<commit_message>
delegates task 5 started
</commit_message>
<xml_diff>
--- a/task to perform today.docx
+++ b/task to perform today.docx
@@ -32,233 +32,63 @@
           <w:sz w:val="27"/>
           <w:szCs w:val="27"/>
         </w:rPr>
-        <w:t xml:space="preserve"> Q2. Multicast Delegate</w:t>
-      </w:r>
-    </w:p>
-    <w:p>
-      <w:pPr>
-        <w:spacing w:before="100" w:beforeAutospacing="1" w:after="100" w:afterAutospacing="1" w:line="240" w:lineRule="auto"/>
-        <w:rPr>
-          <w:rFonts w:ascii="Times New Roman" w:eastAsia="Times New Roman" w:hAnsi="Times New Roman" w:cs="Times New Roman"/>
-          <w:sz w:val="24"/>
-          <w:szCs w:val="24"/>
-        </w:rPr>
-      </w:pPr>
-      <w:r>
-        <w:rPr>
-          <w:rFonts w:ascii="Times New Roman" w:eastAsia="Times New Roman" w:hAnsi="Times New Roman" w:cs="Times New Roman"/>
-          <w:sz w:val="24"/>
-          <w:szCs w:val="24"/>
-        </w:rPr>
-        <w:t xml:space="preserve">Create a delegate named </w:t>
-      </w:r>
-      <w:r>
-        <w:rPr>
-          <w:rFonts w:ascii="Courier New" w:eastAsia="Times New Roman" w:hAnsi="Courier New" w:cs="Courier New"/>
-          <w:sz w:val="20"/>
-          <w:szCs w:val="20"/>
-        </w:rPr>
-        <w:t>Logger</w:t>
-      </w:r>
-      <w:r>
-        <w:rPr>
-          <w:rFonts w:ascii="Times New Roman" w:eastAsia="Times New Roman" w:hAnsi="Times New Roman" w:cs="Times New Roman"/>
-          <w:sz w:val="24"/>
-          <w:szCs w:val="24"/>
-        </w:rPr>
-        <w:t xml:space="preserve"> that takes a </w:t>
-      </w:r>
-      <w:r>
-        <w:rPr>
-          <w:rFonts w:ascii="Courier New" w:eastAsia="Times New Roman" w:hAnsi="Courier New" w:cs="Courier New"/>
-          <w:sz w:val="20"/>
-          <w:szCs w:val="20"/>
-        </w:rPr>
-        <w:t>string</w:t>
-      </w:r>
-      <w:r>
-        <w:rPr>
-          <w:rFonts w:ascii="Times New Roman" w:eastAsia="Times New Roman" w:hAnsi="Times New Roman" w:cs="Times New Roman"/>
-          <w:sz w:val="24"/>
-          <w:szCs w:val="24"/>
-        </w:rPr>
-        <w:t xml:space="preserve"> message.</w:t>
-      </w:r>
-    </w:p>
-    <w:p>
-      <w:pPr>
-        <w:numPr>
-          <w:ilvl w:val="0"/>
-          <w:numId w:val="1"/>
-        </w:numPr>
-        <w:spacing w:before="100" w:beforeAutospacing="1" w:after="100" w:afterAutospacing="1" w:line="240" w:lineRule="auto"/>
-        <w:rPr>
-          <w:rFonts w:ascii="Times New Roman" w:eastAsia="Times New Roman" w:hAnsi="Times New Roman" w:cs="Times New Roman"/>
-          <w:sz w:val="24"/>
-          <w:szCs w:val="24"/>
-        </w:rPr>
-      </w:pPr>
-      <w:r>
-        <w:rPr>
-          <w:rFonts w:ascii="Times New Roman" w:eastAsia="Times New Roman" w:hAnsi="Times New Roman" w:cs="Times New Roman"/>
-          <w:sz w:val="24"/>
-          <w:szCs w:val="24"/>
-        </w:rPr>
-        <w:t>Create a class with two methods:</w:t>
-      </w:r>
-    </w:p>
-    <w:p>
-      <w:pPr>
-        <w:numPr>
-          <w:ilvl w:val="1"/>
-          <w:numId w:val="1"/>
-        </w:numPr>
-        <w:spacing w:before="100" w:beforeAutospacing="1" w:after="100" w:afterAutospacing="1" w:line="240" w:lineRule="auto"/>
-        <w:rPr>
-          <w:rFonts w:ascii="Times New Roman" w:eastAsia="Times New Roman" w:hAnsi="Times New Roman" w:cs="Times New Roman"/>
-          <w:sz w:val="24"/>
-          <w:szCs w:val="24"/>
-        </w:rPr>
-      </w:pPr>
-      <w:proofErr w:type="spellStart"/>
-      <w:proofErr w:type="gramStart"/>
-      <w:r>
-        <w:rPr>
-          <w:rFonts w:ascii="Courier New" w:eastAsia="Times New Roman" w:hAnsi="Courier New" w:cs="Courier New"/>
-          <w:sz w:val="20"/>
-          <w:szCs w:val="20"/>
-        </w:rPr>
-        <w:t>LogToConsole</w:t>
-      </w:r>
-      <w:proofErr w:type="spellEnd"/>
-      <w:r>
-        <w:rPr>
-          <w:rFonts w:ascii="Courier New" w:eastAsia="Times New Roman" w:hAnsi="Courier New" w:cs="Courier New"/>
-          <w:sz w:val="20"/>
-          <w:szCs w:val="20"/>
-        </w:rPr>
-        <w:t>(</w:t>
-      </w:r>
-      <w:proofErr w:type="gramEnd"/>
-      <w:r>
-        <w:rPr>
-          <w:rFonts w:ascii="Courier New" w:eastAsia="Times New Roman" w:hAnsi="Courier New" w:cs="Courier New"/>
-          <w:sz w:val="20"/>
-          <w:szCs w:val="20"/>
-        </w:rPr>
-        <w:t>string message)</w:t>
-      </w:r>
-    </w:p>
-    <w:p>
-      <w:pPr>
-        <w:numPr>
-          <w:ilvl w:val="1"/>
-          <w:numId w:val="1"/>
-        </w:numPr>
-        <w:spacing w:before="100" w:beforeAutospacing="1" w:after="100" w:afterAutospacing="1" w:line="240" w:lineRule="auto"/>
-        <w:rPr>
-          <w:rFonts w:ascii="Times New Roman" w:eastAsia="Times New Roman" w:hAnsi="Times New Roman" w:cs="Times New Roman"/>
-          <w:sz w:val="24"/>
-          <w:szCs w:val="24"/>
-        </w:rPr>
-      </w:pPr>
-      <w:proofErr w:type="spellStart"/>
-      <w:proofErr w:type="gramStart"/>
-      <w:r>
-        <w:rPr>
-          <w:rFonts w:ascii="Courier New" w:eastAsia="Times New Roman" w:hAnsi="Courier New" w:cs="Courier New"/>
-          <w:sz w:val="20"/>
-          <w:szCs w:val="20"/>
-        </w:rPr>
-        <w:t>LogToFile</w:t>
-      </w:r>
-      <w:proofErr w:type="spellEnd"/>
-      <w:r>
-        <w:rPr>
-          <w:rFonts w:ascii="Courier New" w:eastAsia="Times New Roman" w:hAnsi="Courier New" w:cs="Courier New"/>
-          <w:sz w:val="20"/>
-          <w:szCs w:val="20"/>
-        </w:rPr>
-        <w:t>(</w:t>
-      </w:r>
-      <w:proofErr w:type="gramEnd"/>
-      <w:r>
-        <w:rPr>
-          <w:rFonts w:ascii="Courier New" w:eastAsia="Times New Roman" w:hAnsi="Courier New" w:cs="Courier New"/>
-          <w:sz w:val="20"/>
-          <w:szCs w:val="20"/>
-        </w:rPr>
-        <w:t>string message)</w:t>
-      </w:r>
-      <w:r>
-        <w:rPr>
-          <w:rFonts w:ascii="Times New Roman" w:eastAsia="Times New Roman" w:hAnsi="Times New Roman" w:cs="Times New Roman"/>
-          <w:sz w:val="24"/>
-          <w:szCs w:val="24"/>
-        </w:rPr>
-        <w:t xml:space="preserve"> → just simulate file logging using </w:t>
-      </w:r>
-      <w:proofErr w:type="spellStart"/>
-      <w:r>
-        <w:rPr>
-          <w:rFonts w:ascii="Courier New" w:eastAsia="Times New Roman" w:hAnsi="Courier New" w:cs="Courier New"/>
-          <w:sz w:val="20"/>
-          <w:szCs w:val="20"/>
-        </w:rPr>
-        <w:t>Console.WriteLine</w:t>
-      </w:r>
-      <w:proofErr w:type="spellEnd"/>
-      <w:r>
-        <w:rPr>
-          <w:rFonts w:ascii="Courier New" w:eastAsia="Times New Roman" w:hAnsi="Courier New" w:cs="Courier New"/>
-          <w:sz w:val="20"/>
-          <w:szCs w:val="20"/>
-        </w:rPr>
-        <w:t>("Logging to file: " + message)</w:t>
-      </w:r>
-    </w:p>
-    <w:p>
-      <w:pPr>
-        <w:spacing w:before="100" w:beforeAutospacing="1" w:after="100" w:afterAutospacing="1" w:line="240" w:lineRule="auto"/>
-        <w:rPr>
-          <w:rFonts w:ascii="Times New Roman" w:eastAsia="Times New Roman" w:hAnsi="Times New Roman" w:cs="Times New Roman"/>
-          <w:sz w:val="24"/>
-          <w:szCs w:val="24"/>
-        </w:rPr>
-      </w:pPr>
-      <w:r>
-        <w:rPr>
-          <w:rFonts w:ascii="Times New Roman" w:eastAsia="Times New Roman" w:hAnsi="Times New Roman" w:cs="Times New Roman"/>
-          <w:sz w:val="24"/>
-          <w:szCs w:val="24"/>
-        </w:rPr>
-        <w:t>Add both methods to a single delegate instance using multicast, and call them with a sample message.</w:t>
-      </w:r>
-    </w:p>
-    <w:p>
-      <w:pPr>
-        <w:spacing w:after="0" w:line="240" w:lineRule="auto"/>
-        <w:rPr>
-          <w:rFonts w:ascii="Times New Roman" w:eastAsia="Times New Roman" w:hAnsi="Times New Roman" w:cs="Times New Roman"/>
-          <w:sz w:val="24"/>
-          <w:szCs w:val="24"/>
-        </w:rPr>
-      </w:pPr>
-      <w:r>
-        <w:rPr>
-          <w:rFonts w:ascii="Times New Roman" w:eastAsia="Times New Roman" w:hAnsi="Times New Roman" w:cs="Times New Roman"/>
-          <w:sz w:val="24"/>
-          <w:szCs w:val="24"/>
-        </w:rPr>
-        <w:pict>
-          <v:rect id="_x0000_i1025" style="width:0;height:1.5pt" o:hralign="center" o:hrstd="t" o:hr="t" fillcolor="#a0a0a0" stroked="f"/>
-        </w:pict>
-      </w:r>
-    </w:p>
-    <w:p>
-      <w:pPr>
-        <w:spacing w:before="100" w:beforeAutospacing="1" w:after="100" w:afterAutospacing="1" w:line="240" w:lineRule="auto"/>
-        <w:outlineLvl w:val="2"/>
+        <w:t xml:space="preserve"> Q5. Use Built-in </w:t>
+      </w:r>
+      <w:r>
+        <w:rPr>
+          <w:rFonts w:ascii="Courier New" w:eastAsia="Times New Roman" w:hAnsi="Courier New" w:cs="Courier New"/>
+          <w:b/>
+          <w:bCs/>
+          <w:sz w:val="20"/>
+          <w:szCs w:val="20"/>
+        </w:rPr>
+        <w:t>Action&lt;</w:t>
+      </w:r>
+      <w:proofErr w:type="spellStart"/>
+      <w:r>
+        <w:rPr>
+          <w:rFonts w:ascii="Courier New" w:eastAsia="Times New Roman" w:hAnsi="Courier New" w:cs="Courier New"/>
+          <w:b/>
+          <w:bCs/>
+          <w:sz w:val="20"/>
+          <w:szCs w:val="20"/>
+        </w:rPr>
+        <w:t>int</w:t>
+      </w:r>
+      <w:proofErr w:type="spellEnd"/>
+      <w:r>
+        <w:rPr>
+          <w:rFonts w:ascii="Courier New" w:eastAsia="Times New Roman" w:hAnsi="Courier New" w:cs="Courier New"/>
+          <w:b/>
+          <w:bCs/>
+          <w:sz w:val="20"/>
+          <w:szCs w:val="20"/>
+        </w:rPr>
+        <w:t xml:space="preserve">, </w:t>
+      </w:r>
+      <w:proofErr w:type="spellStart"/>
+      <w:r>
+        <w:rPr>
+          <w:rFonts w:ascii="Courier New" w:eastAsia="Times New Roman" w:hAnsi="Courier New" w:cs="Courier New"/>
+          <w:b/>
+          <w:bCs/>
+          <w:sz w:val="20"/>
+          <w:szCs w:val="20"/>
+        </w:rPr>
+        <w:t>int</w:t>
+      </w:r>
+      <w:proofErr w:type="spellEnd"/>
+      <w:r>
+        <w:rPr>
+          <w:rFonts w:ascii="Courier New" w:eastAsia="Times New Roman" w:hAnsi="Courier New" w:cs="Courier New"/>
+          <w:b/>
+          <w:bCs/>
+          <w:sz w:val="20"/>
+          <w:szCs w:val="20"/>
+        </w:rPr>
+        <w:t>&gt;</w:t>
+      </w:r>
+      <w:r>
         <w:rPr>
           <w:rFonts w:ascii="Times New Roman" w:eastAsia="Times New Roman" w:hAnsi="Times New Roman" w:cs="Times New Roman"/>
           <w:b/>
@@ -266,26 +96,7 @@
           <w:sz w:val="27"/>
           <w:szCs w:val="27"/>
         </w:rPr>
-      </w:pPr>
-      <w:r>
-        <w:rPr>
-          <w:rFonts w:ascii="Segoe UI Symbol" w:eastAsia="Times New Roman" w:hAnsi="Segoe UI Symbol" w:cs="Segoe UI Symbol"/>
-          <w:b/>
-          <w:bCs/>
-          <w:sz w:val="27"/>
-          <w:szCs w:val="27"/>
-        </w:rPr>
-        <w:t>🔹</w:t>
-      </w:r>
-      <w:r>
-        <w:rPr>
-          <w:rFonts w:ascii="Times New Roman" w:eastAsia="Times New Roman" w:hAnsi="Times New Roman" w:cs="Times New Roman"/>
-          <w:b/>
-          <w:bCs/>
-          <w:sz w:val="27"/>
-          <w:szCs w:val="27"/>
-        </w:rPr>
-        <w:t xml:space="preserve"> Q3. Delegate as Method Parameter (Callback)</w:t>
+        <w:t xml:space="preserve"> Delegate</w:t>
       </w:r>
     </w:p>
     <w:p>
@@ -303,25 +114,15 @@
           <w:sz w:val="24"/>
           <w:szCs w:val="24"/>
         </w:rPr>
-        <w:t xml:space="preserve">Write a method </w:t>
-      </w:r>
-      <w:proofErr w:type="spellStart"/>
-      <w:r>
-        <w:rPr>
-          <w:rFonts w:ascii="Courier New" w:eastAsia="Times New Roman" w:hAnsi="Courier New" w:cs="Courier New"/>
-          <w:sz w:val="20"/>
-          <w:szCs w:val="20"/>
-        </w:rPr>
-        <w:t>ProcessNumbers</w:t>
-      </w:r>
-      <w:proofErr w:type="spellEnd"/>
-      <w:r>
-        <w:rPr>
-          <w:rFonts w:ascii="Courier New" w:eastAsia="Times New Roman" w:hAnsi="Courier New" w:cs="Courier New"/>
-          <w:sz w:val="20"/>
-          <w:szCs w:val="20"/>
-        </w:rPr>
-        <w:t>(</w:t>
+        <w:t xml:space="preserve">Instead of creating a custom delegate, use the built-in </w:t>
+      </w:r>
+      <w:r>
+        <w:rPr>
+          <w:rFonts w:ascii="Courier New" w:eastAsia="Times New Roman" w:hAnsi="Courier New" w:cs="Courier New"/>
+          <w:sz w:val="20"/>
+          <w:szCs w:val="20"/>
+        </w:rPr>
+        <w:t>Action&lt;</w:t>
       </w:r>
       <w:proofErr w:type="spellStart"/>
       <w:r>
@@ -339,7 +140,7 @@
           <w:sz w:val="20"/>
           <w:szCs w:val="20"/>
         </w:rPr>
-        <w:t xml:space="preserve"> a, </w:t>
+        <w:t xml:space="preserve">, </w:t>
       </w:r>
       <w:proofErr w:type="spellStart"/>
       <w:r>
@@ -357,60 +158,99 @@
           <w:sz w:val="20"/>
           <w:szCs w:val="20"/>
         </w:rPr>
-        <w:t xml:space="preserve"> b, </w:t>
-      </w:r>
-      <w:proofErr w:type="spellStart"/>
-      <w:r>
-        <w:rPr>
-          <w:rFonts w:ascii="Courier New" w:eastAsia="Times New Roman" w:hAnsi="Courier New" w:cs="Courier New"/>
-          <w:sz w:val="20"/>
-          <w:szCs w:val="20"/>
-        </w:rPr>
-        <w:t>MathOperation</w:t>
-      </w:r>
-      <w:proofErr w:type="spellEnd"/>
-      <w:r>
-        <w:rPr>
-          <w:rFonts w:ascii="Courier New" w:eastAsia="Times New Roman" w:hAnsi="Courier New" w:cs="Courier New"/>
-          <w:sz w:val="20"/>
-          <w:szCs w:val="20"/>
-        </w:rPr>
-        <w:t xml:space="preserve"> op)</w:t>
-      </w:r>
-      <w:r>
-        <w:rPr>
-          <w:rFonts w:ascii="Times New Roman" w:eastAsia="Times New Roman" w:hAnsi="Times New Roman" w:cs="Times New Roman"/>
-          <w:sz w:val="24"/>
-          <w:szCs w:val="24"/>
-        </w:rPr>
-        <w:t xml:space="preserve"> that takes two numbers and a delegate.</w:t>
-      </w:r>
-      <w:r>
-        <w:rPr>
-          <w:rFonts w:ascii="Times New Roman" w:eastAsia="Times New Roman" w:hAnsi="Times New Roman" w:cs="Times New Roman"/>
-          <w:sz w:val="24"/>
-          <w:szCs w:val="24"/>
-        </w:rPr>
-        <w:br/>
-        <w:t xml:space="preserve">Define </w:t>
-      </w:r>
-      <w:proofErr w:type="spellStart"/>
-      <w:r>
-        <w:rPr>
-          <w:rFonts w:ascii="Courier New" w:eastAsia="Times New Roman" w:hAnsi="Courier New" w:cs="Courier New"/>
-          <w:sz w:val="20"/>
-          <w:szCs w:val="20"/>
-        </w:rPr>
-        <w:t>MathOperation</w:t>
-      </w:r>
-      <w:proofErr w:type="spellEnd"/>
-      <w:r>
-        <w:rPr>
-          <w:rFonts w:ascii="Times New Roman" w:eastAsia="Times New Roman" w:hAnsi="Times New Roman" w:cs="Times New Roman"/>
-          <w:sz w:val="24"/>
-          <w:szCs w:val="24"/>
-        </w:rPr>
-        <w:t xml:space="preserve"> delegate as:</w:t>
+        <w:t>&gt;</w:t>
+      </w:r>
+      <w:r>
+        <w:rPr>
+          <w:rFonts w:ascii="Times New Roman" w:eastAsia="Times New Roman" w:hAnsi="Times New Roman" w:cs="Times New Roman"/>
+          <w:sz w:val="24"/>
+          <w:szCs w:val="24"/>
+        </w:rPr>
+        <w:t xml:space="preserve"> to:</w:t>
+      </w:r>
+    </w:p>
+    <w:p>
+      <w:pPr>
+        <w:numPr>
+          <w:ilvl w:val="0"/>
+          <w:numId w:val="2"/>
+        </w:numPr>
+        <w:spacing w:before="100" w:beforeAutospacing="1" w:after="100" w:afterAutospacing="1" w:line="240" w:lineRule="auto"/>
+        <w:rPr>
+          <w:rFonts w:ascii="Times New Roman" w:eastAsia="Times New Roman" w:hAnsi="Times New Roman" w:cs="Times New Roman"/>
+          <w:sz w:val="24"/>
+          <w:szCs w:val="24"/>
+        </w:rPr>
+      </w:pPr>
+      <w:r>
+        <w:rPr>
+          <w:rFonts w:ascii="Times New Roman" w:eastAsia="Times New Roman" w:hAnsi="Times New Roman" w:cs="Times New Roman"/>
+          <w:sz w:val="24"/>
+          <w:szCs w:val="24"/>
+        </w:rPr>
+        <w:t>Add two numbers</w:t>
+      </w:r>
+    </w:p>
+    <w:p>
+      <w:pPr>
+        <w:numPr>
+          <w:ilvl w:val="0"/>
+          <w:numId w:val="2"/>
+        </w:numPr>
+        <w:spacing w:before="100" w:beforeAutospacing="1" w:after="100" w:afterAutospacing="1" w:line="240" w:lineRule="auto"/>
+        <w:rPr>
+          <w:rFonts w:ascii="Times New Roman" w:eastAsia="Times New Roman" w:hAnsi="Times New Roman" w:cs="Times New Roman"/>
+          <w:sz w:val="24"/>
+          <w:szCs w:val="24"/>
+        </w:rPr>
+      </w:pPr>
+      <w:r>
+        <w:rPr>
+          <w:rFonts w:ascii="Times New Roman" w:eastAsia="Times New Roman" w:hAnsi="Times New Roman" w:cs="Times New Roman"/>
+          <w:sz w:val="24"/>
+          <w:szCs w:val="24"/>
+        </w:rPr>
+        <w:t>Subtract two numbers</w:t>
+      </w:r>
+    </w:p>
+    <w:p>
+      <w:pPr>
+        <w:numPr>
+          <w:ilvl w:val="0"/>
+          <w:numId w:val="2"/>
+        </w:numPr>
+        <w:spacing w:before="100" w:beforeAutospacing="1" w:after="100" w:afterAutospacing="1" w:line="240" w:lineRule="auto"/>
+        <w:rPr>
+          <w:rFonts w:ascii="Times New Roman" w:eastAsia="Times New Roman" w:hAnsi="Times New Roman" w:cs="Times New Roman"/>
+          <w:sz w:val="24"/>
+          <w:szCs w:val="24"/>
+        </w:rPr>
+      </w:pPr>
+      <w:r>
+        <w:rPr>
+          <w:rFonts w:ascii="Times New Roman" w:eastAsia="Times New Roman" w:hAnsi="Times New Roman" w:cs="Times New Roman"/>
+          <w:sz w:val="24"/>
+          <w:szCs w:val="24"/>
+        </w:rPr>
+        <w:t>Multiply two numbers</w:t>
+      </w:r>
+    </w:p>
+    <w:p>
+      <w:pPr>
+        <w:spacing w:before="100" w:beforeAutospacing="1" w:after="100" w:afterAutospacing="1" w:line="240" w:lineRule="auto"/>
+        <w:rPr>
+          <w:rFonts w:ascii="Times New Roman" w:eastAsia="Times New Roman" w:hAnsi="Times New Roman" w:cs="Times New Roman"/>
+          <w:sz w:val="24"/>
+          <w:szCs w:val="24"/>
+        </w:rPr>
+      </w:pPr>
+      <w:r>
+        <w:rPr>
+          <w:rFonts w:ascii="Times New Roman" w:eastAsia="Times New Roman" w:hAnsi="Times New Roman" w:cs="Times New Roman"/>
+          <w:sz w:val="24"/>
+          <w:szCs w:val="24"/>
+        </w:rPr>
+        <w:t>Example:</w:t>
       </w:r>
     </w:p>
     <w:p>
@@ -446,29 +286,9 @@
           <w:sz w:val="20"/>
           <w:szCs w:val="20"/>
         </w:rPr>
-        <w:t xml:space="preserve">public delegate void </w:t>
-      </w:r>
-      <w:proofErr w:type="spellStart"/>
-      <w:proofErr w:type="gramStart"/>
-      <w:r>
-        <w:rPr>
-          <w:rFonts w:ascii="Courier New" w:eastAsia="Times New Roman" w:hAnsi="Courier New" w:cs="Courier New"/>
-          <w:sz w:val="20"/>
-          <w:szCs w:val="20"/>
-        </w:rPr>
-        <w:t>MathOperation</w:t>
-      </w:r>
-      <w:proofErr w:type="spellEnd"/>
-      <w:r>
-        <w:rPr>
-          <w:rFonts w:ascii="Courier New" w:eastAsia="Times New Roman" w:hAnsi="Courier New" w:cs="Courier New"/>
-          <w:sz w:val="20"/>
-          <w:szCs w:val="20"/>
-        </w:rPr>
-        <w:t>(</w:t>
-      </w:r>
-      <w:proofErr w:type="spellStart"/>
-      <w:proofErr w:type="gramEnd"/>
+        <w:t>Action&lt;</w:t>
+      </w:r>
+      <w:proofErr w:type="spellStart"/>
       <w:r>
         <w:rPr>
           <w:rFonts w:ascii="Courier New" w:eastAsia="Times New Roman" w:hAnsi="Courier New" w:cs="Courier New"/>
@@ -484,7 +304,7 @@
           <w:sz w:val="20"/>
           <w:szCs w:val="20"/>
         </w:rPr>
-        <w:t xml:space="preserve"> x, </w:t>
+        <w:t xml:space="preserve">, </w:t>
       </w:r>
       <w:proofErr w:type="spellStart"/>
       <w:r>
@@ -502,25 +322,25 @@
           <w:sz w:val="20"/>
           <w:szCs w:val="20"/>
         </w:rPr>
-        <w:t xml:space="preserve"> y);</w:t>
-      </w:r>
-    </w:p>
-    <w:p>
-      <w:pPr>
-        <w:spacing w:before="100" w:beforeAutospacing="1" w:after="100" w:afterAutospacing="1" w:line="240" w:lineRule="auto"/>
-        <w:rPr>
-          <w:rFonts w:ascii="Times New Roman" w:eastAsia="Times New Roman" w:hAnsi="Times New Roman" w:cs="Times New Roman"/>
-          <w:sz w:val="24"/>
-          <w:szCs w:val="24"/>
-        </w:rPr>
-      </w:pPr>
-      <w:r>
-        <w:rPr>
-          <w:rFonts w:ascii="Times New Roman" w:eastAsia="Times New Roman" w:hAnsi="Times New Roman" w:cs="Times New Roman"/>
-          <w:sz w:val="24"/>
-          <w:szCs w:val="24"/>
-        </w:rPr>
-        <w:t>Then call it like:</w:t>
+        <w:t xml:space="preserve">&gt; add = (a, b) =&gt; </w:t>
+      </w:r>
+      <w:proofErr w:type="spellStart"/>
+      <w:r>
+        <w:rPr>
+          <w:rFonts w:ascii="Courier New" w:eastAsia="Times New Roman" w:hAnsi="Courier New" w:cs="Courier New"/>
+          <w:sz w:val="20"/>
+          <w:szCs w:val="20"/>
+        </w:rPr>
+        <w:t>Console.WriteLine</w:t>
+      </w:r>
+      <w:proofErr w:type="spellEnd"/>
+      <w:r>
+        <w:rPr>
+          <w:rFonts w:ascii="Courier New" w:eastAsia="Times New Roman" w:hAnsi="Courier New" w:cs="Courier New"/>
+          <w:sz w:val="20"/>
+          <w:szCs w:val="20"/>
+        </w:rPr>
+        <w:t>(a + b);</w:t>
       </w:r>
     </w:p>
     <w:p>
@@ -550,7 +370,6 @@
           <w:szCs w:val="20"/>
         </w:rPr>
       </w:pPr>
-      <w:proofErr w:type="spellStart"/>
       <w:proofErr w:type="gramStart"/>
       <w:r>
         <w:rPr>
@@ -558,16 +377,7 @@
           <w:sz w:val="20"/>
           <w:szCs w:val="20"/>
         </w:rPr>
-        <w:t>ProcessNumbers</w:t>
-      </w:r>
-      <w:proofErr w:type="spellEnd"/>
-      <w:r>
-        <w:rPr>
-          <w:rFonts w:ascii="Courier New" w:eastAsia="Times New Roman" w:hAnsi="Courier New" w:cs="Courier New"/>
-          <w:sz w:val="20"/>
-          <w:szCs w:val="20"/>
-        </w:rPr>
-        <w:t>(</w:t>
+        <w:t>add(</w:t>
       </w:r>
       <w:proofErr w:type="gramEnd"/>
       <w:r>
@@ -576,25 +386,158 @@
           <w:sz w:val="20"/>
           <w:szCs w:val="20"/>
         </w:rPr>
-        <w:t xml:space="preserve">10, 5, </w:t>
-      </w:r>
-      <w:proofErr w:type="spellStart"/>
-      <w:r>
-        <w:rPr>
-          <w:rFonts w:ascii="Courier New" w:eastAsia="Times New Roman" w:hAnsi="Courier New" w:cs="Courier New"/>
-          <w:sz w:val="20"/>
-          <w:szCs w:val="20"/>
-        </w:rPr>
-        <w:t>calculator.Add</w:t>
-      </w:r>
-      <w:proofErr w:type="spellEnd"/>
-      <w:r>
-        <w:rPr>
-          <w:rFonts w:ascii="Courier New" w:eastAsia="Times New Roman" w:hAnsi="Courier New" w:cs="Courier New"/>
-          <w:sz w:val="20"/>
-          <w:szCs w:val="20"/>
-        </w:rPr>
-        <w:t>);</w:t>
+        <w:t>3, 4);</w:t>
+      </w:r>
+    </w:p>
+    <w:p>
+      <w:pPr>
+        <w:spacing w:after="0" w:line="240" w:lineRule="auto"/>
+        <w:rPr>
+          <w:rFonts w:ascii="Times New Roman" w:eastAsia="Times New Roman" w:hAnsi="Times New Roman" w:cs="Times New Roman"/>
+          <w:sz w:val="24"/>
+          <w:szCs w:val="24"/>
+        </w:rPr>
+      </w:pPr>
+      <w:r>
+        <w:rPr>
+          <w:rFonts w:ascii="Times New Roman" w:eastAsia="Times New Roman" w:hAnsi="Times New Roman" w:cs="Times New Roman"/>
+          <w:sz w:val="24"/>
+          <w:szCs w:val="24"/>
+        </w:rPr>
+        <w:pict>
+          <v:rect id="_x0000_i1028" style="width:0;height:1.5pt" o:hralign="center" o:hrstd="t" o:hr="t" fillcolor="#a0a0a0" stroked="f"/>
+        </w:pict>
+      </w:r>
+    </w:p>
+    <w:p>
+      <w:pPr>
+        <w:spacing w:before="100" w:beforeAutospacing="1" w:after="100" w:afterAutospacing="1" w:line="240" w:lineRule="auto"/>
+        <w:outlineLvl w:val="2"/>
+        <w:rPr>
+          <w:rFonts w:ascii="Times New Roman" w:eastAsia="Times New Roman" w:hAnsi="Times New Roman" w:cs="Times New Roman"/>
+          <w:b/>
+          <w:bCs/>
+          <w:sz w:val="27"/>
+          <w:szCs w:val="27"/>
+        </w:rPr>
+      </w:pPr>
+      <w:r>
+        <w:rPr>
+          <w:rFonts w:ascii="Segoe UI Symbol" w:eastAsia="Times New Roman" w:hAnsi="Segoe UI Symbol" w:cs="Segoe UI Symbol"/>
+          <w:b/>
+          <w:bCs/>
+          <w:sz w:val="27"/>
+          <w:szCs w:val="27"/>
+        </w:rPr>
+        <w:t>🔹</w:t>
+      </w:r>
+      <w:r>
+        <w:rPr>
+          <w:rFonts w:ascii="Times New Roman" w:eastAsia="Times New Roman" w:hAnsi="Times New Roman" w:cs="Times New Roman"/>
+          <w:b/>
+          <w:bCs/>
+          <w:sz w:val="27"/>
+          <w:szCs w:val="27"/>
+        </w:rPr>
+        <w:t xml:space="preserve"> Q6. Filter List with Delegate</w:t>
+      </w:r>
+    </w:p>
+    <w:p>
+      <w:pPr>
+        <w:spacing w:before="100" w:beforeAutospacing="1" w:after="100" w:afterAutospacing="1" w:line="240" w:lineRule="auto"/>
+        <w:rPr>
+          <w:rFonts w:ascii="Times New Roman" w:eastAsia="Times New Roman" w:hAnsi="Times New Roman" w:cs="Times New Roman"/>
+          <w:sz w:val="24"/>
+          <w:szCs w:val="24"/>
+        </w:rPr>
+      </w:pPr>
+      <w:r>
+        <w:rPr>
+          <w:rFonts w:ascii="Times New Roman" w:eastAsia="Times New Roman" w:hAnsi="Times New Roman" w:cs="Times New Roman"/>
+          <w:sz w:val="24"/>
+          <w:szCs w:val="24"/>
+        </w:rPr>
+        <w:t xml:space="preserve">Create a method </w:t>
+      </w:r>
+      <w:proofErr w:type="spellStart"/>
+      <w:r>
+        <w:rPr>
+          <w:rFonts w:ascii="Courier New" w:eastAsia="Times New Roman" w:hAnsi="Courier New" w:cs="Courier New"/>
+          <w:sz w:val="20"/>
+          <w:szCs w:val="20"/>
+        </w:rPr>
+        <w:t>FilterList</w:t>
+      </w:r>
+      <w:proofErr w:type="spellEnd"/>
+      <w:r>
+        <w:rPr>
+          <w:rFonts w:ascii="Courier New" w:eastAsia="Times New Roman" w:hAnsi="Courier New" w:cs="Courier New"/>
+          <w:sz w:val="20"/>
+          <w:szCs w:val="20"/>
+        </w:rPr>
+        <w:t>(List&lt;</w:t>
+      </w:r>
+      <w:proofErr w:type="spellStart"/>
+      <w:r>
+        <w:rPr>
+          <w:rFonts w:ascii="Courier New" w:eastAsia="Times New Roman" w:hAnsi="Courier New" w:cs="Courier New"/>
+          <w:sz w:val="20"/>
+          <w:szCs w:val="20"/>
+        </w:rPr>
+        <w:t>int</w:t>
+      </w:r>
+      <w:proofErr w:type="spellEnd"/>
+      <w:r>
+        <w:rPr>
+          <w:rFonts w:ascii="Courier New" w:eastAsia="Times New Roman" w:hAnsi="Courier New" w:cs="Courier New"/>
+          <w:sz w:val="20"/>
+          <w:szCs w:val="20"/>
+        </w:rPr>
+        <w:t>&gt; numbers, Predicate&lt;</w:t>
+      </w:r>
+      <w:proofErr w:type="spellStart"/>
+      <w:r>
+        <w:rPr>
+          <w:rFonts w:ascii="Courier New" w:eastAsia="Times New Roman" w:hAnsi="Courier New" w:cs="Courier New"/>
+          <w:sz w:val="20"/>
+          <w:szCs w:val="20"/>
+        </w:rPr>
+        <w:t>int</w:t>
+      </w:r>
+      <w:proofErr w:type="spellEnd"/>
+      <w:r>
+        <w:rPr>
+          <w:rFonts w:ascii="Courier New" w:eastAsia="Times New Roman" w:hAnsi="Courier New" w:cs="Courier New"/>
+          <w:sz w:val="20"/>
+          <w:szCs w:val="20"/>
+        </w:rPr>
+        <w:t>&gt; filter)</w:t>
+      </w:r>
+      <w:r>
+        <w:rPr>
+          <w:rFonts w:ascii="Times New Roman" w:eastAsia="Times New Roman" w:hAnsi="Times New Roman" w:cs="Times New Roman"/>
+          <w:sz w:val="24"/>
+          <w:szCs w:val="24"/>
+        </w:rPr>
+        <w:t xml:space="preserve"> that filters numbers based on the delegate condition.</w:t>
+      </w:r>
+    </w:p>
+    <w:p>
+      <w:pPr>
+        <w:spacing w:before="100" w:beforeAutospacing="1" w:after="100" w:afterAutospacing="1" w:line="240" w:lineRule="auto"/>
+        <w:rPr>
+          <w:rFonts w:ascii="Times New Roman" w:eastAsia="Times New Roman" w:hAnsi="Times New Roman" w:cs="Times New Roman"/>
+          <w:sz w:val="24"/>
+          <w:szCs w:val="24"/>
+        </w:rPr>
+      </w:pPr>
+      <w:r>
+        <w:rPr>
+          <w:rFonts w:ascii="Times New Roman" w:eastAsia="Times New Roman" w:hAnsi="Times New Roman" w:cs="Times New Roman"/>
+          <w:sz w:val="24"/>
+          <w:szCs w:val="24"/>
+        </w:rPr>
+        <w:t>Example usage:</w:t>
       </w:r>
     </w:p>
     <w:p>
@@ -632,7 +575,7 @@
           <w:sz w:val="20"/>
           <w:szCs w:val="20"/>
         </w:rPr>
-        <w:t>ProcessNumbers</w:t>
+        <w:t>FilterList</w:t>
       </w:r>
       <w:proofErr w:type="spellEnd"/>
       <w:r>
@@ -650,114 +593,7 @@
           <w:sz w:val="20"/>
           <w:szCs w:val="20"/>
         </w:rPr>
-        <w:t xml:space="preserve">20, 4, </w:t>
-      </w:r>
-      <w:proofErr w:type="spellStart"/>
-      <w:r>
-        <w:rPr>
-          <w:rFonts w:ascii="Courier New" w:eastAsia="Times New Roman" w:hAnsi="Courier New" w:cs="Courier New"/>
-          <w:sz w:val="20"/>
-          <w:szCs w:val="20"/>
-        </w:rPr>
-        <w:t>calculator.Multiply</w:t>
-      </w:r>
-      <w:proofErr w:type="spellEnd"/>
-      <w:r>
-        <w:rPr>
-          <w:rFonts w:ascii="Courier New" w:eastAsia="Times New Roman" w:hAnsi="Courier New" w:cs="Courier New"/>
-          <w:sz w:val="20"/>
-          <w:szCs w:val="20"/>
-        </w:rPr>
-        <w:t>);</w:t>
-      </w:r>
-    </w:p>
-    <w:p>
-      <w:pPr>
-        <w:spacing w:after="0" w:line="240" w:lineRule="auto"/>
-        <w:rPr>
-          <w:rFonts w:ascii="Times New Roman" w:eastAsia="Times New Roman" w:hAnsi="Times New Roman" w:cs="Times New Roman"/>
-          <w:sz w:val="24"/>
-          <w:szCs w:val="24"/>
-        </w:rPr>
-      </w:pPr>
-      <w:r>
-        <w:rPr>
-          <w:rFonts w:ascii="Times New Roman" w:eastAsia="Times New Roman" w:hAnsi="Times New Roman" w:cs="Times New Roman"/>
-          <w:sz w:val="24"/>
-          <w:szCs w:val="24"/>
-        </w:rPr>
-        <w:pict>
-          <v:rect id="_x0000_i1026" style="width:0;height:1.5pt" o:hralign="center" o:hrstd="t" o:hr="t" fillcolor="#a0a0a0" stroked="f"/>
-        </w:pict>
-      </w:r>
-    </w:p>
-    <w:p>
-      <w:pPr>
-        <w:spacing w:before="100" w:beforeAutospacing="1" w:after="100" w:afterAutospacing="1" w:line="240" w:lineRule="auto"/>
-        <w:outlineLvl w:val="2"/>
-        <w:rPr>
-          <w:rFonts w:ascii="Times New Roman" w:eastAsia="Times New Roman" w:hAnsi="Times New Roman" w:cs="Times New Roman"/>
-          <w:b/>
-          <w:bCs/>
-          <w:sz w:val="27"/>
-          <w:szCs w:val="27"/>
-        </w:rPr>
-      </w:pPr>
-      <w:r>
-        <w:rPr>
-          <w:rFonts w:ascii="Segoe UI Symbol" w:eastAsia="Times New Roman" w:hAnsi="Segoe UI Symbol" w:cs="Segoe UI Symbol"/>
-          <w:b/>
-          <w:bCs/>
-          <w:sz w:val="27"/>
-          <w:szCs w:val="27"/>
-        </w:rPr>
-        <w:t>🔹</w:t>
-      </w:r>
-      <w:r>
-        <w:rPr>
-          <w:rFonts w:ascii="Times New Roman" w:eastAsia="Times New Roman" w:hAnsi="Times New Roman" w:cs="Times New Roman"/>
-          <w:b/>
-          <w:bCs/>
-          <w:sz w:val="27"/>
-          <w:szCs w:val="27"/>
-        </w:rPr>
-        <w:t xml:space="preserve"> Q4. Anonymous Method with Delegate</w:t>
-      </w:r>
-    </w:p>
-    <w:p>
-      <w:pPr>
-        <w:spacing w:before="100" w:beforeAutospacing="1" w:after="100" w:afterAutospacing="1" w:line="240" w:lineRule="auto"/>
-        <w:rPr>
-          <w:rFonts w:ascii="Times New Roman" w:eastAsia="Times New Roman" w:hAnsi="Times New Roman" w:cs="Times New Roman"/>
-          <w:sz w:val="24"/>
-          <w:szCs w:val="24"/>
-        </w:rPr>
-      </w:pPr>
-      <w:r>
-        <w:rPr>
-          <w:rFonts w:ascii="Times New Roman" w:eastAsia="Times New Roman" w:hAnsi="Times New Roman" w:cs="Times New Roman"/>
-          <w:sz w:val="24"/>
-          <w:szCs w:val="24"/>
-        </w:rPr>
-        <w:t xml:space="preserve">Use an </w:t>
-      </w:r>
-      <w:r>
-        <w:rPr>
-          <w:rFonts w:ascii="Times New Roman" w:eastAsia="Times New Roman" w:hAnsi="Times New Roman" w:cs="Times New Roman"/>
-          <w:b/>
-          <w:bCs/>
-          <w:sz w:val="24"/>
-          <w:szCs w:val="24"/>
-        </w:rPr>
-        <w:t>anonymous method</w:t>
-      </w:r>
-      <w:r>
-        <w:rPr>
-          <w:rFonts w:ascii="Times New Roman" w:eastAsia="Times New Roman" w:hAnsi="Times New Roman" w:cs="Times New Roman"/>
-          <w:sz w:val="24"/>
-          <w:szCs w:val="24"/>
-        </w:rPr>
-        <w:t xml:space="preserve"> with a delegate like this:</w:t>
+        <w:t>numbers, x =&gt; x % 2 == 0); // Even numbers</w:t>
       </w:r>
     </w:p>
     <w:p>
@@ -788,23 +624,6 @@
         </w:rPr>
       </w:pPr>
       <w:proofErr w:type="spellStart"/>
-      <w:r>
-        <w:rPr>
-          <w:rFonts w:ascii="Courier New" w:eastAsia="Times New Roman" w:hAnsi="Courier New" w:cs="Courier New"/>
-          <w:sz w:val="20"/>
-          <w:szCs w:val="20"/>
-        </w:rPr>
-        <w:t>MathOperation</w:t>
-      </w:r>
-      <w:proofErr w:type="spellEnd"/>
-      <w:r>
-        <w:rPr>
-          <w:rFonts w:ascii="Courier New" w:eastAsia="Times New Roman" w:hAnsi="Courier New" w:cs="Courier New"/>
-          <w:sz w:val="20"/>
-          <w:szCs w:val="20"/>
-        </w:rPr>
-        <w:t xml:space="preserve"> op = </w:t>
-      </w:r>
       <w:proofErr w:type="gramStart"/>
       <w:r>
         <w:rPr>
@@ -812,9 +631,17 @@
           <w:sz w:val="20"/>
           <w:szCs w:val="20"/>
         </w:rPr>
-        <w:t>delegate(</w:t>
-      </w:r>
-      <w:proofErr w:type="spellStart"/>
+        <w:t>FilterList</w:t>
+      </w:r>
+      <w:proofErr w:type="spellEnd"/>
+      <w:r>
+        <w:rPr>
+          <w:rFonts w:ascii="Courier New" w:eastAsia="Times New Roman" w:hAnsi="Courier New" w:cs="Courier New"/>
+          <w:sz w:val="20"/>
+          <w:szCs w:val="20"/>
+        </w:rPr>
+        <w:t>(</w:t>
+      </w:r>
       <w:proofErr w:type="gramEnd"/>
       <w:r>
         <w:rPr>
@@ -822,230 +649,13 @@
           <w:sz w:val="20"/>
           <w:szCs w:val="20"/>
         </w:rPr>
-        <w:t>int</w:t>
-      </w:r>
-      <w:proofErr w:type="spellEnd"/>
-      <w:r>
-        <w:rPr>
-          <w:rFonts w:ascii="Courier New" w:eastAsia="Times New Roman" w:hAnsi="Courier New" w:cs="Courier New"/>
-          <w:sz w:val="20"/>
-          <w:szCs w:val="20"/>
-        </w:rPr>
-        <w:t xml:space="preserve"> x, </w:t>
-      </w:r>
-      <w:proofErr w:type="spellStart"/>
-      <w:r>
-        <w:rPr>
-          <w:rFonts w:ascii="Courier New" w:eastAsia="Times New Roman" w:hAnsi="Courier New" w:cs="Courier New"/>
-          <w:sz w:val="20"/>
-          <w:szCs w:val="20"/>
-        </w:rPr>
-        <w:t>int</w:t>
-      </w:r>
-      <w:proofErr w:type="spellEnd"/>
-      <w:r>
-        <w:rPr>
-          <w:rFonts w:ascii="Courier New" w:eastAsia="Times New Roman" w:hAnsi="Courier New" w:cs="Courier New"/>
-          <w:sz w:val="20"/>
-          <w:szCs w:val="20"/>
-        </w:rPr>
-        <w:t xml:space="preserve"> y)</w:t>
-      </w:r>
-    </w:p>
-    <w:p>
-      <w:pPr>
-        <w:tabs>
-          <w:tab w:val="left" w:pos="916"/>
-          <w:tab w:val="left" w:pos="1832"/>
-          <w:tab w:val="left" w:pos="2748"/>
-          <w:tab w:val="left" w:pos="3664"/>
-          <w:tab w:val="left" w:pos="4580"/>
-          <w:tab w:val="left" w:pos="5496"/>
-          <w:tab w:val="left" w:pos="6412"/>
-          <w:tab w:val="left" w:pos="7328"/>
-          <w:tab w:val="left" w:pos="8244"/>
-          <w:tab w:val="left" w:pos="9160"/>
-          <w:tab w:val="left" w:pos="10076"/>
-          <w:tab w:val="left" w:pos="10992"/>
-          <w:tab w:val="left" w:pos="11908"/>
-          <w:tab w:val="left" w:pos="12824"/>
-          <w:tab w:val="left" w:pos="13740"/>
-          <w:tab w:val="left" w:pos="14656"/>
-        </w:tabs>
+        <w:t>numbers, x =&gt; x &gt; 10);    // Greater than 10</w:t>
+      </w:r>
+    </w:p>
+    <w:p>
+      <w:pPr>
         <w:spacing w:after="0" w:line="240" w:lineRule="auto"/>
         <w:rPr>
-          <w:rFonts w:ascii="Courier New" w:eastAsia="Times New Roman" w:hAnsi="Courier New" w:cs="Courier New"/>
-          <w:sz w:val="20"/>
-          <w:szCs w:val="20"/>
-        </w:rPr>
-      </w:pPr>
-      <w:r>
-        <w:rPr>
-          <w:rFonts w:ascii="Courier New" w:eastAsia="Times New Roman" w:hAnsi="Courier New" w:cs="Courier New"/>
-          <w:sz w:val="20"/>
-          <w:szCs w:val="20"/>
-        </w:rPr>
-        <w:t>{</w:t>
-      </w:r>
-    </w:p>
-    <w:p>
-      <w:pPr>
-        <w:tabs>
-          <w:tab w:val="left" w:pos="916"/>
-          <w:tab w:val="left" w:pos="1832"/>
-          <w:tab w:val="left" w:pos="2748"/>
-          <w:tab w:val="left" w:pos="3664"/>
-          <w:tab w:val="left" w:pos="4580"/>
-          <w:tab w:val="left" w:pos="5496"/>
-          <w:tab w:val="left" w:pos="6412"/>
-          <w:tab w:val="left" w:pos="7328"/>
-          <w:tab w:val="left" w:pos="8244"/>
-          <w:tab w:val="left" w:pos="9160"/>
-          <w:tab w:val="left" w:pos="10076"/>
-          <w:tab w:val="left" w:pos="10992"/>
-          <w:tab w:val="left" w:pos="11908"/>
-          <w:tab w:val="left" w:pos="12824"/>
-          <w:tab w:val="left" w:pos="13740"/>
-          <w:tab w:val="left" w:pos="14656"/>
-        </w:tabs>
-        <w:spacing w:after="0" w:line="240" w:lineRule="auto"/>
-        <w:rPr>
-          <w:rFonts w:ascii="Courier New" w:eastAsia="Times New Roman" w:hAnsi="Courier New" w:cs="Courier New"/>
-          <w:sz w:val="20"/>
-          <w:szCs w:val="20"/>
-        </w:rPr>
-      </w:pPr>
-      <w:r>
-        <w:rPr>
-          <w:rFonts w:ascii="Courier New" w:eastAsia="Times New Roman" w:hAnsi="Courier New" w:cs="Courier New"/>
-          <w:sz w:val="20"/>
-          <w:szCs w:val="20"/>
-        </w:rPr>
-        <w:t xml:space="preserve">    </w:t>
-      </w:r>
-      <w:proofErr w:type="spellStart"/>
-      <w:r>
-        <w:rPr>
-          <w:rFonts w:ascii="Courier New" w:eastAsia="Times New Roman" w:hAnsi="Courier New" w:cs="Courier New"/>
-          <w:sz w:val="20"/>
-          <w:szCs w:val="20"/>
-        </w:rPr>
-        <w:t>Console.WriteLine</w:t>
-      </w:r>
-      <w:proofErr w:type="spellEnd"/>
-      <w:r>
-        <w:rPr>
-          <w:rFonts w:ascii="Courier New" w:eastAsia="Times New Roman" w:hAnsi="Courier New" w:cs="Courier New"/>
-          <w:sz w:val="20"/>
-          <w:szCs w:val="20"/>
-        </w:rPr>
-        <w:t>("Anonymous Sum: " + (x + y));</w:t>
-      </w:r>
-    </w:p>
-    <w:p>
-      <w:pPr>
-        <w:tabs>
-          <w:tab w:val="left" w:pos="916"/>
-          <w:tab w:val="left" w:pos="1832"/>
-          <w:tab w:val="left" w:pos="2748"/>
-          <w:tab w:val="left" w:pos="3664"/>
-          <w:tab w:val="left" w:pos="4580"/>
-          <w:tab w:val="left" w:pos="5496"/>
-          <w:tab w:val="left" w:pos="6412"/>
-          <w:tab w:val="left" w:pos="7328"/>
-          <w:tab w:val="left" w:pos="8244"/>
-          <w:tab w:val="left" w:pos="9160"/>
-          <w:tab w:val="left" w:pos="10076"/>
-          <w:tab w:val="left" w:pos="10992"/>
-          <w:tab w:val="left" w:pos="11908"/>
-          <w:tab w:val="left" w:pos="12824"/>
-          <w:tab w:val="left" w:pos="13740"/>
-          <w:tab w:val="left" w:pos="14656"/>
-        </w:tabs>
-        <w:spacing w:after="0" w:line="240" w:lineRule="auto"/>
-        <w:rPr>
-          <w:rFonts w:ascii="Courier New" w:eastAsia="Times New Roman" w:hAnsi="Courier New" w:cs="Courier New"/>
-          <w:sz w:val="20"/>
-          <w:szCs w:val="20"/>
-        </w:rPr>
-      </w:pPr>
-      <w:r>
-        <w:rPr>
-          <w:rFonts w:ascii="Courier New" w:eastAsia="Times New Roman" w:hAnsi="Courier New" w:cs="Courier New"/>
-          <w:sz w:val="20"/>
-          <w:szCs w:val="20"/>
-        </w:rPr>
-        <w:t>};</w:t>
-      </w:r>
-    </w:p>
-    <w:p>
-      <w:pPr>
-        <w:tabs>
-          <w:tab w:val="left" w:pos="916"/>
-          <w:tab w:val="left" w:pos="1832"/>
-          <w:tab w:val="left" w:pos="2748"/>
-          <w:tab w:val="left" w:pos="3664"/>
-          <w:tab w:val="left" w:pos="4580"/>
-          <w:tab w:val="left" w:pos="5496"/>
-          <w:tab w:val="left" w:pos="6412"/>
-          <w:tab w:val="left" w:pos="7328"/>
-          <w:tab w:val="left" w:pos="8244"/>
-          <w:tab w:val="left" w:pos="9160"/>
-          <w:tab w:val="left" w:pos="10076"/>
-          <w:tab w:val="left" w:pos="10992"/>
-          <w:tab w:val="left" w:pos="11908"/>
-          <w:tab w:val="left" w:pos="12824"/>
-          <w:tab w:val="left" w:pos="13740"/>
-          <w:tab w:val="left" w:pos="14656"/>
-        </w:tabs>
-        <w:spacing w:after="0" w:line="240" w:lineRule="auto"/>
-        <w:rPr>
-          <w:rFonts w:ascii="Courier New" w:eastAsia="Times New Roman" w:hAnsi="Courier New" w:cs="Courier New"/>
-          <w:sz w:val="20"/>
-          <w:szCs w:val="20"/>
-        </w:rPr>
-      </w:pPr>
-      <w:proofErr w:type="gramStart"/>
-      <w:r>
-        <w:rPr>
-          <w:rFonts w:ascii="Courier New" w:eastAsia="Times New Roman" w:hAnsi="Courier New" w:cs="Courier New"/>
-          <w:sz w:val="20"/>
-          <w:szCs w:val="20"/>
-        </w:rPr>
-        <w:t>op(</w:t>
-      </w:r>
-      <w:proofErr w:type="gramEnd"/>
-      <w:r>
-        <w:rPr>
-          <w:rFonts w:ascii="Courier New" w:eastAsia="Times New Roman" w:hAnsi="Courier New" w:cs="Courier New"/>
-          <w:sz w:val="20"/>
-          <w:szCs w:val="20"/>
-        </w:rPr>
-        <w:t>5, 3);</w:t>
-      </w:r>
-    </w:p>
-    <w:p>
-      <w:pPr>
-        <w:spacing w:before="100" w:beforeAutospacing="1" w:after="100" w:afterAutospacing="1" w:line="240" w:lineRule="auto"/>
-        <w:rPr>
-          <w:rFonts w:ascii="Times New Roman" w:eastAsia="Times New Roman" w:hAnsi="Times New Roman" w:cs="Times New Roman"/>
-          <w:sz w:val="24"/>
-          <w:szCs w:val="24"/>
-        </w:rPr>
-      </w:pPr>
-      <w:r>
-        <w:rPr>
-          <w:rFonts w:ascii="Times New Roman" w:eastAsia="Times New Roman" w:hAnsi="Times New Roman" w:cs="Times New Roman"/>
-          <w:sz w:val="24"/>
-          <w:szCs w:val="24"/>
-        </w:rPr>
-        <w:t>Create and test similar anonymous methods for subtraction and multiplication.</w:t>
-      </w:r>
-    </w:p>
-    <w:p>
-      <w:pPr>
-        <w:spacing w:after="0" w:line="240" w:lineRule="auto"/>
-        <w:rPr>
           <w:rFonts w:ascii="Times New Roman" w:eastAsia="Times New Roman" w:hAnsi="Times New Roman" w:cs="Times New Roman"/>
           <w:sz w:val="24"/>
           <w:szCs w:val="24"/>
@@ -1058,7 +668,7 @@
           <w:szCs w:val="24"/>
         </w:rPr>
         <w:pict>
-          <v:rect id="_x0000_i1027" style="width:0;height:1.5pt" o:hralign="center" o:hrstd="t" o:hr="t" fillcolor="#a0a0a0" stroked="f"/>
+          <v:rect id="_x0000_i1029" style="width:0;height:1.5pt" o:hralign="center" o:hrstd="t" o:hr="t" fillcolor="#a0a0a0" stroked="f"/>
         </w:pict>
       </w:r>
     </w:p>
@@ -1092,677 +702,6 @@
           <w:sz w:val="27"/>
           <w:szCs w:val="27"/>
         </w:rPr>
-        <w:t xml:space="preserve"> Q5. Use Built-in </w:t>
-      </w:r>
-      <w:r>
-        <w:rPr>
-          <w:rFonts w:ascii="Courier New" w:eastAsia="Times New Roman" w:hAnsi="Courier New" w:cs="Courier New"/>
-          <w:b/>
-          <w:bCs/>
-          <w:sz w:val="20"/>
-          <w:szCs w:val="20"/>
-        </w:rPr>
-        <w:t>Action&lt;</w:t>
-      </w:r>
-      <w:proofErr w:type="spellStart"/>
-      <w:r>
-        <w:rPr>
-          <w:rFonts w:ascii="Courier New" w:eastAsia="Times New Roman" w:hAnsi="Courier New" w:cs="Courier New"/>
-          <w:b/>
-          <w:bCs/>
-          <w:sz w:val="20"/>
-          <w:szCs w:val="20"/>
-        </w:rPr>
-        <w:t>int</w:t>
-      </w:r>
-      <w:proofErr w:type="spellEnd"/>
-      <w:r>
-        <w:rPr>
-          <w:rFonts w:ascii="Courier New" w:eastAsia="Times New Roman" w:hAnsi="Courier New" w:cs="Courier New"/>
-          <w:b/>
-          <w:bCs/>
-          <w:sz w:val="20"/>
-          <w:szCs w:val="20"/>
-        </w:rPr>
-        <w:t xml:space="preserve">, </w:t>
-      </w:r>
-      <w:proofErr w:type="spellStart"/>
-      <w:r>
-        <w:rPr>
-          <w:rFonts w:ascii="Courier New" w:eastAsia="Times New Roman" w:hAnsi="Courier New" w:cs="Courier New"/>
-          <w:b/>
-          <w:bCs/>
-          <w:sz w:val="20"/>
-          <w:szCs w:val="20"/>
-        </w:rPr>
-        <w:t>int</w:t>
-      </w:r>
-      <w:proofErr w:type="spellEnd"/>
-      <w:r>
-        <w:rPr>
-          <w:rFonts w:ascii="Courier New" w:eastAsia="Times New Roman" w:hAnsi="Courier New" w:cs="Courier New"/>
-          <w:b/>
-          <w:bCs/>
-          <w:sz w:val="20"/>
-          <w:szCs w:val="20"/>
-        </w:rPr>
-        <w:t>&gt;</w:t>
-      </w:r>
-      <w:r>
-        <w:rPr>
-          <w:rFonts w:ascii="Times New Roman" w:eastAsia="Times New Roman" w:hAnsi="Times New Roman" w:cs="Times New Roman"/>
-          <w:b/>
-          <w:bCs/>
-          <w:sz w:val="27"/>
-          <w:szCs w:val="27"/>
-        </w:rPr>
-        <w:t xml:space="preserve"> Delegate</w:t>
-      </w:r>
-    </w:p>
-    <w:p>
-      <w:pPr>
-        <w:spacing w:before="100" w:beforeAutospacing="1" w:after="100" w:afterAutospacing="1" w:line="240" w:lineRule="auto"/>
-        <w:rPr>
-          <w:rFonts w:ascii="Times New Roman" w:eastAsia="Times New Roman" w:hAnsi="Times New Roman" w:cs="Times New Roman"/>
-          <w:sz w:val="24"/>
-          <w:szCs w:val="24"/>
-        </w:rPr>
-      </w:pPr>
-      <w:r>
-        <w:rPr>
-          <w:rFonts w:ascii="Times New Roman" w:eastAsia="Times New Roman" w:hAnsi="Times New Roman" w:cs="Times New Roman"/>
-          <w:sz w:val="24"/>
-          <w:szCs w:val="24"/>
-        </w:rPr>
-        <w:t xml:space="preserve">Instead of creating a custom delegate, use the built-in </w:t>
-      </w:r>
-      <w:r>
-        <w:rPr>
-          <w:rFonts w:ascii="Courier New" w:eastAsia="Times New Roman" w:hAnsi="Courier New" w:cs="Courier New"/>
-          <w:sz w:val="20"/>
-          <w:szCs w:val="20"/>
-        </w:rPr>
-        <w:t>Action&lt;</w:t>
-      </w:r>
-      <w:proofErr w:type="spellStart"/>
-      <w:r>
-        <w:rPr>
-          <w:rFonts w:ascii="Courier New" w:eastAsia="Times New Roman" w:hAnsi="Courier New" w:cs="Courier New"/>
-          <w:sz w:val="20"/>
-          <w:szCs w:val="20"/>
-        </w:rPr>
-        <w:t>int</w:t>
-      </w:r>
-      <w:proofErr w:type="spellEnd"/>
-      <w:r>
-        <w:rPr>
-          <w:rFonts w:ascii="Courier New" w:eastAsia="Times New Roman" w:hAnsi="Courier New" w:cs="Courier New"/>
-          <w:sz w:val="20"/>
-          <w:szCs w:val="20"/>
-        </w:rPr>
-        <w:t xml:space="preserve">, </w:t>
-      </w:r>
-      <w:proofErr w:type="spellStart"/>
-      <w:r>
-        <w:rPr>
-          <w:rFonts w:ascii="Courier New" w:eastAsia="Times New Roman" w:hAnsi="Courier New" w:cs="Courier New"/>
-          <w:sz w:val="20"/>
-          <w:szCs w:val="20"/>
-        </w:rPr>
-        <w:t>int</w:t>
-      </w:r>
-      <w:proofErr w:type="spellEnd"/>
-      <w:r>
-        <w:rPr>
-          <w:rFonts w:ascii="Courier New" w:eastAsia="Times New Roman" w:hAnsi="Courier New" w:cs="Courier New"/>
-          <w:sz w:val="20"/>
-          <w:szCs w:val="20"/>
-        </w:rPr>
-        <w:t>&gt;</w:t>
-      </w:r>
-      <w:r>
-        <w:rPr>
-          <w:rFonts w:ascii="Times New Roman" w:eastAsia="Times New Roman" w:hAnsi="Times New Roman" w:cs="Times New Roman"/>
-          <w:sz w:val="24"/>
-          <w:szCs w:val="24"/>
-        </w:rPr>
-        <w:t xml:space="preserve"> to:</w:t>
-      </w:r>
-    </w:p>
-    <w:p>
-      <w:pPr>
-        <w:numPr>
-          <w:ilvl w:val="0"/>
-          <w:numId w:val="2"/>
-        </w:numPr>
-        <w:spacing w:before="100" w:beforeAutospacing="1" w:after="100" w:afterAutospacing="1" w:line="240" w:lineRule="auto"/>
-        <w:rPr>
-          <w:rFonts w:ascii="Times New Roman" w:eastAsia="Times New Roman" w:hAnsi="Times New Roman" w:cs="Times New Roman"/>
-          <w:sz w:val="24"/>
-          <w:szCs w:val="24"/>
-        </w:rPr>
-      </w:pPr>
-      <w:r>
-        <w:rPr>
-          <w:rFonts w:ascii="Times New Roman" w:eastAsia="Times New Roman" w:hAnsi="Times New Roman" w:cs="Times New Roman"/>
-          <w:sz w:val="24"/>
-          <w:szCs w:val="24"/>
-        </w:rPr>
-        <w:t>Add two numbers</w:t>
-      </w:r>
-    </w:p>
-    <w:p>
-      <w:pPr>
-        <w:numPr>
-          <w:ilvl w:val="0"/>
-          <w:numId w:val="2"/>
-        </w:numPr>
-        <w:spacing w:before="100" w:beforeAutospacing="1" w:after="100" w:afterAutospacing="1" w:line="240" w:lineRule="auto"/>
-        <w:rPr>
-          <w:rFonts w:ascii="Times New Roman" w:eastAsia="Times New Roman" w:hAnsi="Times New Roman" w:cs="Times New Roman"/>
-          <w:sz w:val="24"/>
-          <w:szCs w:val="24"/>
-        </w:rPr>
-      </w:pPr>
-      <w:r>
-        <w:rPr>
-          <w:rFonts w:ascii="Times New Roman" w:eastAsia="Times New Roman" w:hAnsi="Times New Roman" w:cs="Times New Roman"/>
-          <w:sz w:val="24"/>
-          <w:szCs w:val="24"/>
-        </w:rPr>
-        <w:lastRenderedPageBreak/>
-        <w:t>Subtract two numbers</w:t>
-      </w:r>
-    </w:p>
-    <w:p>
-      <w:pPr>
-        <w:numPr>
-          <w:ilvl w:val="0"/>
-          <w:numId w:val="2"/>
-        </w:numPr>
-        <w:spacing w:before="100" w:beforeAutospacing="1" w:after="100" w:afterAutospacing="1" w:line="240" w:lineRule="auto"/>
-        <w:rPr>
-          <w:rFonts w:ascii="Times New Roman" w:eastAsia="Times New Roman" w:hAnsi="Times New Roman" w:cs="Times New Roman"/>
-          <w:sz w:val="24"/>
-          <w:szCs w:val="24"/>
-        </w:rPr>
-      </w:pPr>
-      <w:r>
-        <w:rPr>
-          <w:rFonts w:ascii="Times New Roman" w:eastAsia="Times New Roman" w:hAnsi="Times New Roman" w:cs="Times New Roman"/>
-          <w:sz w:val="24"/>
-          <w:szCs w:val="24"/>
-        </w:rPr>
-        <w:t>Multiply two numbers</w:t>
-      </w:r>
-    </w:p>
-    <w:p>
-      <w:pPr>
-        <w:spacing w:before="100" w:beforeAutospacing="1" w:after="100" w:afterAutospacing="1" w:line="240" w:lineRule="auto"/>
-        <w:rPr>
-          <w:rFonts w:ascii="Times New Roman" w:eastAsia="Times New Roman" w:hAnsi="Times New Roman" w:cs="Times New Roman"/>
-          <w:sz w:val="24"/>
-          <w:szCs w:val="24"/>
-        </w:rPr>
-      </w:pPr>
-      <w:r>
-        <w:rPr>
-          <w:rFonts w:ascii="Times New Roman" w:eastAsia="Times New Roman" w:hAnsi="Times New Roman" w:cs="Times New Roman"/>
-          <w:sz w:val="24"/>
-          <w:szCs w:val="24"/>
-        </w:rPr>
-        <w:t>Example:</w:t>
-      </w:r>
-    </w:p>
-    <w:p>
-      <w:pPr>
-        <w:tabs>
-          <w:tab w:val="left" w:pos="916"/>
-          <w:tab w:val="left" w:pos="1832"/>
-          <w:tab w:val="left" w:pos="2748"/>
-          <w:tab w:val="left" w:pos="3664"/>
-          <w:tab w:val="left" w:pos="4580"/>
-          <w:tab w:val="left" w:pos="5496"/>
-          <w:tab w:val="left" w:pos="6412"/>
-          <w:tab w:val="left" w:pos="7328"/>
-          <w:tab w:val="left" w:pos="8244"/>
-          <w:tab w:val="left" w:pos="9160"/>
-          <w:tab w:val="left" w:pos="10076"/>
-          <w:tab w:val="left" w:pos="10992"/>
-          <w:tab w:val="left" w:pos="11908"/>
-          <w:tab w:val="left" w:pos="12824"/>
-          <w:tab w:val="left" w:pos="13740"/>
-          <w:tab w:val="left" w:pos="14656"/>
-        </w:tabs>
-        <w:spacing w:after="0" w:line="240" w:lineRule="auto"/>
-        <w:rPr>
-          <w:rFonts w:ascii="Courier New" w:eastAsia="Times New Roman" w:hAnsi="Courier New" w:cs="Courier New"/>
-          <w:sz w:val="20"/>
-          <w:szCs w:val="20"/>
-        </w:rPr>
-      </w:pPr>
-      <w:r>
-        <w:rPr>
-          <w:rFonts w:ascii="Courier New" w:eastAsia="Times New Roman" w:hAnsi="Courier New" w:cs="Courier New"/>
-          <w:sz w:val="20"/>
-          <w:szCs w:val="20"/>
-        </w:rPr>
-        <w:t>Action&lt;</w:t>
-      </w:r>
-      <w:proofErr w:type="spellStart"/>
-      <w:r>
-        <w:rPr>
-          <w:rFonts w:ascii="Courier New" w:eastAsia="Times New Roman" w:hAnsi="Courier New" w:cs="Courier New"/>
-          <w:sz w:val="20"/>
-          <w:szCs w:val="20"/>
-        </w:rPr>
-        <w:t>int</w:t>
-      </w:r>
-      <w:proofErr w:type="spellEnd"/>
-      <w:r>
-        <w:rPr>
-          <w:rFonts w:ascii="Courier New" w:eastAsia="Times New Roman" w:hAnsi="Courier New" w:cs="Courier New"/>
-          <w:sz w:val="20"/>
-          <w:szCs w:val="20"/>
-        </w:rPr>
-        <w:t xml:space="preserve">, </w:t>
-      </w:r>
-      <w:proofErr w:type="spellStart"/>
-      <w:r>
-        <w:rPr>
-          <w:rFonts w:ascii="Courier New" w:eastAsia="Times New Roman" w:hAnsi="Courier New" w:cs="Courier New"/>
-          <w:sz w:val="20"/>
-          <w:szCs w:val="20"/>
-        </w:rPr>
-        <w:t>int</w:t>
-      </w:r>
-      <w:proofErr w:type="spellEnd"/>
-      <w:r>
-        <w:rPr>
-          <w:rFonts w:ascii="Courier New" w:eastAsia="Times New Roman" w:hAnsi="Courier New" w:cs="Courier New"/>
-          <w:sz w:val="20"/>
-          <w:szCs w:val="20"/>
-        </w:rPr>
-        <w:t xml:space="preserve">&gt; add = (a, b) =&gt; </w:t>
-      </w:r>
-      <w:proofErr w:type="spellStart"/>
-      <w:r>
-        <w:rPr>
-          <w:rFonts w:ascii="Courier New" w:eastAsia="Times New Roman" w:hAnsi="Courier New" w:cs="Courier New"/>
-          <w:sz w:val="20"/>
-          <w:szCs w:val="20"/>
-        </w:rPr>
-        <w:t>Console.WriteLine</w:t>
-      </w:r>
-      <w:proofErr w:type="spellEnd"/>
-      <w:r>
-        <w:rPr>
-          <w:rFonts w:ascii="Courier New" w:eastAsia="Times New Roman" w:hAnsi="Courier New" w:cs="Courier New"/>
-          <w:sz w:val="20"/>
-          <w:szCs w:val="20"/>
-        </w:rPr>
-        <w:t>(a + b);</w:t>
-      </w:r>
-    </w:p>
-    <w:p>
-      <w:pPr>
-        <w:tabs>
-          <w:tab w:val="left" w:pos="916"/>
-          <w:tab w:val="left" w:pos="1832"/>
-          <w:tab w:val="left" w:pos="2748"/>
-          <w:tab w:val="left" w:pos="3664"/>
-          <w:tab w:val="left" w:pos="4580"/>
-          <w:tab w:val="left" w:pos="5496"/>
-          <w:tab w:val="left" w:pos="6412"/>
-          <w:tab w:val="left" w:pos="7328"/>
-          <w:tab w:val="left" w:pos="8244"/>
-          <w:tab w:val="left" w:pos="9160"/>
-          <w:tab w:val="left" w:pos="10076"/>
-          <w:tab w:val="left" w:pos="10992"/>
-          <w:tab w:val="left" w:pos="11908"/>
-          <w:tab w:val="left" w:pos="12824"/>
-          <w:tab w:val="left" w:pos="13740"/>
-          <w:tab w:val="left" w:pos="14656"/>
-        </w:tabs>
-        <w:spacing w:after="0" w:line="240" w:lineRule="auto"/>
-        <w:rPr>
-          <w:rFonts w:ascii="Courier New" w:eastAsia="Times New Roman" w:hAnsi="Courier New" w:cs="Courier New"/>
-          <w:sz w:val="20"/>
-          <w:szCs w:val="20"/>
-        </w:rPr>
-      </w:pPr>
-      <w:proofErr w:type="gramStart"/>
-      <w:r>
-        <w:rPr>
-          <w:rFonts w:ascii="Courier New" w:eastAsia="Times New Roman" w:hAnsi="Courier New" w:cs="Courier New"/>
-          <w:sz w:val="20"/>
-          <w:szCs w:val="20"/>
-        </w:rPr>
-        <w:t>add(</w:t>
-      </w:r>
-      <w:proofErr w:type="gramEnd"/>
-      <w:r>
-        <w:rPr>
-          <w:rFonts w:ascii="Courier New" w:eastAsia="Times New Roman" w:hAnsi="Courier New" w:cs="Courier New"/>
-          <w:sz w:val="20"/>
-          <w:szCs w:val="20"/>
-        </w:rPr>
-        <w:t>3, 4);</w:t>
-      </w:r>
-    </w:p>
-    <w:p>
-      <w:pPr>
-        <w:spacing w:after="0" w:line="240" w:lineRule="auto"/>
-        <w:rPr>
-          <w:rFonts w:ascii="Times New Roman" w:eastAsia="Times New Roman" w:hAnsi="Times New Roman" w:cs="Times New Roman"/>
-          <w:sz w:val="24"/>
-          <w:szCs w:val="24"/>
-        </w:rPr>
-      </w:pPr>
-      <w:r>
-        <w:rPr>
-          <w:rFonts w:ascii="Times New Roman" w:eastAsia="Times New Roman" w:hAnsi="Times New Roman" w:cs="Times New Roman"/>
-          <w:sz w:val="24"/>
-          <w:szCs w:val="24"/>
-        </w:rPr>
-        <w:pict>
-          <v:rect id="_x0000_i1028" style="width:0;height:1.5pt" o:hralign="center" o:hrstd="t" o:hr="t" fillcolor="#a0a0a0" stroked="f"/>
-        </w:pict>
-      </w:r>
-    </w:p>
-    <w:p>
-      <w:pPr>
-        <w:spacing w:before="100" w:beforeAutospacing="1" w:after="100" w:afterAutospacing="1" w:line="240" w:lineRule="auto"/>
-        <w:outlineLvl w:val="2"/>
-        <w:rPr>
-          <w:rFonts w:ascii="Times New Roman" w:eastAsia="Times New Roman" w:hAnsi="Times New Roman" w:cs="Times New Roman"/>
-          <w:b/>
-          <w:bCs/>
-          <w:sz w:val="27"/>
-          <w:szCs w:val="27"/>
-        </w:rPr>
-      </w:pPr>
-      <w:r>
-        <w:rPr>
-          <w:rFonts w:ascii="Segoe UI Symbol" w:eastAsia="Times New Roman" w:hAnsi="Segoe UI Symbol" w:cs="Segoe UI Symbol"/>
-          <w:b/>
-          <w:bCs/>
-          <w:sz w:val="27"/>
-          <w:szCs w:val="27"/>
-        </w:rPr>
-        <w:t>🔹</w:t>
-      </w:r>
-      <w:r>
-        <w:rPr>
-          <w:rFonts w:ascii="Times New Roman" w:eastAsia="Times New Roman" w:hAnsi="Times New Roman" w:cs="Times New Roman"/>
-          <w:b/>
-          <w:bCs/>
-          <w:sz w:val="27"/>
-          <w:szCs w:val="27"/>
-        </w:rPr>
-        <w:t xml:space="preserve"> Q6. Filter List with Delegate</w:t>
-      </w:r>
-    </w:p>
-    <w:p>
-      <w:pPr>
-        <w:spacing w:before="100" w:beforeAutospacing="1" w:after="100" w:afterAutospacing="1" w:line="240" w:lineRule="auto"/>
-        <w:rPr>
-          <w:rFonts w:ascii="Times New Roman" w:eastAsia="Times New Roman" w:hAnsi="Times New Roman" w:cs="Times New Roman"/>
-          <w:sz w:val="24"/>
-          <w:szCs w:val="24"/>
-        </w:rPr>
-      </w:pPr>
-      <w:r>
-        <w:rPr>
-          <w:rFonts w:ascii="Times New Roman" w:eastAsia="Times New Roman" w:hAnsi="Times New Roman" w:cs="Times New Roman"/>
-          <w:sz w:val="24"/>
-          <w:szCs w:val="24"/>
-        </w:rPr>
-        <w:t xml:space="preserve">Create a method </w:t>
-      </w:r>
-      <w:proofErr w:type="spellStart"/>
-      <w:r>
-        <w:rPr>
-          <w:rFonts w:ascii="Courier New" w:eastAsia="Times New Roman" w:hAnsi="Courier New" w:cs="Courier New"/>
-          <w:sz w:val="20"/>
-          <w:szCs w:val="20"/>
-        </w:rPr>
-        <w:t>FilterList</w:t>
-      </w:r>
-      <w:proofErr w:type="spellEnd"/>
-      <w:r>
-        <w:rPr>
-          <w:rFonts w:ascii="Courier New" w:eastAsia="Times New Roman" w:hAnsi="Courier New" w:cs="Courier New"/>
-          <w:sz w:val="20"/>
-          <w:szCs w:val="20"/>
-        </w:rPr>
-        <w:t>(List&lt;</w:t>
-      </w:r>
-      <w:proofErr w:type="spellStart"/>
-      <w:r>
-        <w:rPr>
-          <w:rFonts w:ascii="Courier New" w:eastAsia="Times New Roman" w:hAnsi="Courier New" w:cs="Courier New"/>
-          <w:sz w:val="20"/>
-          <w:szCs w:val="20"/>
-        </w:rPr>
-        <w:t>int</w:t>
-      </w:r>
-      <w:proofErr w:type="spellEnd"/>
-      <w:r>
-        <w:rPr>
-          <w:rFonts w:ascii="Courier New" w:eastAsia="Times New Roman" w:hAnsi="Courier New" w:cs="Courier New"/>
-          <w:sz w:val="20"/>
-          <w:szCs w:val="20"/>
-        </w:rPr>
-        <w:t>&gt; numbers, Predicate&lt;</w:t>
-      </w:r>
-      <w:proofErr w:type="spellStart"/>
-      <w:r>
-        <w:rPr>
-          <w:rFonts w:ascii="Courier New" w:eastAsia="Times New Roman" w:hAnsi="Courier New" w:cs="Courier New"/>
-          <w:sz w:val="20"/>
-          <w:szCs w:val="20"/>
-        </w:rPr>
-        <w:t>int</w:t>
-      </w:r>
-      <w:proofErr w:type="spellEnd"/>
-      <w:r>
-        <w:rPr>
-          <w:rFonts w:ascii="Courier New" w:eastAsia="Times New Roman" w:hAnsi="Courier New" w:cs="Courier New"/>
-          <w:sz w:val="20"/>
-          <w:szCs w:val="20"/>
-        </w:rPr>
-        <w:t>&gt; filter)</w:t>
-      </w:r>
-      <w:r>
-        <w:rPr>
-          <w:rFonts w:ascii="Times New Roman" w:eastAsia="Times New Roman" w:hAnsi="Times New Roman" w:cs="Times New Roman"/>
-          <w:sz w:val="24"/>
-          <w:szCs w:val="24"/>
-        </w:rPr>
-        <w:t xml:space="preserve"> that filters numbers based on the delegate condition.</w:t>
-      </w:r>
-    </w:p>
-    <w:p>
-      <w:pPr>
-        <w:spacing w:before="100" w:beforeAutospacing="1" w:after="100" w:afterAutospacing="1" w:line="240" w:lineRule="auto"/>
-        <w:rPr>
-          <w:rFonts w:ascii="Times New Roman" w:eastAsia="Times New Roman" w:hAnsi="Times New Roman" w:cs="Times New Roman"/>
-          <w:sz w:val="24"/>
-          <w:szCs w:val="24"/>
-        </w:rPr>
-      </w:pPr>
-      <w:r>
-        <w:rPr>
-          <w:rFonts w:ascii="Times New Roman" w:eastAsia="Times New Roman" w:hAnsi="Times New Roman" w:cs="Times New Roman"/>
-          <w:sz w:val="24"/>
-          <w:szCs w:val="24"/>
-        </w:rPr>
-        <w:t>Example usage:</w:t>
-      </w:r>
-    </w:p>
-    <w:p>
-      <w:pPr>
-        <w:tabs>
-          <w:tab w:val="left" w:pos="916"/>
-          <w:tab w:val="left" w:pos="1832"/>
-          <w:tab w:val="left" w:pos="2748"/>
-          <w:tab w:val="left" w:pos="3664"/>
-          <w:tab w:val="left" w:pos="4580"/>
-          <w:tab w:val="left" w:pos="5496"/>
-          <w:tab w:val="left" w:pos="6412"/>
-          <w:tab w:val="left" w:pos="7328"/>
-          <w:tab w:val="left" w:pos="8244"/>
-          <w:tab w:val="left" w:pos="9160"/>
-          <w:tab w:val="left" w:pos="10076"/>
-          <w:tab w:val="left" w:pos="10992"/>
-          <w:tab w:val="left" w:pos="11908"/>
-          <w:tab w:val="left" w:pos="12824"/>
-          <w:tab w:val="left" w:pos="13740"/>
-          <w:tab w:val="left" w:pos="14656"/>
-        </w:tabs>
-        <w:spacing w:after="0" w:line="240" w:lineRule="auto"/>
-        <w:rPr>
-          <w:rFonts w:ascii="Courier New" w:eastAsia="Times New Roman" w:hAnsi="Courier New" w:cs="Courier New"/>
-          <w:sz w:val="20"/>
-          <w:szCs w:val="20"/>
-        </w:rPr>
-      </w:pPr>
-      <w:proofErr w:type="spellStart"/>
-      <w:proofErr w:type="gramStart"/>
-      <w:r>
-        <w:rPr>
-          <w:rFonts w:ascii="Courier New" w:eastAsia="Times New Roman" w:hAnsi="Courier New" w:cs="Courier New"/>
-          <w:sz w:val="20"/>
-          <w:szCs w:val="20"/>
-        </w:rPr>
-        <w:t>FilterList</w:t>
-      </w:r>
-      <w:proofErr w:type="spellEnd"/>
-      <w:r>
-        <w:rPr>
-          <w:rFonts w:ascii="Courier New" w:eastAsia="Times New Roman" w:hAnsi="Courier New" w:cs="Courier New"/>
-          <w:sz w:val="20"/>
-          <w:szCs w:val="20"/>
-        </w:rPr>
-        <w:t>(</w:t>
-      </w:r>
-      <w:proofErr w:type="gramEnd"/>
-      <w:r>
-        <w:rPr>
-          <w:rFonts w:ascii="Courier New" w:eastAsia="Times New Roman" w:hAnsi="Courier New" w:cs="Courier New"/>
-          <w:sz w:val="20"/>
-          <w:szCs w:val="20"/>
-        </w:rPr>
-        <w:t>numbers, x =&gt; x % 2 == 0); // Even numbers</w:t>
-      </w:r>
-    </w:p>
-    <w:p>
-      <w:pPr>
-        <w:tabs>
-          <w:tab w:val="left" w:pos="916"/>
-          <w:tab w:val="left" w:pos="1832"/>
-          <w:tab w:val="left" w:pos="2748"/>
-          <w:tab w:val="left" w:pos="3664"/>
-          <w:tab w:val="left" w:pos="4580"/>
-          <w:tab w:val="left" w:pos="5496"/>
-          <w:tab w:val="left" w:pos="6412"/>
-          <w:tab w:val="left" w:pos="7328"/>
-          <w:tab w:val="left" w:pos="8244"/>
-          <w:tab w:val="left" w:pos="9160"/>
-          <w:tab w:val="left" w:pos="10076"/>
-          <w:tab w:val="left" w:pos="10992"/>
-          <w:tab w:val="left" w:pos="11908"/>
-          <w:tab w:val="left" w:pos="12824"/>
-          <w:tab w:val="left" w:pos="13740"/>
-          <w:tab w:val="left" w:pos="14656"/>
-        </w:tabs>
-        <w:spacing w:after="0" w:line="240" w:lineRule="auto"/>
-        <w:rPr>
-          <w:rFonts w:ascii="Courier New" w:eastAsia="Times New Roman" w:hAnsi="Courier New" w:cs="Courier New"/>
-          <w:sz w:val="20"/>
-          <w:szCs w:val="20"/>
-        </w:rPr>
-      </w:pPr>
-      <w:proofErr w:type="spellStart"/>
-      <w:proofErr w:type="gramStart"/>
-      <w:r>
-        <w:rPr>
-          <w:rFonts w:ascii="Courier New" w:eastAsia="Times New Roman" w:hAnsi="Courier New" w:cs="Courier New"/>
-          <w:sz w:val="20"/>
-          <w:szCs w:val="20"/>
-        </w:rPr>
-        <w:t>FilterList</w:t>
-      </w:r>
-      <w:proofErr w:type="spellEnd"/>
-      <w:r>
-        <w:rPr>
-          <w:rFonts w:ascii="Courier New" w:eastAsia="Times New Roman" w:hAnsi="Courier New" w:cs="Courier New"/>
-          <w:sz w:val="20"/>
-          <w:szCs w:val="20"/>
-        </w:rPr>
-        <w:t>(</w:t>
-      </w:r>
-      <w:proofErr w:type="gramEnd"/>
-      <w:r>
-        <w:rPr>
-          <w:rFonts w:ascii="Courier New" w:eastAsia="Times New Roman" w:hAnsi="Courier New" w:cs="Courier New"/>
-          <w:sz w:val="20"/>
-          <w:szCs w:val="20"/>
-        </w:rPr>
-        <w:t>numbers, x =&gt; x &gt; 10);    // Greater than 10</w:t>
-      </w:r>
-    </w:p>
-    <w:p>
-      <w:pPr>
-        <w:spacing w:after="0" w:line="240" w:lineRule="auto"/>
-        <w:rPr>
-          <w:rFonts w:ascii="Times New Roman" w:eastAsia="Times New Roman" w:hAnsi="Times New Roman" w:cs="Times New Roman"/>
-          <w:sz w:val="24"/>
-          <w:szCs w:val="24"/>
-        </w:rPr>
-      </w:pPr>
-      <w:r>
-        <w:rPr>
-          <w:rFonts w:ascii="Times New Roman" w:eastAsia="Times New Roman" w:hAnsi="Times New Roman" w:cs="Times New Roman"/>
-          <w:sz w:val="24"/>
-          <w:szCs w:val="24"/>
-        </w:rPr>
-        <w:pict>
-          <v:rect id="_x0000_i1029" style="width:0;height:1.5pt" o:hralign="center" o:hrstd="t" o:hr="t" fillcolor="#a0a0a0" stroked="f"/>
-        </w:pict>
-      </w:r>
-    </w:p>
-    <w:p>
-      <w:pPr>
-        <w:spacing w:before="100" w:beforeAutospacing="1" w:after="100" w:afterAutospacing="1" w:line="240" w:lineRule="auto"/>
-        <w:outlineLvl w:val="2"/>
-        <w:rPr>
-          <w:rFonts w:ascii="Times New Roman" w:eastAsia="Times New Roman" w:hAnsi="Times New Roman" w:cs="Times New Roman"/>
-          <w:b/>
-          <w:bCs/>
-          <w:sz w:val="27"/>
-          <w:szCs w:val="27"/>
-        </w:rPr>
-      </w:pPr>
-      <w:r>
-        <w:rPr>
-          <w:rFonts w:ascii="Segoe UI Symbol" w:eastAsia="Times New Roman" w:hAnsi="Segoe UI Symbol" w:cs="Segoe UI Symbol"/>
-          <w:b/>
-          <w:bCs/>
-          <w:sz w:val="27"/>
-          <w:szCs w:val="27"/>
-        </w:rPr>
-        <w:t>🔹</w:t>
-      </w:r>
-      <w:r>
-        <w:rPr>
-          <w:rFonts w:ascii="Times New Roman" w:eastAsia="Times New Roman" w:hAnsi="Times New Roman" w:cs="Times New Roman"/>
-          <w:b/>
-          <w:bCs/>
-          <w:sz w:val="27"/>
-          <w:szCs w:val="27"/>
-        </w:rPr>
         <w:t xml:space="preserve"> Q7. Delegate Returning Value (</w:t>
       </w:r>
       <w:proofErr w:type="spellStart"/>
@@ -2120,6 +1059,7 @@
           <w:sz w:val="24"/>
           <w:szCs w:val="24"/>
         </w:rPr>
+        <w:lastRenderedPageBreak/>
         <w:t>Would you like to start solving them one by one?</w:t>
       </w:r>
       <w:r>
@@ -2150,7 +1090,220 @@
         <w:t xml:space="preserve"> right now or give you the solution after you try it. Just say the word!</w:t>
       </w:r>
     </w:p>
-    <w:p>
+    <w:p/>
+    <w:p>
+      <w:r>
+        <w:t>Task 5</w:t>
+      </w:r>
+      <w:r>
+        <w:br/>
+      </w:r>
+      <w:r>
+        <w:br/>
+      </w:r>
+      <w:r>
+        <w:t>using System;</w:t>
+      </w:r>
+    </w:p>
+    <w:p/>
+    <w:p>
+      <w:r>
+        <w:t>class Program</w:t>
+      </w:r>
+    </w:p>
+    <w:p>
+      <w:r>
+        <w:t>{</w:t>
+      </w:r>
+    </w:p>
+    <w:p>
+      <w:r>
+        <w:t xml:space="preserve">    static void Main(</w:t>
+      </w:r>
+      <w:proofErr w:type="gramStart"/>
+      <w:r>
+        <w:t>string[</w:t>
+      </w:r>
+      <w:proofErr w:type="gramEnd"/>
+      <w:r>
+        <w:t xml:space="preserve">] </w:t>
+      </w:r>
+      <w:proofErr w:type="spellStart"/>
+      <w:r>
+        <w:t>args</w:t>
+      </w:r>
+      <w:proofErr w:type="spellEnd"/>
+      <w:r>
+        <w:t>)</w:t>
+      </w:r>
+    </w:p>
+    <w:p>
+      <w:r>
+        <w:t xml:space="preserve">    {</w:t>
+      </w:r>
+    </w:p>
+    <w:p>
+      <w:r>
+        <w:t xml:space="preserve">        // Using Action&lt;</w:t>
+      </w:r>
+      <w:proofErr w:type="spellStart"/>
+      <w:r>
+        <w:t>int</w:t>
+      </w:r>
+      <w:proofErr w:type="spellEnd"/>
+      <w:r>
+        <w:t xml:space="preserve">, </w:t>
+      </w:r>
+      <w:proofErr w:type="spellStart"/>
+      <w:r>
+        <w:t>int</w:t>
+      </w:r>
+      <w:proofErr w:type="spellEnd"/>
+      <w:r>
+        <w:t>&gt; with lambda expressions</w:t>
+      </w:r>
+    </w:p>
+    <w:p>
+      <w:r>
+        <w:t xml:space="preserve">        Action&lt;</w:t>
+      </w:r>
+      <w:proofErr w:type="spellStart"/>
+      <w:r>
+        <w:t>int</w:t>
+      </w:r>
+      <w:proofErr w:type="spellEnd"/>
+      <w:r>
+        <w:t xml:space="preserve">, </w:t>
+      </w:r>
+      <w:proofErr w:type="spellStart"/>
+      <w:r>
+        <w:t>int</w:t>
+      </w:r>
+      <w:proofErr w:type="spellEnd"/>
+      <w:r>
+        <w:t xml:space="preserve">&gt; add = (a, b) =&gt; </w:t>
+      </w:r>
+      <w:proofErr w:type="spellStart"/>
+      <w:r>
+        <w:t>Console.WriteLine</w:t>
+      </w:r>
+      <w:proofErr w:type="spellEnd"/>
+      <w:r>
+        <w:t>($"Addition: {a + b}");</w:t>
+      </w:r>
+    </w:p>
+    <w:p>
+      <w:r>
+        <w:t xml:space="preserve">        Action&lt;</w:t>
+      </w:r>
+      <w:proofErr w:type="spellStart"/>
+      <w:r>
+        <w:t>int</w:t>
+      </w:r>
+      <w:proofErr w:type="spellEnd"/>
+      <w:r>
+        <w:t xml:space="preserve">, </w:t>
+      </w:r>
+      <w:proofErr w:type="spellStart"/>
+      <w:r>
+        <w:t>int</w:t>
+      </w:r>
+      <w:proofErr w:type="spellEnd"/>
+      <w:r>
+        <w:t xml:space="preserve">&gt; subtract = (a, b) =&gt; </w:t>
+      </w:r>
+      <w:proofErr w:type="spellStart"/>
+      <w:r>
+        <w:t>Console.WriteLine</w:t>
+      </w:r>
+      <w:proofErr w:type="spellEnd"/>
+      <w:r>
+        <w:t>($"Subtraction: {a - b}");</w:t>
+      </w:r>
+    </w:p>
+    <w:p>
+      <w:r>
+        <w:t xml:space="preserve">        Action&lt;</w:t>
+      </w:r>
+      <w:proofErr w:type="spellStart"/>
+      <w:r>
+        <w:t>int</w:t>
+      </w:r>
+      <w:proofErr w:type="spellEnd"/>
+      <w:r>
+        <w:t xml:space="preserve">, </w:t>
+      </w:r>
+      <w:proofErr w:type="spellStart"/>
+      <w:r>
+        <w:t>int</w:t>
+      </w:r>
+      <w:proofErr w:type="spellEnd"/>
+      <w:r>
+        <w:t xml:space="preserve">&gt; multiply = (a, b) =&gt; </w:t>
+      </w:r>
+      <w:proofErr w:type="spellStart"/>
+      <w:r>
+        <w:t>Console.WriteLine</w:t>
+      </w:r>
+      <w:proofErr w:type="spellEnd"/>
+      <w:r>
+        <w:t>($"Multiplication: {a * b}");</w:t>
+      </w:r>
+    </w:p>
+    <w:p/>
+    <w:p>
+      <w:r>
+        <w:t xml:space="preserve">        // Invoke the actions</w:t>
+      </w:r>
+    </w:p>
+    <w:p>
+      <w:r>
+        <w:t xml:space="preserve">        </w:t>
+      </w:r>
+      <w:proofErr w:type="gramStart"/>
+      <w:r>
+        <w:t>add(</w:t>
+      </w:r>
+      <w:proofErr w:type="gramEnd"/>
+      <w:r>
+        <w:t>10, 5);         // Output: Addition: 15</w:t>
+      </w:r>
+    </w:p>
+    <w:p>
+      <w:r>
+        <w:t xml:space="preserve">        </w:t>
+      </w:r>
+      <w:proofErr w:type="gramStart"/>
+      <w:r>
+        <w:t>subtract(</w:t>
+      </w:r>
+      <w:proofErr w:type="gramEnd"/>
+      <w:r>
+        <w:t>10, 5);    // Output: Subtraction: 5</w:t>
+      </w:r>
+    </w:p>
+    <w:p>
+      <w:r>
+        <w:t xml:space="preserve">        </w:t>
+      </w:r>
+      <w:proofErr w:type="gramStart"/>
+      <w:r>
+        <w:t>multiply(</w:t>
+      </w:r>
+      <w:proofErr w:type="gramEnd"/>
+      <w:r>
+        <w:t>10, 5);    // Output: Multiplication: 50</w:t>
+      </w:r>
+    </w:p>
+    <w:p>
+      <w:r>
+        <w:t xml:space="preserve">    }</w:t>
+      </w:r>
+    </w:p>
+    <w:p>
+      <w:r>
+        <w:t>}</w:t>
+      </w:r>
       <w:bookmarkStart w:id="0" w:name="_GoBack"/>
       <w:bookmarkEnd w:id="0"/>
     </w:p>

</xml_diff>

<commit_message>
delegates completed now starting events
</commit_message>
<xml_diff>
--- a/task to perform today.docx
+++ b/task to perform today.docx
@@ -405,7 +405,7 @@
           <w:szCs w:val="24"/>
         </w:rPr>
         <w:pict>
-          <v:rect id="_x0000_i1028" style="width:0;height:1.5pt" o:hralign="center" o:hrstd="t" o:hr="t" fillcolor="#a0a0a0" stroked="f"/>
+          <v:rect id="_x0000_i1025" style="width:0;height:1.5pt" o:hralign="center" o:hrstd="t" o:hr="t" fillcolor="#a0a0a0" stroked="f"/>
         </w:pict>
       </w:r>
     </w:p>
@@ -668,7 +668,7 @@
           <w:szCs w:val="24"/>
         </w:rPr>
         <w:pict>
-          <v:rect id="_x0000_i1029" style="width:0;height:1.5pt" o:hralign="center" o:hrstd="t" o:hr="t" fillcolor="#a0a0a0" stroked="f"/>
+          <v:rect id="_x0000_i1026" style="width:0;height:1.5pt" o:hralign="center" o:hrstd="t" o:hr="t" fillcolor="#a0a0a0" stroked="f"/>
         </w:pict>
       </w:r>
     </w:p>
@@ -925,7 +925,7 @@
           <w:szCs w:val="24"/>
         </w:rPr>
         <w:pict>
-          <v:rect id="_x0000_i1030" style="width:0;height:1.5pt" o:hralign="center" o:hrstd="t" o:hr="t" fillcolor="#a0a0a0" stroked="f"/>
+          <v:rect id="_x0000_i1027" style="width:0;height:1.5pt" o:hralign="center" o:hrstd="t" o:hr="t" fillcolor="#a0a0a0" stroked="f"/>
         </w:pict>
       </w:r>
     </w:p>
@@ -1033,277 +1033,204 @@
           <w:szCs w:val="24"/>
         </w:rPr>
       </w:pPr>
-      <w:r>
-        <w:rPr>
-          <w:rFonts w:ascii="Times New Roman" w:eastAsia="Times New Roman" w:hAnsi="Times New Roman" w:cs="Times New Roman"/>
-          <w:sz w:val="24"/>
-          <w:szCs w:val="24"/>
-        </w:rPr>
-        <w:pict>
-          <v:rect id="_x0000_i1031" style="width:0;height:1.5pt" o:hralign="center" o:hrstd="t" o:hr="t" fillcolor="#a0a0a0" stroked="f"/>
-        </w:pict>
-      </w:r>
-    </w:p>
-    <w:p>
-      <w:pPr>
-        <w:spacing w:before="100" w:beforeAutospacing="1" w:after="100" w:afterAutospacing="1" w:line="240" w:lineRule="auto"/>
-        <w:rPr>
-          <w:rFonts w:ascii="Times New Roman" w:eastAsia="Times New Roman" w:hAnsi="Times New Roman" w:cs="Times New Roman"/>
-          <w:sz w:val="24"/>
-          <w:szCs w:val="24"/>
-        </w:rPr>
-      </w:pPr>
-      <w:r>
-        <w:rPr>
-          <w:rFonts w:ascii="Times New Roman" w:eastAsia="Times New Roman" w:hAnsi="Times New Roman" w:cs="Times New Roman"/>
-          <w:sz w:val="24"/>
-          <w:szCs w:val="24"/>
-        </w:rPr>
+    </w:p>
+    <w:p>
+      <w:pPr>
+        <w:spacing w:after="0" w:line="240" w:lineRule="auto"/>
+        <w:rPr>
+          <w:rFonts w:ascii="Times New Roman" w:eastAsia="Times New Roman" w:hAnsi="Times New Roman" w:cs="Times New Roman"/>
+          <w:sz w:val="24"/>
+          <w:szCs w:val="24"/>
+        </w:rPr>
+      </w:pPr>
+    </w:p>
+    <w:p/>
+    <w:p>
+      <w:r>
         <w:lastRenderedPageBreak/>
-        <w:t>Would you like to start solving them one by one?</w:t>
-      </w:r>
-      <w:r>
-        <w:rPr>
-          <w:rFonts w:ascii="Times New Roman" w:eastAsia="Times New Roman" w:hAnsi="Times New Roman" w:cs="Times New Roman"/>
-          <w:sz w:val="24"/>
-          <w:szCs w:val="24"/>
-        </w:rPr>
-        <w:br/>
-        <w:t xml:space="preserve">I can walk you through </w:t>
-      </w:r>
-      <w:r>
-        <w:rPr>
-          <w:rFonts w:ascii="Times New Roman" w:eastAsia="Times New Roman" w:hAnsi="Times New Roman" w:cs="Times New Roman"/>
-          <w:b/>
-          <w:bCs/>
-          <w:sz w:val="24"/>
-          <w:szCs w:val="24"/>
-        </w:rPr>
-        <w:t>Q1</w:t>
-      </w:r>
-      <w:r>
-        <w:rPr>
-          <w:rFonts w:ascii="Times New Roman" w:eastAsia="Times New Roman" w:hAnsi="Times New Roman" w:cs="Times New Roman"/>
-          <w:sz w:val="24"/>
-          <w:szCs w:val="24"/>
-        </w:rPr>
-        <w:t xml:space="preserve"> right now or give you the solution after you try it. Just say the word!</w:t>
+        <w:t xml:space="preserve">public static List&lt;T&gt; </w:t>
+      </w:r>
+      <w:proofErr w:type="spellStart"/>
+      <w:r>
+        <w:t>FilterList</w:t>
+      </w:r>
+      <w:proofErr w:type="spellEnd"/>
+      <w:r>
+        <w:t>&lt;T&gt;(List&lt;T&gt; items, Predicate&lt;T&gt; filter)</w:t>
+      </w:r>
+    </w:p>
+    <w:p>
+      <w:r>
+        <w:t>{</w:t>
+      </w:r>
+    </w:p>
+    <w:p>
+      <w:r>
+        <w:t xml:space="preserve">    List&lt;T&gt; result = new List&lt;T</w:t>
+      </w:r>
+      <w:proofErr w:type="gramStart"/>
+      <w:r>
+        <w:t>&gt;(</w:t>
+      </w:r>
+      <w:proofErr w:type="gramEnd"/>
+      <w:r>
+        <w:t>);</w:t>
+      </w:r>
+    </w:p>
+    <w:p>
+      <w:r>
+        <w:t xml:space="preserve">    </w:t>
+      </w:r>
+      <w:proofErr w:type="spellStart"/>
+      <w:r>
+        <w:t>foreach</w:t>
+      </w:r>
+      <w:proofErr w:type="spellEnd"/>
+      <w:r>
+        <w:t xml:space="preserve"> (T item in items)</w:t>
+      </w:r>
+    </w:p>
+    <w:p>
+      <w:r>
+        <w:t xml:space="preserve">    {</w:t>
+      </w:r>
+    </w:p>
+    <w:p>
+      <w:r>
+        <w:t xml:space="preserve">        if (filter(item))</w:t>
+      </w:r>
+    </w:p>
+    <w:p>
+      <w:r>
+        <w:t xml:space="preserve">        {</w:t>
+      </w:r>
+    </w:p>
+    <w:p>
+      <w:r>
+        <w:t xml:space="preserve">            </w:t>
+      </w:r>
+      <w:proofErr w:type="spellStart"/>
+      <w:proofErr w:type="gramStart"/>
+      <w:r>
+        <w:t>result.Add</w:t>
+      </w:r>
+      <w:proofErr w:type="spellEnd"/>
+      <w:proofErr w:type="gramEnd"/>
+      <w:r>
+        <w:t>(item);</w:t>
+      </w:r>
+    </w:p>
+    <w:p>
+      <w:r>
+        <w:t xml:space="preserve">        }</w:t>
+      </w:r>
+    </w:p>
+    <w:p>
+      <w:r>
+        <w:t xml:space="preserve">    }</w:t>
+      </w:r>
+    </w:p>
+    <w:p>
+      <w:r>
+        <w:t xml:space="preserve">    return result;</w:t>
+      </w:r>
+    </w:p>
+    <w:p>
+      <w:r>
+        <w:t>}</w:t>
       </w:r>
     </w:p>
     <w:p/>
     <w:p>
       <w:r>
-        <w:t>Task 5</w:t>
-      </w:r>
-      <w:r>
-        <w:br/>
-      </w:r>
-      <w:r>
-        <w:br/>
-      </w:r>
-      <w:r>
-        <w:t>using System;</w:t>
+        <w:t xml:space="preserve">List&lt;string&gt; names = new List&lt;string&gt; </w:t>
+      </w:r>
+      <w:proofErr w:type="gramStart"/>
+      <w:r>
+        <w:t>{ "</w:t>
+      </w:r>
+      <w:proofErr w:type="gramEnd"/>
+      <w:r>
+        <w:t>Ali", "Ahmed", "Sara", "Zain" };</w:t>
       </w:r>
     </w:p>
     <w:p/>
     <w:p>
       <w:r>
-        <w:t>class Program</w:t>
-      </w:r>
-    </w:p>
-    <w:p>
-      <w:r>
-        <w:t>{</w:t>
-      </w:r>
-    </w:p>
-    <w:p>
-      <w:r>
-        <w:t xml:space="preserve">    static void Main(</w:t>
-      </w:r>
+        <w:t xml:space="preserve">// </w:t>
+      </w:r>
+      <w:proofErr w:type="spellStart"/>
+      <w:r>
+        <w:t>Sirf</w:t>
+      </w:r>
+      <w:proofErr w:type="spellEnd"/>
+      <w:r>
+        <w:t xml:space="preserve"> </w:t>
+      </w:r>
+      <w:proofErr w:type="spellStart"/>
+      <w:r>
+        <w:t>woh</w:t>
+      </w:r>
+      <w:proofErr w:type="spellEnd"/>
+      <w:r>
+        <w:t xml:space="preserve"> names jo "A" se start </w:t>
+      </w:r>
+      <w:proofErr w:type="spellStart"/>
+      <w:r>
+        <w:t>hote</w:t>
+      </w:r>
+      <w:proofErr w:type="spellEnd"/>
+      <w:r>
+        <w:t xml:space="preserve"> </w:t>
+      </w:r>
+      <w:proofErr w:type="spellStart"/>
+      <w:r>
+        <w:t>hain</w:t>
+      </w:r>
+      <w:proofErr w:type="spellEnd"/>
+    </w:p>
+    <w:p>
+      <w:r>
+        <w:t xml:space="preserve">List&lt;string&gt; </w:t>
+      </w:r>
+      <w:proofErr w:type="spellStart"/>
+      <w:r>
+        <w:t>aNames</w:t>
+      </w:r>
+      <w:proofErr w:type="spellEnd"/>
+      <w:r>
+        <w:t xml:space="preserve"> = </w:t>
+      </w:r>
+      <w:proofErr w:type="spellStart"/>
       <w:proofErr w:type="gramStart"/>
       <w:r>
-        <w:t>string[</w:t>
+        <w:t>FilterList</w:t>
+      </w:r>
+      <w:proofErr w:type="spellEnd"/>
+      <w:r>
+        <w:t>(</w:t>
       </w:r>
       <w:proofErr w:type="gramEnd"/>
       <w:r>
-        <w:t xml:space="preserve">] </w:t>
+        <w:t xml:space="preserve">names, n =&gt; </w:t>
       </w:r>
       <w:proofErr w:type="spellStart"/>
       <w:r>
-        <w:t>args</w:t>
+        <w:t>n.StartsWith</w:t>
       </w:r>
       <w:proofErr w:type="spellEnd"/>
       <w:r>
-        <w:t>)</w:t>
-      </w:r>
-    </w:p>
-    <w:p>
-      <w:r>
-        <w:t xml:space="preserve">    {</w:t>
-      </w:r>
-    </w:p>
-    <w:p>
-      <w:r>
-        <w:t xml:space="preserve">        // Using Action&lt;</w:t>
-      </w:r>
-      <w:proofErr w:type="spellStart"/>
-      <w:r>
-        <w:t>int</w:t>
-      </w:r>
-      <w:proofErr w:type="spellEnd"/>
-      <w:r>
-        <w:t xml:space="preserve">, </w:t>
-      </w:r>
-      <w:proofErr w:type="spellStart"/>
-      <w:r>
-        <w:t>int</w:t>
-      </w:r>
-      <w:proofErr w:type="spellEnd"/>
-      <w:r>
-        <w:t>&gt; with lambda expressions</w:t>
-      </w:r>
-    </w:p>
-    <w:p>
-      <w:r>
-        <w:t xml:space="preserve">        Action&lt;</w:t>
-      </w:r>
-      <w:proofErr w:type="spellStart"/>
-      <w:r>
-        <w:t>int</w:t>
-      </w:r>
-      <w:proofErr w:type="spellEnd"/>
-      <w:r>
-        <w:t xml:space="preserve">, </w:t>
-      </w:r>
-      <w:proofErr w:type="spellStart"/>
-      <w:r>
-        <w:t>int</w:t>
-      </w:r>
-      <w:proofErr w:type="spellEnd"/>
-      <w:r>
-        <w:t xml:space="preserve">&gt; add = (a, b) =&gt; </w:t>
-      </w:r>
-      <w:proofErr w:type="spellStart"/>
-      <w:r>
-        <w:t>Console.WriteLine</w:t>
-      </w:r>
-      <w:proofErr w:type="spellEnd"/>
-      <w:r>
-        <w:t>($"Addition: {a + b}");</w:t>
-      </w:r>
-    </w:p>
-    <w:p>
-      <w:r>
-        <w:t xml:space="preserve">        Action&lt;</w:t>
-      </w:r>
-      <w:proofErr w:type="spellStart"/>
-      <w:r>
-        <w:t>int</w:t>
-      </w:r>
-      <w:proofErr w:type="spellEnd"/>
-      <w:r>
-        <w:t xml:space="preserve">, </w:t>
-      </w:r>
-      <w:proofErr w:type="spellStart"/>
-      <w:r>
-        <w:t>int</w:t>
-      </w:r>
-      <w:proofErr w:type="spellEnd"/>
-      <w:r>
-        <w:t xml:space="preserve">&gt; subtract = (a, b) =&gt; </w:t>
-      </w:r>
-      <w:proofErr w:type="spellStart"/>
-      <w:r>
-        <w:t>Console.WriteLine</w:t>
-      </w:r>
-      <w:proofErr w:type="spellEnd"/>
-      <w:r>
-        <w:t>($"Subtraction: {a - b}");</w:t>
-      </w:r>
-    </w:p>
-    <w:p>
-      <w:r>
-        <w:t xml:space="preserve">        Action&lt;</w:t>
-      </w:r>
-      <w:proofErr w:type="spellStart"/>
-      <w:r>
-        <w:t>int</w:t>
-      </w:r>
-      <w:proofErr w:type="spellEnd"/>
-      <w:r>
-        <w:t xml:space="preserve">, </w:t>
-      </w:r>
-      <w:proofErr w:type="spellStart"/>
-      <w:r>
-        <w:t>int</w:t>
-      </w:r>
-      <w:proofErr w:type="spellEnd"/>
-      <w:r>
-        <w:t xml:space="preserve">&gt; multiply = (a, b) =&gt; </w:t>
-      </w:r>
-      <w:proofErr w:type="spellStart"/>
-      <w:r>
-        <w:t>Console.WriteLine</w:t>
-      </w:r>
-      <w:proofErr w:type="spellEnd"/>
-      <w:r>
-        <w:t>($"Multiplication: {a * b}");</w:t>
+        <w:t>("A"));</w:t>
       </w:r>
     </w:p>
     <w:p/>
     <w:p>
       <w:r>
-        <w:t xml:space="preserve">        // Invoke the actions</w:t>
-      </w:r>
-    </w:p>
-    <w:p>
-      <w:r>
-        <w:t xml:space="preserve">        </w:t>
-      </w:r>
-      <w:proofErr w:type="gramStart"/>
-      <w:r>
-        <w:t>add(</w:t>
-      </w:r>
-      <w:proofErr w:type="gramEnd"/>
-      <w:r>
-        <w:t>10, 5);         // Output: Addition: 15</w:t>
-      </w:r>
-    </w:p>
-    <w:p>
-      <w:r>
-        <w:t xml:space="preserve">        </w:t>
-      </w:r>
-      <w:proofErr w:type="gramStart"/>
-      <w:r>
-        <w:t>subtract(</w:t>
-      </w:r>
-      <w:proofErr w:type="gramEnd"/>
-      <w:r>
-        <w:t>10, 5);    // Output: Subtraction: 5</w:t>
-      </w:r>
-    </w:p>
-    <w:p>
-      <w:r>
-        <w:t xml:space="preserve">        </w:t>
-      </w:r>
-      <w:proofErr w:type="gramStart"/>
-      <w:r>
-        <w:t>multiply(</w:t>
-      </w:r>
-      <w:proofErr w:type="gramEnd"/>
-      <w:r>
-        <w:t>10, 5);    // Output: Multiplication: 50</w:t>
-      </w:r>
-    </w:p>
-    <w:p>
-      <w:r>
-        <w:t xml:space="preserve">    }</w:t>
-      </w:r>
-    </w:p>
-    <w:p>
-      <w:r>
-        <w:t>}</w:t>
-      </w:r>
+        <w:t>// Result: ["Ali", "Ahmed"]</w:t>
+      </w:r>
+    </w:p>
+    <w:p/>
+    <w:p>
       <w:bookmarkStart w:id="0" w:name="_GoBack"/>
       <w:bookmarkEnd w:id="0"/>
     </w:p>
@@ -1319,6 +1246,11 @@
 
 <file path=word/numbering.xml><?xml version="1.0" encoding="utf-8"?>
 <w:numbering xmlns:wpc="http://schemas.microsoft.com/office/word/2010/wordprocessingCanvas" xmlns:cx="http://schemas.microsoft.com/office/drawing/2014/chartex" xmlns:mc="http://schemas.openxmlformats.org/markup-compatibility/2006" xmlns:o="urn:schemas-microsoft-com:office:office" xmlns:r="http://schemas.openxmlformats.org/officeDocument/2006/relationships" xmlns:m="http://schemas.openxmlformats.org/officeDocument/2006/math" xmlns:v="urn:schemas-microsoft-com:vml" xmlns:wp14="http://schemas.microsoft.com/office/word/2010/wordprocessingDrawing" xmlns:wp="http://schemas.openxmlformats.org/drawingml/2006/wordprocessingDrawing" xmlns:w10="urn:schemas-microsoft-com:office:word" xmlns:w="http://schemas.openxmlformats.org/wordprocessingml/2006/main" xmlns:w14="http://schemas.microsoft.com/office/word/2010/wordml" xmlns:w15="http://schemas.microsoft.com/office/word/2012/wordml" xmlns:w16se="http://schemas.microsoft.com/office/word/2015/wordml/symex" xmlns:wpg="http://schemas.microsoft.com/office/word/2010/wordprocessingGroup" xmlns:wpi="http://schemas.microsoft.com/office/word/2010/wordprocessingInk" xmlns:wne="http://schemas.microsoft.com/office/word/2006/wordml" xmlns:wps="http://schemas.microsoft.com/office/word/2010/wordprocessingShape" mc:Ignorable="w14 w15 w16se wp14">
+  <w:numPicBullet w:numPicBulletId="0">
+    <w:pict>
+      <v:rect id="_x0000_i1027" style="width:0;height:1.5pt" o:hralign="center" o:bullet="t" o:hrstd="t" o:hr="t" fillcolor="#a0a0a0" stroked="f"/>
+    </w:pict>
+  </w:numPicBullet>
   <w:abstractNum w:abstractNumId="0" w15:restartNumberingAfterBreak="0">
     <w:nsid w:val="005B4173"/>
     <w:multiLevelType w:val="multilevel"/>
@@ -1763,6 +1695,147 @@
       <w:rPr>
         <w:rFonts w:ascii="Wingdings" w:hAnsi="Wingdings" w:hint="default"/>
         <w:sz w:val="20"/>
+      </w:rPr>
+    </w:lvl>
+  </w:abstractNum>
+  <w:abstractNum w:abstractNumId="3" w15:restartNumberingAfterBreak="0">
+    <w:nsid w:val="7298751D"/>
+    <w:multiLevelType w:val="hybridMultilevel"/>
+    <w:tmpl w:val="7576C20A"/>
+    <w:lvl w:ilvl="0" w:tplc="83AA766C">
+      <w:start w:val="1"/>
+      <w:numFmt w:val="bullet"/>
+      <w:lvlText w:val=""/>
+      <w:lvlPicBulletId w:val="0"/>
+      <w:lvlJc w:val="left"/>
+      <w:pPr>
+        <w:tabs>
+          <w:tab w:val="num" w:pos="720"/>
+        </w:tabs>
+        <w:ind w:left="720" w:hanging="360"/>
+      </w:pPr>
+      <w:rPr>
+        <w:rFonts w:ascii="Symbol" w:hAnsi="Symbol" w:hint="default"/>
+      </w:rPr>
+    </w:lvl>
+    <w:lvl w:ilvl="1" w:tplc="6D8AE142" w:tentative="1">
+      <w:start w:val="1"/>
+      <w:numFmt w:val="bullet"/>
+      <w:lvlText w:val=""/>
+      <w:lvlJc w:val="left"/>
+      <w:pPr>
+        <w:tabs>
+          <w:tab w:val="num" w:pos="1440"/>
+        </w:tabs>
+        <w:ind w:left="1440" w:hanging="360"/>
+      </w:pPr>
+      <w:rPr>
+        <w:rFonts w:ascii="Symbol" w:hAnsi="Symbol" w:hint="default"/>
+      </w:rPr>
+    </w:lvl>
+    <w:lvl w:ilvl="2" w:tplc="5680F552" w:tentative="1">
+      <w:start w:val="1"/>
+      <w:numFmt w:val="bullet"/>
+      <w:lvlText w:val=""/>
+      <w:lvlJc w:val="left"/>
+      <w:pPr>
+        <w:tabs>
+          <w:tab w:val="num" w:pos="2160"/>
+        </w:tabs>
+        <w:ind w:left="2160" w:hanging="360"/>
+      </w:pPr>
+      <w:rPr>
+        <w:rFonts w:ascii="Symbol" w:hAnsi="Symbol" w:hint="default"/>
+      </w:rPr>
+    </w:lvl>
+    <w:lvl w:ilvl="3" w:tplc="FEF4A174" w:tentative="1">
+      <w:start w:val="1"/>
+      <w:numFmt w:val="bullet"/>
+      <w:lvlText w:val=""/>
+      <w:lvlJc w:val="left"/>
+      <w:pPr>
+        <w:tabs>
+          <w:tab w:val="num" w:pos="2880"/>
+        </w:tabs>
+        <w:ind w:left="2880" w:hanging="360"/>
+      </w:pPr>
+      <w:rPr>
+        <w:rFonts w:ascii="Symbol" w:hAnsi="Symbol" w:hint="default"/>
+      </w:rPr>
+    </w:lvl>
+    <w:lvl w:ilvl="4" w:tplc="73CE0EF4" w:tentative="1">
+      <w:start w:val="1"/>
+      <w:numFmt w:val="bullet"/>
+      <w:lvlText w:val=""/>
+      <w:lvlJc w:val="left"/>
+      <w:pPr>
+        <w:tabs>
+          <w:tab w:val="num" w:pos="3600"/>
+        </w:tabs>
+        <w:ind w:left="3600" w:hanging="360"/>
+      </w:pPr>
+      <w:rPr>
+        <w:rFonts w:ascii="Symbol" w:hAnsi="Symbol" w:hint="default"/>
+      </w:rPr>
+    </w:lvl>
+    <w:lvl w:ilvl="5" w:tplc="2AD47542" w:tentative="1">
+      <w:start w:val="1"/>
+      <w:numFmt w:val="bullet"/>
+      <w:lvlText w:val=""/>
+      <w:lvlJc w:val="left"/>
+      <w:pPr>
+        <w:tabs>
+          <w:tab w:val="num" w:pos="4320"/>
+        </w:tabs>
+        <w:ind w:left="4320" w:hanging="360"/>
+      </w:pPr>
+      <w:rPr>
+        <w:rFonts w:ascii="Symbol" w:hAnsi="Symbol" w:hint="default"/>
+      </w:rPr>
+    </w:lvl>
+    <w:lvl w:ilvl="6" w:tplc="D6A89F58" w:tentative="1">
+      <w:start w:val="1"/>
+      <w:numFmt w:val="bullet"/>
+      <w:lvlText w:val=""/>
+      <w:lvlJc w:val="left"/>
+      <w:pPr>
+        <w:tabs>
+          <w:tab w:val="num" w:pos="5040"/>
+        </w:tabs>
+        <w:ind w:left="5040" w:hanging="360"/>
+      </w:pPr>
+      <w:rPr>
+        <w:rFonts w:ascii="Symbol" w:hAnsi="Symbol" w:hint="default"/>
+      </w:rPr>
+    </w:lvl>
+    <w:lvl w:ilvl="7" w:tplc="69009BFE" w:tentative="1">
+      <w:start w:val="1"/>
+      <w:numFmt w:val="bullet"/>
+      <w:lvlText w:val=""/>
+      <w:lvlJc w:val="left"/>
+      <w:pPr>
+        <w:tabs>
+          <w:tab w:val="num" w:pos="5760"/>
+        </w:tabs>
+        <w:ind w:left="5760" w:hanging="360"/>
+      </w:pPr>
+      <w:rPr>
+        <w:rFonts w:ascii="Symbol" w:hAnsi="Symbol" w:hint="default"/>
+      </w:rPr>
+    </w:lvl>
+    <w:lvl w:ilvl="8" w:tplc="FBA81DBE" w:tentative="1">
+      <w:start w:val="1"/>
+      <w:numFmt w:val="bullet"/>
+      <w:lvlText w:val=""/>
+      <w:lvlJc w:val="left"/>
+      <w:pPr>
+        <w:tabs>
+          <w:tab w:val="num" w:pos="6480"/>
+        </w:tabs>
+        <w:ind w:left="6480" w:hanging="360"/>
+      </w:pPr>
+      <w:rPr>
+        <w:rFonts w:ascii="Symbol" w:hAnsi="Symbol" w:hint="default"/>
       </w:rPr>
     </w:lvl>
   </w:abstractNum>
@@ -1774,6 +1847,9 @@
   </w:num>
   <w:num w:numId="3">
     <w:abstractNumId w:val="1"/>
+  </w:num>
+  <w:num w:numId="4">
+    <w:abstractNumId w:val="3"/>
   </w:num>
 </w:numbering>
 </file>
@@ -2383,6 +2459,17 @@
     <w:basedOn w:val="DefaultParagraphFont"/>
     <w:rsid w:val="00A8682B"/>
   </w:style>
+  <w:style w:type="paragraph" w:styleId="ListParagraph">
+    <w:name w:val="List Paragraph"/>
+    <w:basedOn w:val="Normal"/>
+    <w:uiPriority w:val="34"/>
+    <w:qFormat/>
+    <w:rsid w:val="008044DD"/>
+    <w:pPr>
+      <w:ind w:left="720"/>
+      <w:contextualSpacing/>
+    </w:pPr>
+  </w:style>
 </w:styles>
 </file>
 

</xml_diff>

<commit_message>
events smjhna ha abhi sahi sa
</commit_message>
<xml_diff>
--- a/task to perform today.docx
+++ b/task to perform today.docx
@@ -405,7 +405,7 @@
           <w:szCs w:val="24"/>
         </w:rPr>
         <w:pict>
-          <v:rect id="_x0000_i1025" style="width:0;height:1.5pt" o:hralign="center" o:hrstd="t" o:hr="t" fillcolor="#a0a0a0" stroked="f"/>
+          <v:rect id="_x0000_i1026" style="width:0;height:1.5pt" o:hralign="center" o:hrstd="t" o:hr="t" fillcolor="#a0a0a0" stroked="f"/>
         </w:pict>
       </w:r>
     </w:p>
@@ -568,7 +568,6 @@
         </w:rPr>
       </w:pPr>
       <w:proofErr w:type="spellStart"/>
-      <w:proofErr w:type="gramStart"/>
       <w:r>
         <w:rPr>
           <w:rFonts w:ascii="Courier New" w:eastAsia="Times New Roman" w:hAnsi="Courier New" w:cs="Courier New"/>
@@ -584,16 +583,7 @@
           <w:sz w:val="20"/>
           <w:szCs w:val="20"/>
         </w:rPr>
-        <w:t>(</w:t>
-      </w:r>
-      <w:proofErr w:type="gramEnd"/>
-      <w:r>
-        <w:rPr>
-          <w:rFonts w:ascii="Courier New" w:eastAsia="Times New Roman" w:hAnsi="Courier New" w:cs="Courier New"/>
-          <w:sz w:val="20"/>
-          <w:szCs w:val="20"/>
-        </w:rPr>
-        <w:t>numbers, x =&gt; x % 2 == 0); // Even numbers</w:t>
+        <w:t>(numbers, x =&gt; x % 2 == 0); // Even numbers</w:t>
       </w:r>
     </w:p>
     <w:p>
@@ -624,7 +614,6 @@
         </w:rPr>
       </w:pPr>
       <w:proofErr w:type="spellStart"/>
-      <w:proofErr w:type="gramStart"/>
       <w:r>
         <w:rPr>
           <w:rFonts w:ascii="Courier New" w:eastAsia="Times New Roman" w:hAnsi="Courier New" w:cs="Courier New"/>
@@ -640,16 +629,7 @@
           <w:sz w:val="20"/>
           <w:szCs w:val="20"/>
         </w:rPr>
-        <w:t>(</w:t>
-      </w:r>
-      <w:proofErr w:type="gramEnd"/>
-      <w:r>
-        <w:rPr>
-          <w:rFonts w:ascii="Courier New" w:eastAsia="Times New Roman" w:hAnsi="Courier New" w:cs="Courier New"/>
-          <w:sz w:val="20"/>
-          <w:szCs w:val="20"/>
-        </w:rPr>
-        <w:t>numbers, x =&gt; x &gt; 10);    // Greater than 10</w:t>
+        <w:t>(numbers, x =&gt; x &gt; 10);    // Greater than 10</w:t>
       </w:r>
     </w:p>
     <w:p>
@@ -668,7 +648,7 @@
           <w:szCs w:val="24"/>
         </w:rPr>
         <w:pict>
-          <v:rect id="_x0000_i1026" style="width:0;height:1.5pt" o:hralign="center" o:hrstd="t" o:hr="t" fillcolor="#a0a0a0" stroked="f"/>
+          <v:rect id="_x0000_i1027" style="width:0;height:1.5pt" o:hralign="center" o:hrstd="t" o:hr="t" fillcolor="#a0a0a0" stroked="f"/>
         </w:pict>
       </w:r>
     </w:p>
@@ -925,7 +905,7 @@
           <w:szCs w:val="24"/>
         </w:rPr>
         <w:pict>
-          <v:rect id="_x0000_i1027" style="width:0;height:1.5pt" o:hralign="center" o:hrstd="t" o:hr="t" fillcolor="#a0a0a0" stroked="f"/>
+          <v:rect id="_x0000_i1028" style="width:0;height:1.5pt" o:hralign="center" o:hrstd="t" o:hr="t" fillcolor="#a0a0a0" stroked="f"/>
         </w:pict>
       </w:r>
     </w:p>
@@ -1066,15 +1046,7 @@
     </w:p>
     <w:p>
       <w:r>
-        <w:t xml:space="preserve">    List&lt;T&gt; result = new List&lt;T</w:t>
-      </w:r>
-      <w:proofErr w:type="gramStart"/>
-      <w:r>
-        <w:t>&gt;(</w:t>
-      </w:r>
-      <w:proofErr w:type="gramEnd"/>
-      <w:r>
-        <w:t>);</w:t>
+        <w:t xml:space="preserve">    List&lt;T&gt; result = new List&lt;T&gt;();</w:t>
       </w:r>
     </w:p>
     <w:p>
@@ -1110,12 +1082,10 @@
         <w:t xml:space="preserve">            </w:t>
       </w:r>
       <w:proofErr w:type="spellStart"/>
-      <w:proofErr w:type="gramStart"/>
       <w:r>
         <w:t>result.Add</w:t>
       </w:r>
       <w:proofErr w:type="spellEnd"/>
-      <w:proofErr w:type="gramEnd"/>
       <w:r>
         <w:t>(item);</w:t>
       </w:r>
@@ -1143,15 +1113,7 @@
     <w:p/>
     <w:p>
       <w:r>
-        <w:t xml:space="preserve">List&lt;string&gt; names = new List&lt;string&gt; </w:t>
-      </w:r>
-      <w:proofErr w:type="gramStart"/>
-      <w:r>
-        <w:t>{ "</w:t>
-      </w:r>
-      <w:proofErr w:type="gramEnd"/>
-      <w:r>
-        <w:t>Ali", "Ahmed", "Sara", "Zain" };</w:t>
+        <w:t>List&lt;string&gt; names = new List&lt;string&gt; { "Ali", "Ahmed", "Sara", "Zain" };</w:t>
       </w:r>
     </w:p>
     <w:p/>
@@ -1202,17 +1164,12 @@
         <w:t xml:space="preserve"> = </w:t>
       </w:r>
       <w:proofErr w:type="spellStart"/>
-      <w:proofErr w:type="gramStart"/>
       <w:r>
         <w:t>FilterList</w:t>
       </w:r>
       <w:proofErr w:type="spellEnd"/>
       <w:r>
-        <w:t>(</w:t>
-      </w:r>
-      <w:proofErr w:type="gramEnd"/>
-      <w:r>
-        <w:t xml:space="preserve">names, n =&gt; </w:t>
+        <w:t xml:space="preserve">(names, n =&gt; </w:t>
       </w:r>
       <w:proofErr w:type="spellStart"/>
       <w:r>
@@ -1229,8 +1186,1225 @@
         <w:t>// Result: ["Ali", "Ahmed"]</w:t>
       </w:r>
     </w:p>
-    <w:p/>
-    <w:p>
+    <w:p>
+      <w:pPr>
+        <w:pBdr>
+          <w:bottom w:val="double" w:sz="6" w:space="1" w:color="auto"/>
+        </w:pBdr>
+      </w:pPr>
+    </w:p>
+    <w:p>
+      <w:pPr>
+        <w:jc w:val="center"/>
+        <w:rPr>
+          <w:b/>
+          <w:sz w:val="24"/>
+        </w:rPr>
+      </w:pPr>
+      <w:r>
+        <w:rPr>
+          <w:b/>
+          <w:sz w:val="24"/>
+        </w:rPr>
+        <w:t>Events</w:t>
+      </w:r>
+    </w:p>
+    <w:p>
+      <w:pPr>
+        <w:rPr>
+          <w:sz w:val="24"/>
+        </w:rPr>
+      </w:pPr>
+    </w:p>
+    <w:p>
+      <w:pPr>
+        <w:rPr>
+          <w:sz w:val="24"/>
+        </w:rPr>
+      </w:pPr>
+      <w:r>
+        <w:rPr>
+          <w:sz w:val="24"/>
+        </w:rPr>
+        <w:t>class Store</w:t>
+      </w:r>
+    </w:p>
+    <w:p>
+      <w:pPr>
+        <w:rPr>
+          <w:sz w:val="24"/>
+        </w:rPr>
+      </w:pPr>
+      <w:r>
+        <w:rPr>
+          <w:sz w:val="24"/>
+        </w:rPr>
+        <w:t>{</w:t>
+      </w:r>
+    </w:p>
+    <w:p>
+      <w:pPr>
+        <w:rPr>
+          <w:sz w:val="24"/>
+        </w:rPr>
+      </w:pPr>
+      <w:r>
+        <w:rPr>
+          <w:sz w:val="24"/>
+        </w:rPr>
+        <w:t xml:space="preserve">    public string </w:t>
+      </w:r>
+      <w:proofErr w:type="spellStart"/>
+      <w:r>
+        <w:rPr>
+          <w:sz w:val="24"/>
+        </w:rPr>
+        <w:t>ItemName</w:t>
+      </w:r>
+      <w:proofErr w:type="spellEnd"/>
+      <w:r>
+        <w:rPr>
+          <w:sz w:val="24"/>
+        </w:rPr>
+        <w:t xml:space="preserve"> { get; }</w:t>
+      </w:r>
+    </w:p>
+    <w:p>
+      <w:pPr>
+        <w:rPr>
+          <w:sz w:val="24"/>
+        </w:rPr>
+      </w:pPr>
+      <w:r>
+        <w:rPr>
+          <w:sz w:val="24"/>
+        </w:rPr>
+        <w:t xml:space="preserve">    public </w:t>
+      </w:r>
+      <w:proofErr w:type="spellStart"/>
+      <w:r>
+        <w:rPr>
+          <w:sz w:val="24"/>
+        </w:rPr>
+        <w:t>int</w:t>
+      </w:r>
+      <w:proofErr w:type="spellEnd"/>
+      <w:r>
+        <w:rPr>
+          <w:sz w:val="24"/>
+        </w:rPr>
+        <w:t xml:space="preserve"> Stock { get; private set; }</w:t>
+      </w:r>
+    </w:p>
+    <w:p>
+      <w:pPr>
+        <w:rPr>
+          <w:sz w:val="24"/>
+        </w:rPr>
+      </w:pPr>
+    </w:p>
+    <w:p>
+      <w:pPr>
+        <w:rPr>
+          <w:sz w:val="24"/>
+        </w:rPr>
+      </w:pPr>
+      <w:r>
+        <w:rPr>
+          <w:sz w:val="24"/>
+        </w:rPr>
+        <w:t xml:space="preserve">    // Event declare</w:t>
+      </w:r>
+    </w:p>
+    <w:p>
+      <w:pPr>
+        <w:rPr>
+          <w:sz w:val="24"/>
+        </w:rPr>
+      </w:pPr>
+      <w:r>
+        <w:rPr>
+          <w:sz w:val="24"/>
+        </w:rPr>
+        <w:lastRenderedPageBreak/>
+        <w:t xml:space="preserve">    public event </w:t>
+      </w:r>
+      <w:proofErr w:type="spellStart"/>
+      <w:r>
+        <w:rPr>
+          <w:sz w:val="24"/>
+        </w:rPr>
+        <w:t>EventHandler</w:t>
+      </w:r>
+      <w:proofErr w:type="spellEnd"/>
+      <w:r>
+        <w:rPr>
+          <w:sz w:val="24"/>
+        </w:rPr>
+        <w:t xml:space="preserve"> </w:t>
+      </w:r>
+      <w:proofErr w:type="spellStart"/>
+      <w:r>
+        <w:rPr>
+          <w:sz w:val="24"/>
+        </w:rPr>
+        <w:t>LowStock</w:t>
+      </w:r>
+      <w:proofErr w:type="spellEnd"/>
+      <w:r>
+        <w:rPr>
+          <w:sz w:val="24"/>
+        </w:rPr>
+        <w:t>;</w:t>
+      </w:r>
+    </w:p>
+    <w:p>
+      <w:pPr>
+        <w:rPr>
+          <w:sz w:val="24"/>
+        </w:rPr>
+      </w:pPr>
+    </w:p>
+    <w:p>
+      <w:pPr>
+        <w:rPr>
+          <w:sz w:val="24"/>
+        </w:rPr>
+      </w:pPr>
+      <w:r>
+        <w:rPr>
+          <w:sz w:val="24"/>
+        </w:rPr>
+        <w:t xml:space="preserve">    public Store(string </w:t>
+      </w:r>
+      <w:proofErr w:type="spellStart"/>
+      <w:r>
+        <w:rPr>
+          <w:sz w:val="24"/>
+        </w:rPr>
+        <w:t>itemName</w:t>
+      </w:r>
+      <w:proofErr w:type="spellEnd"/>
+      <w:r>
+        <w:rPr>
+          <w:sz w:val="24"/>
+        </w:rPr>
+        <w:t xml:space="preserve">, </w:t>
+      </w:r>
+      <w:proofErr w:type="spellStart"/>
+      <w:r>
+        <w:rPr>
+          <w:sz w:val="24"/>
+        </w:rPr>
+        <w:t>int</w:t>
+      </w:r>
+      <w:proofErr w:type="spellEnd"/>
+      <w:r>
+        <w:rPr>
+          <w:sz w:val="24"/>
+        </w:rPr>
+        <w:t xml:space="preserve"> </w:t>
+      </w:r>
+      <w:proofErr w:type="spellStart"/>
+      <w:r>
+        <w:rPr>
+          <w:sz w:val="24"/>
+        </w:rPr>
+        <w:t>initialStock</w:t>
+      </w:r>
+      <w:proofErr w:type="spellEnd"/>
+      <w:r>
+        <w:rPr>
+          <w:sz w:val="24"/>
+        </w:rPr>
+        <w:t>)</w:t>
+      </w:r>
+    </w:p>
+    <w:p>
+      <w:pPr>
+        <w:rPr>
+          <w:sz w:val="24"/>
+        </w:rPr>
+      </w:pPr>
+      <w:r>
+        <w:rPr>
+          <w:sz w:val="24"/>
+        </w:rPr>
+        <w:t xml:space="preserve">    {</w:t>
+      </w:r>
+    </w:p>
+    <w:p>
+      <w:pPr>
+        <w:rPr>
+          <w:sz w:val="24"/>
+        </w:rPr>
+      </w:pPr>
+      <w:r>
+        <w:rPr>
+          <w:sz w:val="24"/>
+        </w:rPr>
+        <w:t xml:space="preserve">        </w:t>
+      </w:r>
+      <w:proofErr w:type="spellStart"/>
+      <w:r>
+        <w:rPr>
+          <w:sz w:val="24"/>
+        </w:rPr>
+        <w:t>ItemName</w:t>
+      </w:r>
+      <w:proofErr w:type="spellEnd"/>
+      <w:r>
+        <w:rPr>
+          <w:sz w:val="24"/>
+        </w:rPr>
+        <w:t xml:space="preserve"> = </w:t>
+      </w:r>
+      <w:proofErr w:type="spellStart"/>
+      <w:r>
+        <w:rPr>
+          <w:sz w:val="24"/>
+        </w:rPr>
+        <w:t>itemName</w:t>
+      </w:r>
+      <w:proofErr w:type="spellEnd"/>
+      <w:r>
+        <w:rPr>
+          <w:sz w:val="24"/>
+        </w:rPr>
+        <w:t>;</w:t>
+      </w:r>
+    </w:p>
+    <w:p>
+      <w:pPr>
+        <w:rPr>
+          <w:sz w:val="24"/>
+        </w:rPr>
+      </w:pPr>
+      <w:r>
+        <w:rPr>
+          <w:sz w:val="24"/>
+        </w:rPr>
+        <w:t xml:space="preserve">        Stock = </w:t>
+      </w:r>
+      <w:proofErr w:type="spellStart"/>
+      <w:r>
+        <w:rPr>
+          <w:sz w:val="24"/>
+        </w:rPr>
+        <w:t>initialStock</w:t>
+      </w:r>
+      <w:proofErr w:type="spellEnd"/>
+      <w:r>
+        <w:rPr>
+          <w:sz w:val="24"/>
+        </w:rPr>
+        <w:t>;</w:t>
+      </w:r>
+    </w:p>
+    <w:p>
+      <w:pPr>
+        <w:rPr>
+          <w:sz w:val="24"/>
+        </w:rPr>
+      </w:pPr>
+      <w:r>
+        <w:rPr>
+          <w:sz w:val="24"/>
+        </w:rPr>
+        <w:t xml:space="preserve">    }</w:t>
+      </w:r>
+    </w:p>
+    <w:p>
+      <w:pPr>
+        <w:rPr>
+          <w:sz w:val="24"/>
+        </w:rPr>
+      </w:pPr>
+    </w:p>
+    <w:p>
+      <w:pPr>
+        <w:rPr>
+          <w:sz w:val="24"/>
+        </w:rPr>
+      </w:pPr>
+      <w:r>
+        <w:rPr>
+          <w:sz w:val="24"/>
+        </w:rPr>
+        <w:t xml:space="preserve">    public void Sell(</w:t>
+      </w:r>
+      <w:proofErr w:type="spellStart"/>
+      <w:r>
+        <w:rPr>
+          <w:sz w:val="24"/>
+        </w:rPr>
+        <w:t>int</w:t>
+      </w:r>
+      <w:proofErr w:type="spellEnd"/>
+      <w:r>
+        <w:rPr>
+          <w:sz w:val="24"/>
+        </w:rPr>
+        <w:t xml:space="preserve"> </w:t>
+      </w:r>
+      <w:proofErr w:type="spellStart"/>
+      <w:r>
+        <w:rPr>
+          <w:sz w:val="24"/>
+        </w:rPr>
+        <w:t>qty</w:t>
+      </w:r>
+      <w:proofErr w:type="spellEnd"/>
+      <w:r>
+        <w:rPr>
+          <w:sz w:val="24"/>
+        </w:rPr>
+        <w:t>)</w:t>
+      </w:r>
+    </w:p>
+    <w:p>
+      <w:pPr>
+        <w:rPr>
+          <w:sz w:val="24"/>
+        </w:rPr>
+      </w:pPr>
+      <w:r>
+        <w:rPr>
+          <w:sz w:val="24"/>
+        </w:rPr>
+        <w:t xml:space="preserve">    {</w:t>
+      </w:r>
+    </w:p>
+    <w:p>
+      <w:pPr>
+        <w:rPr>
+          <w:sz w:val="24"/>
+        </w:rPr>
+      </w:pPr>
+      <w:r>
+        <w:rPr>
+          <w:sz w:val="24"/>
+        </w:rPr>
+        <w:t xml:space="preserve">        Stock -= </w:t>
+      </w:r>
+      <w:proofErr w:type="spellStart"/>
+      <w:r>
+        <w:rPr>
+          <w:sz w:val="24"/>
+        </w:rPr>
+        <w:t>qty</w:t>
+      </w:r>
+      <w:proofErr w:type="spellEnd"/>
+      <w:r>
+        <w:rPr>
+          <w:sz w:val="24"/>
+        </w:rPr>
+        <w:t>;</w:t>
+      </w:r>
+    </w:p>
+    <w:p>
+      <w:pPr>
+        <w:rPr>
+          <w:sz w:val="24"/>
+        </w:rPr>
+      </w:pPr>
+      <w:r>
+        <w:rPr>
+          <w:sz w:val="24"/>
+        </w:rPr>
+        <w:t xml:space="preserve">        </w:t>
+      </w:r>
+      <w:proofErr w:type="spellStart"/>
+      <w:r>
+        <w:rPr>
+          <w:sz w:val="24"/>
+        </w:rPr>
+        <w:t>Console.WriteLine</w:t>
+      </w:r>
+      <w:proofErr w:type="spellEnd"/>
+      <w:r>
+        <w:rPr>
+          <w:sz w:val="24"/>
+        </w:rPr>
+        <w:t>($"{</w:t>
+      </w:r>
+      <w:proofErr w:type="spellStart"/>
+      <w:r>
+        <w:rPr>
+          <w:sz w:val="24"/>
+        </w:rPr>
+        <w:t>qty</w:t>
+      </w:r>
+      <w:proofErr w:type="spellEnd"/>
+      <w:r>
+        <w:rPr>
+          <w:sz w:val="24"/>
+        </w:rPr>
+        <w:t>} {</w:t>
+      </w:r>
+      <w:proofErr w:type="spellStart"/>
+      <w:r>
+        <w:rPr>
+          <w:sz w:val="24"/>
+        </w:rPr>
+        <w:t>ItemName</w:t>
+      </w:r>
+      <w:proofErr w:type="spellEnd"/>
+      <w:r>
+        <w:rPr>
+          <w:sz w:val="24"/>
+        </w:rPr>
+        <w:t>}(s) sold. Remaining: {Stock}");</w:t>
+      </w:r>
+    </w:p>
+    <w:p>
+      <w:pPr>
+        <w:rPr>
+          <w:sz w:val="24"/>
+        </w:rPr>
+      </w:pPr>
+    </w:p>
+    <w:p>
+      <w:pPr>
+        <w:rPr>
+          <w:sz w:val="24"/>
+        </w:rPr>
+      </w:pPr>
+      <w:r>
+        <w:rPr>
+          <w:sz w:val="24"/>
+        </w:rPr>
+        <w:t xml:space="preserve">        if (Stock &lt; 5)</w:t>
+      </w:r>
+    </w:p>
+    <w:p>
+      <w:pPr>
+        <w:rPr>
+          <w:sz w:val="24"/>
+        </w:rPr>
+      </w:pPr>
+      <w:r>
+        <w:rPr>
+          <w:sz w:val="24"/>
+        </w:rPr>
+        <w:t xml:space="preserve">        {</w:t>
+      </w:r>
+    </w:p>
+    <w:p>
+      <w:pPr>
+        <w:rPr>
+          <w:sz w:val="24"/>
+        </w:rPr>
+      </w:pPr>
+      <w:r>
+        <w:rPr>
+          <w:sz w:val="24"/>
+        </w:rPr>
+        <w:t xml:space="preserve">            </w:t>
+      </w:r>
+      <w:proofErr w:type="spellStart"/>
+      <w:r>
+        <w:rPr>
+          <w:sz w:val="24"/>
+        </w:rPr>
+        <w:t>LowStock</w:t>
+      </w:r>
+      <w:proofErr w:type="spellEnd"/>
+      <w:r>
+        <w:rPr>
+          <w:sz w:val="24"/>
+        </w:rPr>
+        <w:t xml:space="preserve">?.Invoke(this, </w:t>
+      </w:r>
+      <w:proofErr w:type="spellStart"/>
+      <w:r>
+        <w:rPr>
+          <w:sz w:val="24"/>
+        </w:rPr>
+        <w:t>EventArgs.Empty</w:t>
+      </w:r>
+      <w:proofErr w:type="spellEnd"/>
+      <w:r>
+        <w:rPr>
+          <w:sz w:val="24"/>
+        </w:rPr>
+        <w:t>); // Event raise</w:t>
+      </w:r>
+    </w:p>
+    <w:p>
+      <w:pPr>
+        <w:rPr>
+          <w:sz w:val="24"/>
+        </w:rPr>
+      </w:pPr>
+      <w:r>
+        <w:rPr>
+          <w:sz w:val="24"/>
+        </w:rPr>
+        <w:t xml:space="preserve">        }</w:t>
+      </w:r>
+    </w:p>
+    <w:p>
+      <w:pPr>
+        <w:rPr>
+          <w:sz w:val="24"/>
+        </w:rPr>
+      </w:pPr>
+      <w:r>
+        <w:rPr>
+          <w:sz w:val="24"/>
+        </w:rPr>
+        <w:t xml:space="preserve">    }</w:t>
+      </w:r>
+    </w:p>
+    <w:p>
+      <w:pPr>
+        <w:rPr>
+          <w:sz w:val="24"/>
+        </w:rPr>
+      </w:pPr>
+      <w:r>
+        <w:rPr>
+          <w:sz w:val="24"/>
+        </w:rPr>
+        <w:t>}</w:t>
+      </w:r>
+    </w:p>
+    <w:p>
+      <w:pPr>
+        <w:rPr>
+          <w:sz w:val="24"/>
+        </w:rPr>
+      </w:pPr>
+    </w:p>
+    <w:p>
+      <w:pPr>
+        <w:rPr>
+          <w:sz w:val="24"/>
+        </w:rPr>
+      </w:pPr>
+      <w:r>
+        <w:rPr>
+          <w:sz w:val="24"/>
+        </w:rPr>
+        <w:t>class Program</w:t>
+      </w:r>
+    </w:p>
+    <w:p>
+      <w:pPr>
+        <w:rPr>
+          <w:sz w:val="24"/>
+        </w:rPr>
+      </w:pPr>
+      <w:r>
+        <w:rPr>
+          <w:sz w:val="24"/>
+        </w:rPr>
+        <w:t>{</w:t>
+      </w:r>
+    </w:p>
+    <w:p>
+      <w:pPr>
+        <w:rPr>
+          <w:sz w:val="24"/>
+        </w:rPr>
+      </w:pPr>
+      <w:r>
+        <w:rPr>
+          <w:sz w:val="24"/>
+        </w:rPr>
+        <w:t xml:space="preserve">    static void Main()</w:t>
+      </w:r>
+    </w:p>
+    <w:p>
+      <w:pPr>
+        <w:rPr>
+          <w:sz w:val="24"/>
+        </w:rPr>
+      </w:pPr>
+      <w:r>
+        <w:rPr>
+          <w:sz w:val="24"/>
+        </w:rPr>
+        <w:t xml:space="preserve">    {</w:t>
+      </w:r>
+    </w:p>
+    <w:p>
+      <w:pPr>
+        <w:rPr>
+          <w:sz w:val="24"/>
+        </w:rPr>
+      </w:pPr>
+      <w:r>
+        <w:rPr>
+          <w:sz w:val="24"/>
+        </w:rPr>
+        <w:t xml:space="preserve">        Store </w:t>
+      </w:r>
+      <w:proofErr w:type="spellStart"/>
+      <w:r>
+        <w:rPr>
+          <w:sz w:val="24"/>
+        </w:rPr>
+        <w:t>store</w:t>
+      </w:r>
+      <w:proofErr w:type="spellEnd"/>
+      <w:r>
+        <w:rPr>
+          <w:sz w:val="24"/>
+        </w:rPr>
+        <w:t xml:space="preserve"> = new Store("Laptop", 10);</w:t>
+      </w:r>
+    </w:p>
+    <w:p>
+      <w:pPr>
+        <w:rPr>
+          <w:sz w:val="24"/>
+        </w:rPr>
+      </w:pPr>
+    </w:p>
+    <w:p>
+      <w:pPr>
+        <w:rPr>
+          <w:sz w:val="24"/>
+        </w:rPr>
+      </w:pPr>
+      <w:r>
+        <w:rPr>
+          <w:sz w:val="24"/>
+        </w:rPr>
+        <w:t xml:space="preserve">        // Subscribe to event</w:t>
+      </w:r>
+    </w:p>
+    <w:p>
+      <w:pPr>
+        <w:rPr>
+          <w:sz w:val="24"/>
+        </w:rPr>
+      </w:pPr>
+      <w:r>
+        <w:rPr>
+          <w:sz w:val="24"/>
+        </w:rPr>
+        <w:lastRenderedPageBreak/>
+        <w:t xml:space="preserve">        </w:t>
+      </w:r>
+      <w:proofErr w:type="spellStart"/>
+      <w:r>
+        <w:rPr>
+          <w:sz w:val="24"/>
+        </w:rPr>
+        <w:t>store.LowStock</w:t>
+      </w:r>
+      <w:proofErr w:type="spellEnd"/>
+      <w:r>
+        <w:rPr>
+          <w:sz w:val="24"/>
+        </w:rPr>
+        <w:t xml:space="preserve"> += </w:t>
+      </w:r>
+      <w:proofErr w:type="spellStart"/>
+      <w:r>
+        <w:rPr>
+          <w:sz w:val="24"/>
+        </w:rPr>
+        <w:t>ManagerAlert</w:t>
+      </w:r>
+      <w:proofErr w:type="spellEnd"/>
+      <w:r>
+        <w:rPr>
+          <w:sz w:val="24"/>
+        </w:rPr>
+        <w:t>;</w:t>
+      </w:r>
+    </w:p>
+    <w:p>
+      <w:pPr>
+        <w:rPr>
+          <w:sz w:val="24"/>
+        </w:rPr>
+      </w:pPr>
+      <w:r>
+        <w:rPr>
+          <w:sz w:val="24"/>
+        </w:rPr>
+        <w:t xml:space="preserve">        </w:t>
+      </w:r>
+      <w:proofErr w:type="spellStart"/>
+      <w:r>
+        <w:rPr>
+          <w:sz w:val="24"/>
+        </w:rPr>
+        <w:t>store.LowStock</w:t>
+      </w:r>
+      <w:proofErr w:type="spellEnd"/>
+      <w:r>
+        <w:rPr>
+          <w:sz w:val="24"/>
+        </w:rPr>
+        <w:t xml:space="preserve"> += </w:t>
+      </w:r>
+      <w:proofErr w:type="spellStart"/>
+      <w:r>
+        <w:rPr>
+          <w:sz w:val="24"/>
+        </w:rPr>
+        <w:t>WarehouseAlert</w:t>
+      </w:r>
+      <w:proofErr w:type="spellEnd"/>
+      <w:r>
+        <w:rPr>
+          <w:sz w:val="24"/>
+        </w:rPr>
+        <w:t>;</w:t>
+      </w:r>
+    </w:p>
+    <w:p>
+      <w:pPr>
+        <w:rPr>
+          <w:sz w:val="24"/>
+        </w:rPr>
+      </w:pPr>
+    </w:p>
+    <w:p>
+      <w:pPr>
+        <w:rPr>
+          <w:sz w:val="24"/>
+        </w:rPr>
+      </w:pPr>
+      <w:r>
+        <w:rPr>
+          <w:sz w:val="24"/>
+        </w:rPr>
+        <w:t xml:space="preserve">        </w:t>
+      </w:r>
+      <w:proofErr w:type="spellStart"/>
+      <w:r>
+        <w:rPr>
+          <w:sz w:val="24"/>
+        </w:rPr>
+        <w:t>store.Sell</w:t>
+      </w:r>
+      <w:proofErr w:type="spellEnd"/>
+      <w:r>
+        <w:rPr>
+          <w:sz w:val="24"/>
+        </w:rPr>
+        <w:t>(3); // Stock = 7</w:t>
+      </w:r>
+    </w:p>
+    <w:p>
+      <w:pPr>
+        <w:rPr>
+          <w:sz w:val="24"/>
+        </w:rPr>
+      </w:pPr>
+      <w:r>
+        <w:rPr>
+          <w:sz w:val="24"/>
+        </w:rPr>
+        <w:t xml:space="preserve">        </w:t>
+      </w:r>
+      <w:proofErr w:type="spellStart"/>
+      <w:r>
+        <w:rPr>
+          <w:sz w:val="24"/>
+        </w:rPr>
+        <w:t>store.Sell</w:t>
+      </w:r>
+      <w:proofErr w:type="spellEnd"/>
+      <w:r>
+        <w:rPr>
+          <w:sz w:val="24"/>
+        </w:rPr>
+        <w:t xml:space="preserve">(4); // Stock = 3 → Event </w:t>
+      </w:r>
+      <w:proofErr w:type="spellStart"/>
+      <w:r>
+        <w:rPr>
+          <w:sz w:val="24"/>
+        </w:rPr>
+        <w:t>chalega</w:t>
+      </w:r>
+      <w:proofErr w:type="spellEnd"/>
+    </w:p>
+    <w:p>
+      <w:pPr>
+        <w:rPr>
+          <w:sz w:val="24"/>
+        </w:rPr>
+      </w:pPr>
+      <w:r>
+        <w:rPr>
+          <w:sz w:val="24"/>
+        </w:rPr>
+        <w:t xml:space="preserve">    }</w:t>
+      </w:r>
+    </w:p>
+    <w:p>
+      <w:pPr>
+        <w:rPr>
+          <w:sz w:val="24"/>
+        </w:rPr>
+      </w:pPr>
+    </w:p>
+    <w:p>
+      <w:pPr>
+        <w:rPr>
+          <w:sz w:val="24"/>
+        </w:rPr>
+      </w:pPr>
+      <w:r>
+        <w:rPr>
+          <w:sz w:val="24"/>
+        </w:rPr>
+        <w:t xml:space="preserve">    static void </w:t>
+      </w:r>
+      <w:proofErr w:type="spellStart"/>
+      <w:r>
+        <w:rPr>
+          <w:sz w:val="24"/>
+        </w:rPr>
+        <w:t>ManagerAlert</w:t>
+      </w:r>
+      <w:proofErr w:type="spellEnd"/>
+      <w:r>
+        <w:rPr>
+          <w:sz w:val="24"/>
+        </w:rPr>
+        <w:t xml:space="preserve">(object sender, </w:t>
+      </w:r>
+      <w:proofErr w:type="spellStart"/>
+      <w:r>
+        <w:rPr>
+          <w:sz w:val="24"/>
+        </w:rPr>
+        <w:t>EventArgs</w:t>
+      </w:r>
+      <w:proofErr w:type="spellEnd"/>
+      <w:r>
+        <w:rPr>
+          <w:sz w:val="24"/>
+        </w:rPr>
+        <w:t xml:space="preserve"> e)</w:t>
+      </w:r>
+    </w:p>
+    <w:p>
+      <w:pPr>
+        <w:rPr>
+          <w:sz w:val="24"/>
+        </w:rPr>
+      </w:pPr>
+      <w:r>
+        <w:rPr>
+          <w:sz w:val="24"/>
+        </w:rPr>
+        <w:t xml:space="preserve">    {</w:t>
+      </w:r>
+    </w:p>
+    <w:p>
+      <w:pPr>
+        <w:rPr>
+          <w:sz w:val="24"/>
+        </w:rPr>
+      </w:pPr>
+      <w:r>
+        <w:rPr>
+          <w:sz w:val="24"/>
+        </w:rPr>
+        <w:t xml:space="preserve">        Store s = (Store)sender;</w:t>
+      </w:r>
+    </w:p>
+    <w:p>
+      <w:pPr>
+        <w:rPr>
+          <w:sz w:val="24"/>
+        </w:rPr>
+      </w:pPr>
+      <w:r>
+        <w:rPr>
+          <w:sz w:val="24"/>
+        </w:rPr>
+        <w:t xml:space="preserve">        </w:t>
+      </w:r>
+      <w:proofErr w:type="spellStart"/>
+      <w:r>
+        <w:rPr>
+          <w:sz w:val="24"/>
+        </w:rPr>
+        <w:t>Console.WriteLine</w:t>
+      </w:r>
+      <w:proofErr w:type="spellEnd"/>
+      <w:r>
+        <w:rPr>
+          <w:sz w:val="24"/>
+        </w:rPr>
+        <w:t>($"</w:t>
+      </w:r>
+      <w:r>
+        <w:rPr>
+          <w:rFonts w:ascii="Segoe UI Symbol" w:hAnsi="Segoe UI Symbol" w:cs="Segoe UI Symbol"/>
+          <w:sz w:val="24"/>
+        </w:rPr>
+        <w:t>⚠</w:t>
+      </w:r>
+      <w:r>
+        <w:rPr>
+          <w:sz w:val="24"/>
+        </w:rPr>
+        <w:t xml:space="preserve"> Manager: {</w:t>
+      </w:r>
+      <w:proofErr w:type="spellStart"/>
+      <w:r>
+        <w:rPr>
+          <w:sz w:val="24"/>
+        </w:rPr>
+        <w:t>s.ItemName</w:t>
+      </w:r>
+      <w:proofErr w:type="spellEnd"/>
+      <w:r>
+        <w:rPr>
+          <w:sz w:val="24"/>
+        </w:rPr>
+        <w:t xml:space="preserve">} </w:t>
+      </w:r>
+      <w:proofErr w:type="spellStart"/>
+      <w:r>
+        <w:rPr>
+          <w:sz w:val="24"/>
+        </w:rPr>
+        <w:t>ka</w:t>
+      </w:r>
+      <w:proofErr w:type="spellEnd"/>
+      <w:r>
+        <w:rPr>
+          <w:sz w:val="24"/>
+        </w:rPr>
+        <w:t xml:space="preserve"> stock low ho </w:t>
+      </w:r>
+      <w:proofErr w:type="spellStart"/>
+      <w:r>
+        <w:rPr>
+          <w:sz w:val="24"/>
+        </w:rPr>
+        <w:t>gaya</w:t>
+      </w:r>
+      <w:proofErr w:type="spellEnd"/>
+      <w:r>
+        <w:rPr>
+          <w:sz w:val="24"/>
+        </w:rPr>
+        <w:t>! Remaining: {</w:t>
+      </w:r>
+      <w:proofErr w:type="spellStart"/>
+      <w:r>
+        <w:rPr>
+          <w:sz w:val="24"/>
+        </w:rPr>
+        <w:t>s.Stock</w:t>
+      </w:r>
+      <w:proofErr w:type="spellEnd"/>
+      <w:r>
+        <w:rPr>
+          <w:sz w:val="24"/>
+        </w:rPr>
+        <w:t>}");</w:t>
+      </w:r>
+    </w:p>
+    <w:p>
+      <w:pPr>
+        <w:rPr>
+          <w:sz w:val="24"/>
+        </w:rPr>
+      </w:pPr>
+      <w:r>
+        <w:rPr>
+          <w:sz w:val="24"/>
+        </w:rPr>
+        <w:t xml:space="preserve">    }</w:t>
+      </w:r>
+    </w:p>
+    <w:p>
+      <w:pPr>
+        <w:rPr>
+          <w:sz w:val="24"/>
+        </w:rPr>
+      </w:pPr>
+    </w:p>
+    <w:p>
+      <w:pPr>
+        <w:rPr>
+          <w:sz w:val="24"/>
+        </w:rPr>
+      </w:pPr>
+      <w:r>
+        <w:rPr>
+          <w:sz w:val="24"/>
+        </w:rPr>
+        <w:t xml:space="preserve">    static void </w:t>
+      </w:r>
+      <w:proofErr w:type="spellStart"/>
+      <w:r>
+        <w:rPr>
+          <w:sz w:val="24"/>
+        </w:rPr>
+        <w:t>WarehouseAlert</w:t>
+      </w:r>
+      <w:proofErr w:type="spellEnd"/>
+      <w:r>
+        <w:rPr>
+          <w:sz w:val="24"/>
+        </w:rPr>
+        <w:t xml:space="preserve">(object sender, </w:t>
+      </w:r>
+      <w:proofErr w:type="spellStart"/>
+      <w:r>
+        <w:rPr>
+          <w:sz w:val="24"/>
+        </w:rPr>
+        <w:t>EventArgs</w:t>
+      </w:r>
+      <w:proofErr w:type="spellEnd"/>
+      <w:r>
+        <w:rPr>
+          <w:sz w:val="24"/>
+        </w:rPr>
+        <w:t xml:space="preserve"> e)</w:t>
+      </w:r>
+    </w:p>
+    <w:p>
+      <w:pPr>
+        <w:rPr>
+          <w:sz w:val="24"/>
+        </w:rPr>
+      </w:pPr>
+      <w:r>
+        <w:rPr>
+          <w:sz w:val="24"/>
+        </w:rPr>
+        <w:t xml:space="preserve">    {</w:t>
+      </w:r>
+    </w:p>
+    <w:p>
+      <w:pPr>
+        <w:rPr>
+          <w:sz w:val="24"/>
+        </w:rPr>
+      </w:pPr>
+      <w:r>
+        <w:rPr>
+          <w:sz w:val="24"/>
+        </w:rPr>
+        <w:t xml:space="preserve">        Store s = (Store)sender;</w:t>
+      </w:r>
+    </w:p>
+    <w:p>
+      <w:pPr>
+        <w:rPr>
+          <w:sz w:val="24"/>
+        </w:rPr>
+      </w:pPr>
+      <w:r>
+        <w:rPr>
+          <w:sz w:val="24"/>
+        </w:rPr>
+        <w:t xml:space="preserve">        </w:t>
+      </w:r>
+      <w:proofErr w:type="spellStart"/>
+      <w:r>
+        <w:rPr>
+          <w:sz w:val="24"/>
+        </w:rPr>
+        <w:t>Console.WriteLine</w:t>
+      </w:r>
+      <w:proofErr w:type="spellEnd"/>
+      <w:r>
+        <w:rPr>
+          <w:sz w:val="24"/>
+        </w:rPr>
+        <w:t>($"</w:t>
+      </w:r>
+      <w:r>
+        <w:rPr>
+          <w:rFonts w:ascii="Segoe UI Symbol" w:hAnsi="Segoe UI Symbol" w:cs="Segoe UI Symbol"/>
+          <w:sz w:val="24"/>
+        </w:rPr>
+        <w:t>📦</w:t>
+      </w:r>
+      <w:r>
+        <w:rPr>
+          <w:sz w:val="24"/>
+        </w:rPr>
+        <w:t xml:space="preserve"> Warehouse: {</w:t>
+      </w:r>
+      <w:proofErr w:type="spellStart"/>
+      <w:r>
+        <w:rPr>
+          <w:sz w:val="24"/>
+        </w:rPr>
+        <w:t>s.ItemName</w:t>
+      </w:r>
+      <w:proofErr w:type="spellEnd"/>
+      <w:r>
+        <w:rPr>
+          <w:sz w:val="24"/>
+        </w:rPr>
+        <w:t xml:space="preserve">} restock </w:t>
+      </w:r>
+      <w:proofErr w:type="spellStart"/>
+      <w:r>
+        <w:rPr>
+          <w:sz w:val="24"/>
+        </w:rPr>
+        <w:t>karo</w:t>
+      </w:r>
+      <w:proofErr w:type="spellEnd"/>
+      <w:r>
+        <w:rPr>
+          <w:sz w:val="24"/>
+        </w:rPr>
+        <w:t>! Remaining: {</w:t>
+      </w:r>
+      <w:proofErr w:type="spellStart"/>
+      <w:r>
+        <w:rPr>
+          <w:sz w:val="24"/>
+        </w:rPr>
+        <w:t>s.Stock</w:t>
+      </w:r>
+      <w:proofErr w:type="spellEnd"/>
+      <w:r>
+        <w:rPr>
+          <w:sz w:val="24"/>
+        </w:rPr>
+        <w:t>}");</w:t>
+      </w:r>
+    </w:p>
+    <w:p>
+      <w:pPr>
+        <w:rPr>
+          <w:sz w:val="24"/>
+        </w:rPr>
+      </w:pPr>
+      <w:r>
+        <w:rPr>
+          <w:sz w:val="24"/>
+        </w:rPr>
+        <w:t xml:space="preserve">    }</w:t>
+      </w:r>
+    </w:p>
+    <w:p>
+      <w:pPr>
+        <w:rPr>
+          <w:sz w:val="24"/>
+        </w:rPr>
+      </w:pPr>
+      <w:r>
+        <w:rPr>
+          <w:sz w:val="24"/>
+        </w:rPr>
+        <w:t>}</w:t>
+      </w:r>
       <w:bookmarkStart w:id="0" w:name="_GoBack"/>
       <w:bookmarkEnd w:id="0"/>
     </w:p>

</xml_diff>

<commit_message>
week2 day 1 completed
</commit_message>
<xml_diff>
--- a/task to perform today.docx
+++ b/task to perform today.docx
@@ -1,6 +1,6 @@
 
 <file path=word/document.xml><?xml version="1.0" encoding="utf-8"?>
-<w:document xmlns:wpc="http://schemas.microsoft.com/office/word/2010/wordprocessingCanvas" xmlns:mc="http://schemas.openxmlformats.org/markup-compatibility/2006" xmlns:o="urn:schemas-microsoft-com:office:office" xmlns:r="http://schemas.openxmlformats.org/officeDocument/2006/relationships" xmlns:m="http://schemas.openxmlformats.org/officeDocument/2006/math" xmlns:v="urn:schemas-microsoft-com:vml" xmlns:wp14="http://schemas.microsoft.com/office/word/2010/wordprocessingDrawing" xmlns:wp="http://schemas.openxmlformats.org/drawingml/2006/wordprocessingDrawing" xmlns:w10="urn:schemas-microsoft-com:office:word" xmlns:w="http://schemas.openxmlformats.org/wordprocessingml/2006/main" xmlns:w14="http://schemas.microsoft.com/office/word/2010/wordml" xmlns:w15="http://schemas.microsoft.com/office/word/2012/wordml" xmlns:wpg="http://schemas.microsoft.com/office/word/2010/wordprocessingGroup" xmlns:wpi="http://schemas.microsoft.com/office/word/2010/wordprocessingInk" xmlns:wne="http://schemas.microsoft.com/office/word/2006/wordml" xmlns:wps="http://schemas.microsoft.com/office/word/2010/wordprocessingShape" mc:Ignorable="w14 w15 wp14">
+<w:document xmlns:wpc="http://schemas.microsoft.com/office/word/2010/wordprocessingCanvas" xmlns:cx="http://schemas.microsoft.com/office/drawing/2014/chartex" xmlns:mc="http://schemas.openxmlformats.org/markup-compatibility/2006" xmlns:o="urn:schemas-microsoft-com:office:office" xmlns:r="http://schemas.openxmlformats.org/officeDocument/2006/relationships" xmlns:m="http://schemas.openxmlformats.org/officeDocument/2006/math" xmlns:v="urn:schemas-microsoft-com:vml" xmlns:wp14="http://schemas.microsoft.com/office/word/2010/wordprocessingDrawing" xmlns:wp="http://schemas.openxmlformats.org/drawingml/2006/wordprocessingDrawing" xmlns:w10="urn:schemas-microsoft-com:office:word" xmlns:w="http://schemas.openxmlformats.org/wordprocessingml/2006/main" xmlns:w14="http://schemas.microsoft.com/office/word/2010/wordml" xmlns:w15="http://schemas.microsoft.com/office/word/2012/wordml" xmlns:w16se="http://schemas.microsoft.com/office/word/2015/wordml/symex" xmlns:wpg="http://schemas.microsoft.com/office/word/2010/wordprocessingGroup" xmlns:wpi="http://schemas.microsoft.com/office/word/2010/wordprocessingInk" xmlns:wne="http://schemas.microsoft.com/office/word/2006/wordml" xmlns:wps="http://schemas.microsoft.com/office/word/2010/wordprocessingShape" mc:Ignorable="w14 w15 w16se wp14">
   <w:body>
     <w:p>
       <w:pPr>
@@ -40,7 +40,7 @@
     <w:p>
       <w:r>
         <w:pict>
-          <v:rect id="_x0000_i1025" style="width:0;height:1.5pt" o:hralign="center" o:hrstd="t" o:hr="t" fillcolor="#a0a0a0" stroked="f"/>
+          <v:rect id="_x0000_i1026" style="width:0;height:1.5pt" o:hralign="center" o:hrstd="t" o:hr="t" fillcolor="#a0a0a0" stroked="f"/>
         </w:pict>
       </w:r>
     </w:p>
@@ -154,8 +154,16 @@
         <w:rPr>
           <w:rStyle w:val="HTMLCode"/>
         </w:rPr>
-        <w:t>public class ClassName</w:t>
-      </w:r>
+        <w:t xml:space="preserve">public class </w:t>
+      </w:r>
+      <w:proofErr w:type="spellStart"/>
+      <w:r>
+        <w:rPr>
+          <w:rStyle w:val="HTMLCode"/>
+        </w:rPr>
+        <w:t>ClassName</w:t>
+      </w:r>
+      <w:proofErr w:type="spellEnd"/>
     </w:p>
     <w:p>
       <w:pPr>
@@ -244,7 +252,7 @@
     <w:p>
       <w:r>
         <w:pict>
-          <v:rect id="_x0000_i1026" style="width:0;height:1.5pt" o:hralign="center" o:hrstd="t" o:hr="t" fillcolor="#a0a0a0" stroked="f"/>
+          <v:rect id="_x0000_i1027" style="width:0;height:1.5pt" o:hralign="center" o:hrstd="t" o:hr="t" fillcolor="#a0a0a0" stroked="f"/>
         </w:pict>
       </w:r>
     </w:p>
@@ -321,13 +329,27 @@
         <w:rPr>
           <w:rStyle w:val="HTMLCode"/>
         </w:rPr>
-        <w:t>Person p1 = new Person("Alice", 25);</w:t>
+        <w:t xml:space="preserve">Person p1 = new </w:t>
+      </w:r>
+      <w:proofErr w:type="gramStart"/>
+      <w:r>
+        <w:rPr>
+          <w:rStyle w:val="HTMLCode"/>
+        </w:rPr>
+        <w:t>Person(</w:t>
+      </w:r>
+      <w:proofErr w:type="gramEnd"/>
+      <w:r>
+        <w:rPr>
+          <w:rStyle w:val="HTMLCode"/>
+        </w:rPr>
+        <w:t>"Alice", 25);</w:t>
       </w:r>
     </w:p>
     <w:p>
       <w:r>
         <w:pict>
-          <v:rect id="_x0000_i1027" style="width:0;height:1.5pt" o:hralign="center" o:hrstd="t" o:hr="t" fillcolor="#a0a0a0" stroked="f"/>
+          <v:rect id="_x0000_i1028" style="width:0;height:1.5pt" o:hralign="center" o:hrstd="t" o:hr="t" fillcolor="#a0a0a0" stroked="f"/>
         </w:pict>
       </w:r>
     </w:p>
@@ -431,7 +453,21 @@
         <w:rPr>
           <w:rStyle w:val="HTMLCode"/>
         </w:rPr>
-        <w:t xml:space="preserve">    private int age; // Field</w:t>
+        <w:t xml:space="preserve">    private </w:t>
+      </w:r>
+      <w:proofErr w:type="spellStart"/>
+      <w:r>
+        <w:rPr>
+          <w:rStyle w:val="HTMLCode"/>
+        </w:rPr>
+        <w:t>int</w:t>
+      </w:r>
+      <w:proofErr w:type="spellEnd"/>
+      <w:r>
+        <w:rPr>
+          <w:rStyle w:val="HTMLCode"/>
+        </w:rPr>
+        <w:t xml:space="preserve"> age; // Field</w:t>
       </w:r>
     </w:p>
     <w:p>
@@ -453,7 +489,21 @@
         <w:rPr>
           <w:rStyle w:val="HTMLCode"/>
         </w:rPr>
-        <w:t xml:space="preserve">    public string Name { get; set; } // Auto-property</w:t>
+        <w:t xml:space="preserve">    public string Name </w:t>
+      </w:r>
+      <w:proofErr w:type="gramStart"/>
+      <w:r>
+        <w:rPr>
+          <w:rStyle w:val="HTMLCode"/>
+        </w:rPr>
+        <w:t>{ get</w:t>
+      </w:r>
+      <w:proofErr w:type="gramEnd"/>
+      <w:r>
+        <w:rPr>
+          <w:rStyle w:val="HTMLCode"/>
+        </w:rPr>
+        <w:t>; set; } // Auto-property</w:t>
       </w:r>
     </w:p>
     <w:p>
@@ -475,7 +525,21 @@
         <w:rPr>
           <w:rStyle w:val="HTMLCode"/>
         </w:rPr>
-        <w:t xml:space="preserve">    public int Age // Property</w:t>
+        <w:t xml:space="preserve">    public </w:t>
+      </w:r>
+      <w:proofErr w:type="spellStart"/>
+      <w:r>
+        <w:rPr>
+          <w:rStyle w:val="HTMLCode"/>
+        </w:rPr>
+        <w:t>int</w:t>
+      </w:r>
+      <w:proofErr w:type="spellEnd"/>
+      <w:r>
+        <w:rPr>
+          <w:rStyle w:val="HTMLCode"/>
+        </w:rPr>
+        <w:t xml:space="preserve"> Age // Property</w:t>
       </w:r>
     </w:p>
     <w:p>
@@ -504,7 +568,21 @@
         <w:rPr>
           <w:rStyle w:val="HTMLCode"/>
         </w:rPr>
-        <w:t xml:space="preserve">        get { return age; }</w:t>
+        <w:t xml:space="preserve">        get </w:t>
+      </w:r>
+      <w:proofErr w:type="gramStart"/>
+      <w:r>
+        <w:rPr>
+          <w:rStyle w:val="HTMLCode"/>
+        </w:rPr>
+        <w:t>{ return</w:t>
+      </w:r>
+      <w:proofErr w:type="gramEnd"/>
+      <w:r>
+        <w:rPr>
+          <w:rStyle w:val="HTMLCode"/>
+        </w:rPr>
+        <w:t xml:space="preserve"> age; }</w:t>
       </w:r>
     </w:p>
     <w:p>
@@ -594,7 +672,7 @@
     <w:p>
       <w:r>
         <w:pict>
-          <v:rect id="_x0000_i1028" style="width:0;height:1.5pt" o:hralign="center" o:hrstd="t" o:hr="t" fillcolor="#a0a0a0" stroked="f"/>
+          <v:rect id="_x0000_i1029" style="width:0;height:1.5pt" o:hralign="center" o:hrstd="t" o:hr="t" fillcolor="#a0a0a0" stroked="f"/>
         </w:pict>
       </w:r>
     </w:p>
@@ -707,7 +785,21 @@
         <w:rPr>
           <w:rStyle w:val="HTMLCode"/>
         </w:rPr>
-        <w:t xml:space="preserve">    public string Name { get; set; }</w:t>
+        <w:t xml:space="preserve">    public string Name </w:t>
+      </w:r>
+      <w:proofErr w:type="gramStart"/>
+      <w:r>
+        <w:rPr>
+          <w:rStyle w:val="HTMLCode"/>
+        </w:rPr>
+        <w:t>{ get</w:t>
+      </w:r>
+      <w:proofErr w:type="gramEnd"/>
+      <w:r>
+        <w:rPr>
+          <w:rStyle w:val="HTMLCode"/>
+        </w:rPr>
+        <w:t>; set; }</w:t>
       </w:r>
     </w:p>
     <w:p>
@@ -721,7 +813,35 @@
         <w:rPr>
           <w:rStyle w:val="HTMLCode"/>
         </w:rPr>
-        <w:t xml:space="preserve">    public int Age { get; set; }</w:t>
+        <w:t xml:space="preserve">    public </w:t>
+      </w:r>
+      <w:proofErr w:type="spellStart"/>
+      <w:r>
+        <w:rPr>
+          <w:rStyle w:val="HTMLCode"/>
+        </w:rPr>
+        <w:t>int</w:t>
+      </w:r>
+      <w:proofErr w:type="spellEnd"/>
+      <w:r>
+        <w:rPr>
+          <w:rStyle w:val="HTMLCode"/>
+        </w:rPr>
+        <w:t xml:space="preserve"> Age </w:t>
+      </w:r>
+      <w:proofErr w:type="gramStart"/>
+      <w:r>
+        <w:rPr>
+          <w:rStyle w:val="HTMLCode"/>
+        </w:rPr>
+        <w:t>{ get</w:t>
+      </w:r>
+      <w:proofErr w:type="gramEnd"/>
+      <w:r>
+        <w:rPr>
+          <w:rStyle w:val="HTMLCode"/>
+        </w:rPr>
+        <w:t>; set; }</w:t>
       </w:r>
     </w:p>
     <w:p>
@@ -757,7 +877,35 @@
         <w:rPr>
           <w:rStyle w:val="HTMLCode"/>
         </w:rPr>
-        <w:t xml:space="preserve">    public Person(string name, int age)</w:t>
+        <w:t xml:space="preserve">    public </w:t>
+      </w:r>
+      <w:proofErr w:type="gramStart"/>
+      <w:r>
+        <w:rPr>
+          <w:rStyle w:val="HTMLCode"/>
+        </w:rPr>
+        <w:t>Person(</w:t>
+      </w:r>
+      <w:proofErr w:type="gramEnd"/>
+      <w:r>
+        <w:rPr>
+          <w:rStyle w:val="HTMLCode"/>
+        </w:rPr>
+        <w:t xml:space="preserve">string name, </w:t>
+      </w:r>
+      <w:proofErr w:type="spellStart"/>
+      <w:r>
+        <w:rPr>
+          <w:rStyle w:val="HTMLCode"/>
+        </w:rPr>
+        <w:t>int</w:t>
+      </w:r>
+      <w:proofErr w:type="spellEnd"/>
+      <w:r>
+        <w:rPr>
+          <w:rStyle w:val="HTMLCode"/>
+        </w:rPr>
+        <w:t xml:space="preserve"> age)</w:t>
       </w:r>
     </w:p>
     <w:p>
@@ -833,7 +981,7 @@
     <w:p>
       <w:r>
         <w:pict>
-          <v:rect id="_x0000_i1029" style="width:0;height:1.5pt" o:hralign="center" o:hrstd="t" o:hr="t" fillcolor="#a0a0a0" stroked="f"/>
+          <v:rect id="_x0000_i1030" style="width:0;height:1.5pt" o:hralign="center" o:hrstd="t" o:hr="t" fillcolor="#a0a0a0" stroked="f"/>
         </w:pict>
       </w:r>
     </w:p>
@@ -897,7 +1045,21 @@
         <w:rPr>
           <w:rStyle w:val="HTMLCode"/>
         </w:rPr>
-        <w:t>public void Introduce()</w:t>
+        <w:t xml:space="preserve">public void </w:t>
+      </w:r>
+      <w:proofErr w:type="gramStart"/>
+      <w:r>
+        <w:rPr>
+          <w:rStyle w:val="HTMLCode"/>
+        </w:rPr>
+        <w:t>Introduce(</w:t>
+      </w:r>
+      <w:proofErr w:type="gramEnd"/>
+      <w:r>
+        <w:rPr>
+          <w:rStyle w:val="HTMLCode"/>
+        </w:rPr>
+        <w:t>)</w:t>
       </w:r>
     </w:p>
     <w:p>
@@ -925,7 +1087,21 @@
         <w:rPr>
           <w:rStyle w:val="HTMLCode"/>
         </w:rPr>
-        <w:t xml:space="preserve">    Console.WriteLine($"Hi, I'm {Name}, {Age} years old.");</w:t>
+        <w:t xml:space="preserve">    </w:t>
+      </w:r>
+      <w:proofErr w:type="spellStart"/>
+      <w:r>
+        <w:rPr>
+          <w:rStyle w:val="HTMLCode"/>
+        </w:rPr>
+        <w:t>Console.WriteLine</w:t>
+      </w:r>
+      <w:proofErr w:type="spellEnd"/>
+      <w:r>
+        <w:rPr>
+          <w:rStyle w:val="HTMLCode"/>
+        </w:rPr>
+        <w:t>($"Hi, I'm {Name}, {Age} years old.");</w:t>
       </w:r>
     </w:p>
     <w:p>
@@ -940,55 +1116,91 @@
           <w:rStyle w:val="HTMLCode"/>
         </w:rPr>
         <w:t>}</w:t>
-      </w:r>
-    </w:p>
-    <w:p>
-      <w:r>
-        <w:pict>
-          <v:rect id="_x0000_i1030" style="width:0;height:1.5pt" o:hralign="center" o:hrstd="t" o:hr="t" fillcolor="#a0a0a0" stroked="f"/>
-        </w:pict>
-      </w:r>
-    </w:p>
-    <w:p>
-      <w:pPr>
-        <w:pStyle w:val="Heading3"/>
-      </w:pPr>
-      <w:r>
-        <w:t>6. Objects in Action</w:t>
-      </w:r>
-    </w:p>
-    <w:p>
-      <w:pPr>
-        <w:pStyle w:val="HTMLPreformatted"/>
-        <w:rPr>
-          <w:rStyle w:val="HTMLCode"/>
-        </w:rPr>
-      </w:pPr>
-      <w:r>
-        <w:rPr>
-          <w:rStyle w:val="HTMLCode"/>
-        </w:rPr>
-        <w:t>var p1 = new Person("Alice", 25);</w:t>
-      </w:r>
-    </w:p>
-    <w:p>
-      <w:pPr>
-        <w:pStyle w:val="HTMLPreformatted"/>
-        <w:rPr>
-          <w:rStyle w:val="HTMLCode"/>
-        </w:rPr>
-      </w:pPr>
-      <w:r>
-        <w:rPr>
-          <w:rStyle w:val="HTMLCode"/>
-        </w:rPr>
-        <w:t>p1.Introduce();  // "Hi, I'm Alice, 25 years old."</w:t>
       </w:r>
     </w:p>
     <w:p>
       <w:r>
         <w:pict>
           <v:rect id="_x0000_i1031" style="width:0;height:1.5pt" o:hralign="center" o:hrstd="t" o:hr="t" fillcolor="#a0a0a0" stroked="f"/>
+        </w:pict>
+      </w:r>
+    </w:p>
+    <w:p>
+      <w:pPr>
+        <w:pStyle w:val="Heading3"/>
+      </w:pPr>
+      <w:r>
+        <w:t>6. Objects in Action</w:t>
+      </w:r>
+    </w:p>
+    <w:p>
+      <w:pPr>
+        <w:pStyle w:val="HTMLPreformatted"/>
+        <w:rPr>
+          <w:rStyle w:val="HTMLCode"/>
+        </w:rPr>
+      </w:pPr>
+      <w:proofErr w:type="spellStart"/>
+      <w:r>
+        <w:rPr>
+          <w:rStyle w:val="HTMLCode"/>
+        </w:rPr>
+        <w:t>var</w:t>
+      </w:r>
+      <w:proofErr w:type="spellEnd"/>
+      <w:r>
+        <w:rPr>
+          <w:rStyle w:val="HTMLCode"/>
+        </w:rPr>
+        <w:t xml:space="preserve"> p1 = new </w:t>
+      </w:r>
+      <w:proofErr w:type="gramStart"/>
+      <w:r>
+        <w:rPr>
+          <w:rStyle w:val="HTMLCode"/>
+        </w:rPr>
+        <w:t>Person(</w:t>
+      </w:r>
+      <w:proofErr w:type="gramEnd"/>
+      <w:r>
+        <w:rPr>
+          <w:rStyle w:val="HTMLCode"/>
+        </w:rPr>
+        <w:t>"Alice", 25);</w:t>
+      </w:r>
+    </w:p>
+    <w:p>
+      <w:pPr>
+        <w:pStyle w:val="HTMLPreformatted"/>
+        <w:rPr>
+          <w:rStyle w:val="HTMLCode"/>
+        </w:rPr>
+      </w:pPr>
+      <w:r>
+        <w:rPr>
+          <w:rStyle w:val="HTMLCode"/>
+        </w:rPr>
+        <w:t>p</w:t>
+      </w:r>
+      <w:proofErr w:type="gramStart"/>
+      <w:r>
+        <w:rPr>
+          <w:rStyle w:val="HTMLCode"/>
+        </w:rPr>
+        <w:t>1.Introduce</w:t>
+      </w:r>
+      <w:proofErr w:type="gramEnd"/>
+      <w:r>
+        <w:rPr>
+          <w:rStyle w:val="HTMLCode"/>
+        </w:rPr>
+        <w:t>();  // "Hi, I'm Alice, 25 years old."</w:t>
+      </w:r>
+    </w:p>
+    <w:p>
+      <w:r>
+        <w:pict>
+          <v:rect id="_x0000_i1032" style="width:0;height:1.5pt" o:hralign="center" o:hrstd="t" o:hr="t" fillcolor="#a0a0a0" stroked="f"/>
         </w:pict>
       </w:r>
     </w:p>
@@ -1082,7 +1294,7 @@
     <w:p>
       <w:r>
         <w:pict>
-          <v:rect id="_x0000_i1032" style="width:0;height:1.5pt" o:hralign="center" o:hrstd="t" o:hr="t" fillcolor="#a0a0a0" stroked="f"/>
+          <v:rect id="_x0000_i1033" style="width:0;height:1.5pt" o:hralign="center" o:hrstd="t" o:hr="t" fillcolor="#a0a0a0" stroked="f"/>
         </w:pict>
       </w:r>
     </w:p>
@@ -1193,11 +1405,27 @@
       <w:r>
         <w:t xml:space="preserve">Method: </w:t>
       </w:r>
-      <w:r>
-        <w:rPr>
-          <w:rStyle w:val="HTMLCode"/>
-        </w:rPr>
-        <w:t>DisplayInfo()</w:t>
+      <w:proofErr w:type="spellStart"/>
+      <w:proofErr w:type="gramStart"/>
+      <w:r>
+        <w:rPr>
+          <w:rStyle w:val="HTMLCode"/>
+        </w:rPr>
+        <w:t>DisplayInfo</w:t>
+      </w:r>
+      <w:proofErr w:type="spellEnd"/>
+      <w:r>
+        <w:rPr>
+          <w:rStyle w:val="HTMLCode"/>
+        </w:rPr>
+        <w:t>(</w:t>
+      </w:r>
+      <w:proofErr w:type="gramEnd"/>
+      <w:r>
+        <w:rPr>
+          <w:rStyle w:val="HTMLCode"/>
+        </w:rPr>
+        <w:t>)</w:t>
       </w:r>
       <w:r>
         <w:t xml:space="preserve"> that prints details.</w:t>
@@ -1267,12 +1495,14 @@
       <w:r>
         <w:t xml:space="preserve">, </w:t>
       </w:r>
+      <w:proofErr w:type="spellStart"/>
       <w:r>
         <w:rPr>
           <w:rStyle w:val="HTMLCode"/>
         </w:rPr>
         <w:t>RollNumber</w:t>
       </w:r>
+      <w:proofErr w:type="spellEnd"/>
       <w:r>
         <w:t xml:space="preserve">, </w:t>
       </w:r>
@@ -1294,11 +1524,27 @@
       <w:r>
         <w:t xml:space="preserve">Method: </w:t>
       </w:r>
-      <w:r>
-        <w:rPr>
-          <w:rStyle w:val="HTMLCode"/>
-        </w:rPr>
-        <w:t>PrintDetails()</w:t>
+      <w:proofErr w:type="spellStart"/>
+      <w:proofErr w:type="gramStart"/>
+      <w:r>
+        <w:rPr>
+          <w:rStyle w:val="HTMLCode"/>
+        </w:rPr>
+        <w:t>PrintDetails</w:t>
+      </w:r>
+      <w:proofErr w:type="spellEnd"/>
+      <w:r>
+        <w:rPr>
+          <w:rStyle w:val="HTMLCode"/>
+        </w:rPr>
+        <w:t>(</w:t>
+      </w:r>
+      <w:proofErr w:type="gramEnd"/>
+      <w:r>
+        <w:rPr>
+          <w:rStyle w:val="HTMLCode"/>
+        </w:rPr>
+        <w:t>)</w:t>
       </w:r>
       <w:r>
         <w:t xml:space="preserve"> that shows all info.</w:t>
@@ -1319,7 +1565,7 @@
     <w:p>
       <w:r>
         <w:pict>
-          <v:rect id="_x0000_i1033" style="width:0;height:1.5pt" o:hralign="center" o:hrstd="t" o:hr="t" fillcolor="#a0a0a0" stroked="f"/>
+          <v:rect id="_x0000_i1034" style="width:0;height:1.5pt" o:hralign="center" o:hrstd="t" o:hr="t" fillcolor="#a0a0a0" stroked="f"/>
         </w:pict>
       </w:r>
     </w:p>
@@ -1345,11 +1591,19 @@
           <w:numId w:val="20"/>
         </w:numPr>
       </w:pPr>
+      <w:proofErr w:type="spellStart"/>
       <w:r>
         <w:rPr>
           <w:rStyle w:val="Strong"/>
         </w:rPr>
-        <w:t>BankAccount class (basic)</w:t>
+        <w:t>BankAccount</w:t>
+      </w:r>
+      <w:proofErr w:type="spellEnd"/>
+      <w:r>
+        <w:rPr>
+          <w:rStyle w:val="Strong"/>
+        </w:rPr>
+        <w:t xml:space="preserve"> class (basic)</w:t>
       </w:r>
     </w:p>
     <w:p>
@@ -1363,12 +1617,14 @@
       <w:r>
         <w:t xml:space="preserve">Fields: </w:t>
       </w:r>
+      <w:proofErr w:type="spellStart"/>
       <w:r>
         <w:rPr>
           <w:rStyle w:val="HTMLCode"/>
         </w:rPr>
         <w:t>accountNumber</w:t>
       </w:r>
+      <w:proofErr w:type="spellEnd"/>
       <w:r>
         <w:t xml:space="preserve">, </w:t>
       </w:r>
@@ -1390,11 +1646,19 @@
       <w:r>
         <w:t xml:space="preserve">Methods: </w:t>
       </w:r>
-      <w:r>
-        <w:rPr>
-          <w:rStyle w:val="HTMLCode"/>
-        </w:rPr>
-        <w:t>Deposit()</w:t>
+      <w:proofErr w:type="gramStart"/>
+      <w:r>
+        <w:rPr>
+          <w:rStyle w:val="HTMLCode"/>
+        </w:rPr>
+        <w:t>Deposit(</w:t>
+      </w:r>
+      <w:proofErr w:type="gramEnd"/>
+      <w:r>
+        <w:rPr>
+          <w:rStyle w:val="HTMLCode"/>
+        </w:rPr>
+        <w:t>)</w:t>
       </w:r>
       <w:r>
         <w:t xml:space="preserve">, </w:t>
@@ -1408,11 +1672,19 @@
       <w:r>
         <w:t xml:space="preserve">, </w:t>
       </w:r>
-      <w:r>
-        <w:rPr>
-          <w:rStyle w:val="HTMLCode"/>
-        </w:rPr>
-        <w:t>GetBalance()</w:t>
+      <w:proofErr w:type="spellStart"/>
+      <w:r>
+        <w:rPr>
+          <w:rStyle w:val="HTMLCode"/>
+        </w:rPr>
+        <w:t>GetBalance</w:t>
+      </w:r>
+      <w:proofErr w:type="spellEnd"/>
+      <w:r>
+        <w:rPr>
+          <w:rStyle w:val="HTMLCode"/>
+        </w:rPr>
+        <w:t>()</w:t>
       </w:r>
     </w:p>
     <w:p>
@@ -1501,31 +1773,59 @@
       <w:r>
         <w:t xml:space="preserve">Method: </w:t>
       </w:r>
-      <w:r>
-        <w:rPr>
-          <w:rStyle w:val="HTMLCode"/>
-        </w:rPr>
-        <w:t>DiscountPrice(int percent)</w:t>
+      <w:proofErr w:type="spellStart"/>
+      <w:proofErr w:type="gramStart"/>
+      <w:r>
+        <w:rPr>
+          <w:rStyle w:val="HTMLCode"/>
+        </w:rPr>
+        <w:t>DiscountPrice</w:t>
+      </w:r>
+      <w:proofErr w:type="spellEnd"/>
+      <w:r>
+        <w:rPr>
+          <w:rStyle w:val="HTMLCode"/>
+        </w:rPr>
+        <w:t>(</w:t>
+      </w:r>
+      <w:proofErr w:type="spellStart"/>
+      <w:proofErr w:type="gramEnd"/>
+      <w:r>
+        <w:rPr>
+          <w:rStyle w:val="HTMLCode"/>
+        </w:rPr>
+        <w:t>int</w:t>
+      </w:r>
+      <w:proofErr w:type="spellEnd"/>
+      <w:r>
+        <w:rPr>
+          <w:rStyle w:val="HTMLCode"/>
+        </w:rPr>
+        <w:t xml:space="preserve"> percent)</w:t>
       </w:r>
       <w:r>
         <w:t xml:space="preserve"> → reduces price by given % and returns new price.</w:t>
       </w:r>
     </w:p>
-    <w:p>
-      <w:r>
-        <w:pict>
-          <v:rect id="_x0000_i1034" style="width:0;height:1.5pt" o:hralign="center" o:hrstd="t" o:hr="t" fillcolor="#a0a0a0" stroked="f"/>
-        </w:pict>
-      </w:r>
+    <w:p/>
+    <w:p/>
+    <w:p>
+      <w:bookmarkStart w:id="0" w:name="_GoBack"/>
+      <w:bookmarkEnd w:id="0"/>
     </w:p>
     <w:p>
       <w:pPr>
         <w:pStyle w:val="Heading3"/>
+        <w:numPr>
+          <w:ilvl w:val="0"/>
+          <w:numId w:val="22"/>
+        </w:numPr>
       </w:pPr>
       <w:r>
         <w:rPr>
           <w:rFonts w:ascii="Segoe UI Symbol" w:hAnsi="Segoe UI Symbol" w:cs="Segoe UI Symbol"/>
         </w:rPr>
+        <w:lastRenderedPageBreak/>
         <w:t>✅</w:t>
       </w:r>
       <w:r>
@@ -1597,14 +1897,29 @@
         </w:numPr>
       </w:pPr>
       <w:r>
-        <w:lastRenderedPageBreak/>
         <w:t xml:space="preserve">Method: </w:t>
       </w:r>
-      <w:r>
-        <w:rPr>
-          <w:rStyle w:val="HTMLCode"/>
-        </w:rPr>
-        <w:t>GetArea()</w:t>
+      <w:proofErr w:type="spellStart"/>
+      <w:proofErr w:type="gramStart"/>
+      <w:r>
+        <w:rPr>
+          <w:rStyle w:val="HTMLCode"/>
+        </w:rPr>
+        <w:t>GetArea</w:t>
+      </w:r>
+      <w:proofErr w:type="spellEnd"/>
+      <w:r>
+        <w:rPr>
+          <w:rStyle w:val="HTMLCode"/>
+        </w:rPr>
+        <w:t>(</w:t>
+      </w:r>
+      <w:proofErr w:type="gramEnd"/>
+      <w:r>
+        <w:rPr>
+          <w:rStyle w:val="HTMLCode"/>
+        </w:rPr>
+        <w:t>)</w:t>
       </w:r>
       <w:r>
         <w:t xml:space="preserve"> → returns area.</w:t>
@@ -1621,11 +1936,27 @@
       <w:r>
         <w:t xml:space="preserve">Method: </w:t>
       </w:r>
-      <w:r>
-        <w:rPr>
-          <w:rStyle w:val="HTMLCode"/>
-        </w:rPr>
-        <w:t>GetPerimeter()</w:t>
+      <w:proofErr w:type="spellStart"/>
+      <w:proofErr w:type="gramStart"/>
+      <w:r>
+        <w:rPr>
+          <w:rStyle w:val="HTMLCode"/>
+        </w:rPr>
+        <w:t>GetPerimeter</w:t>
+      </w:r>
+      <w:proofErr w:type="spellEnd"/>
+      <w:r>
+        <w:rPr>
+          <w:rStyle w:val="HTMLCode"/>
+        </w:rPr>
+        <w:t>(</w:t>
+      </w:r>
+      <w:proofErr w:type="gramEnd"/>
+      <w:r>
+        <w:rPr>
+          <w:rStyle w:val="HTMLCode"/>
+        </w:rPr>
+        <w:t>)</w:t>
       </w:r>
       <w:r>
         <w:t xml:space="preserve"> → returns perimeter.</w:t>
@@ -1702,11 +2033,27 @@
       <w:r>
         <w:t xml:space="preserve">Method: </w:t>
       </w:r>
-      <w:r>
-        <w:rPr>
-          <w:rStyle w:val="HTMLCode"/>
-        </w:rPr>
-        <w:t>TotalValue()</w:t>
+      <w:proofErr w:type="spellStart"/>
+      <w:proofErr w:type="gramStart"/>
+      <w:r>
+        <w:rPr>
+          <w:rStyle w:val="HTMLCode"/>
+        </w:rPr>
+        <w:t>TotalValue</w:t>
+      </w:r>
+      <w:proofErr w:type="spellEnd"/>
+      <w:r>
+        <w:rPr>
+          <w:rStyle w:val="HTMLCode"/>
+        </w:rPr>
+        <w:t>(</w:t>
+      </w:r>
+      <w:proofErr w:type="gramEnd"/>
+      <w:r>
+        <w:rPr>
+          <w:rStyle w:val="HTMLCode"/>
+        </w:rPr>
+        <w:t>)</w:t>
       </w:r>
       <w:r>
         <w:t xml:space="preserve"> → returns </w:t>
@@ -1736,36 +2083,6 @@
     <w:p>
       <w:r>
         <w:pict>
-          <v:rect id="_x0000_i1035" style="width:0;height:1.5pt" o:hralign="center" o:hrstd="t" o:hr="t" fillcolor="#a0a0a0" stroked="f"/>
-        </w:pict>
-      </w:r>
-    </w:p>
-    <w:p>
-      <w:pPr>
-        <w:pStyle w:val="NormalWeb"/>
-      </w:pPr>
-      <w:r>
-        <w:rPr>
-          <w:rFonts w:ascii="Segoe UI Symbol" w:hAnsi="Segoe UI Symbol" w:cs="Segoe UI Symbol"/>
-        </w:rPr>
-        <w:t>👉</w:t>
-      </w:r>
-      <w:r>
-        <w:t xml:space="preserve"> If you complete these practice questions, you’ll be fully comfortable with </w:t>
-      </w:r>
-      <w:r>
-        <w:rPr>
-          <w:rStyle w:val="Strong"/>
-        </w:rPr>
-        <w:t>Classes &amp; Objects</w:t>
-      </w:r>
-      <w:r>
-        <w:t xml:space="preserve"> before moving to Encapsulation.</w:t>
-      </w:r>
-    </w:p>
-    <w:p>
-      <w:r>
-        <w:pict>
           <v:rect id="_x0000_i1036" style="width:0;height:1.5pt" o:hralign="center" o:hrstd="t" o:hr="t" fillcolor="#a0a0a0" stroked="f"/>
         </w:pict>
       </w:r>
@@ -1775,6 +2092,36 @@
         <w:pStyle w:val="NormalWeb"/>
       </w:pPr>
       <w:r>
+        <w:rPr>
+          <w:rFonts w:ascii="Segoe UI Symbol" w:hAnsi="Segoe UI Symbol" w:cs="Segoe UI Symbol"/>
+        </w:rPr>
+        <w:t>👉</w:t>
+      </w:r>
+      <w:r>
+        <w:t xml:space="preserve"> If you complete these practice questions, you’ll be fully comfortable with </w:t>
+      </w:r>
+      <w:r>
+        <w:rPr>
+          <w:rStyle w:val="Strong"/>
+        </w:rPr>
+        <w:t>Classes &amp; Objects</w:t>
+      </w:r>
+      <w:r>
+        <w:t xml:space="preserve"> before moving to Encapsulation.</w:t>
+      </w:r>
+    </w:p>
+    <w:p>
+      <w:r>
+        <w:pict>
+          <v:rect id="_x0000_i1037" style="width:0;height:1.5pt" o:hralign="center" o:hrstd="t" o:hr="t" fillcolor="#a0a0a0" stroked="f"/>
+        </w:pict>
+      </w:r>
+    </w:p>
+    <w:p>
+      <w:pPr>
+        <w:pStyle w:val="NormalWeb"/>
+      </w:pPr>
+      <w:r>
         <w:t xml:space="preserve">Do you want me to </w:t>
       </w:r>
       <w:r>
@@ -1787,10 +2134,7 @@
         <w:t xml:space="preserve"> for these practice questions so you can check your work after attempting?</w:t>
       </w:r>
     </w:p>
-    <w:p>
-      <w:bookmarkStart w:id="0" w:name="_GoBack"/>
-      <w:bookmarkEnd w:id="0"/>
-    </w:p>
+    <w:p/>
     <w:sectPr>
       <w:pgSz w:w="12240" w:h="15840"/>
       <w:pgMar w:top="1440" w:right="1440" w:bottom="1440" w:left="1440" w:header="720" w:footer="720" w:gutter="0"/>
@@ -1802,10 +2146,15 @@
 </file>
 
 <file path=word/numbering.xml><?xml version="1.0" encoding="utf-8"?>
-<w:numbering xmlns:wpc="http://schemas.microsoft.com/office/word/2010/wordprocessingCanvas" xmlns:mc="http://schemas.openxmlformats.org/markup-compatibility/2006" xmlns:o="urn:schemas-microsoft-com:office:office" xmlns:r="http://schemas.openxmlformats.org/officeDocument/2006/relationships" xmlns:m="http://schemas.openxmlformats.org/officeDocument/2006/math" xmlns:v="urn:schemas-microsoft-com:vml" xmlns:wp14="http://schemas.microsoft.com/office/word/2010/wordprocessingDrawing" xmlns:wp="http://schemas.openxmlformats.org/drawingml/2006/wordprocessingDrawing" xmlns:w10="urn:schemas-microsoft-com:office:word" xmlns:w="http://schemas.openxmlformats.org/wordprocessingml/2006/main" xmlns:w14="http://schemas.microsoft.com/office/word/2010/wordml" xmlns:w15="http://schemas.microsoft.com/office/word/2012/wordml" xmlns:wpg="http://schemas.microsoft.com/office/word/2010/wordprocessingGroup" xmlns:wpi="http://schemas.microsoft.com/office/word/2010/wordprocessingInk" xmlns:wne="http://schemas.microsoft.com/office/word/2006/wordml" xmlns:wps="http://schemas.microsoft.com/office/word/2010/wordprocessingShape" mc:Ignorable="w14 w15 wp14">
+<w:numbering xmlns:wpc="http://schemas.microsoft.com/office/word/2010/wordprocessingCanvas" xmlns:cx="http://schemas.microsoft.com/office/drawing/2014/chartex" xmlns:mc="http://schemas.openxmlformats.org/markup-compatibility/2006" xmlns:o="urn:schemas-microsoft-com:office:office" xmlns:r="http://schemas.openxmlformats.org/officeDocument/2006/relationships" xmlns:m="http://schemas.openxmlformats.org/officeDocument/2006/math" xmlns:v="urn:schemas-microsoft-com:vml" xmlns:wp14="http://schemas.microsoft.com/office/word/2010/wordprocessingDrawing" xmlns:wp="http://schemas.openxmlformats.org/drawingml/2006/wordprocessingDrawing" xmlns:w10="urn:schemas-microsoft-com:office:word" xmlns:w="http://schemas.openxmlformats.org/wordprocessingml/2006/main" xmlns:w14="http://schemas.microsoft.com/office/word/2010/wordml" xmlns:w15="http://schemas.microsoft.com/office/word/2012/wordml" xmlns:w16se="http://schemas.microsoft.com/office/word/2015/wordml/symex" xmlns:wpg="http://schemas.microsoft.com/office/word/2010/wordprocessingGroup" xmlns:wpi="http://schemas.microsoft.com/office/word/2010/wordprocessingInk" xmlns:wne="http://schemas.microsoft.com/office/word/2006/wordml" xmlns:wps="http://schemas.microsoft.com/office/word/2010/wordprocessingShape" mc:Ignorable="w14 w15 w16se wp14">
   <w:numPicBullet w:numPicBulletId="0">
     <w:pict>
-      <v:rect id="_x0000_i1027" style="width:0;height:1.5pt" o:hralign="center" o:bullet="t" o:hrstd="t" o:hr="t" fillcolor="#a0a0a0" stroked="f"/>
+      <v:rect id="_x0000_i1032" style="width:0;height:1.5pt" o:hralign="center" o:bullet="t" o:hrstd="t" o:hr="t" fillcolor="#a0a0a0" stroked="f"/>
+    </w:pict>
+  </w:numPicBullet>
+  <w:numPicBullet w:numPicBulletId="1">
+    <w:pict>
+      <v:rect id="_x0000_i1033" style="width:0;height:1.5pt" o:hralign="center" o:bullet="t" o:hrstd="t" o:hr="t" fillcolor="#a0a0a0" stroked="f"/>
     </w:pict>
   </w:numPicBullet>
   <w:abstractNum w:abstractNumId="0" w15:restartNumberingAfterBreak="0">
@@ -3086,6 +3435,147 @@
     </w:lvl>
   </w:abstractNum>
   <w:abstractNum w:abstractNumId="9" w15:restartNumberingAfterBreak="0">
+    <w:nsid w:val="30015018"/>
+    <w:multiLevelType w:val="hybridMultilevel"/>
+    <w:tmpl w:val="BCACC16E"/>
+    <w:lvl w:ilvl="0" w:tplc="4DA8A496">
+      <w:start w:val="1"/>
+      <w:numFmt w:val="bullet"/>
+      <w:lvlText w:val=""/>
+      <w:lvlPicBulletId w:val="1"/>
+      <w:lvlJc w:val="left"/>
+      <w:pPr>
+        <w:tabs>
+          <w:tab w:val="num" w:pos="720"/>
+        </w:tabs>
+        <w:ind w:left="720" w:hanging="360"/>
+      </w:pPr>
+      <w:rPr>
+        <w:rFonts w:ascii="Symbol" w:hAnsi="Symbol" w:hint="default"/>
+      </w:rPr>
+    </w:lvl>
+    <w:lvl w:ilvl="1" w:tplc="8DD80400" w:tentative="1">
+      <w:start w:val="1"/>
+      <w:numFmt w:val="bullet"/>
+      <w:lvlText w:val=""/>
+      <w:lvlJc w:val="left"/>
+      <w:pPr>
+        <w:tabs>
+          <w:tab w:val="num" w:pos="1440"/>
+        </w:tabs>
+        <w:ind w:left="1440" w:hanging="360"/>
+      </w:pPr>
+      <w:rPr>
+        <w:rFonts w:ascii="Symbol" w:hAnsi="Symbol" w:hint="default"/>
+      </w:rPr>
+    </w:lvl>
+    <w:lvl w:ilvl="2" w:tplc="B9EC454E" w:tentative="1">
+      <w:start w:val="1"/>
+      <w:numFmt w:val="bullet"/>
+      <w:lvlText w:val=""/>
+      <w:lvlJc w:val="left"/>
+      <w:pPr>
+        <w:tabs>
+          <w:tab w:val="num" w:pos="2160"/>
+        </w:tabs>
+        <w:ind w:left="2160" w:hanging="360"/>
+      </w:pPr>
+      <w:rPr>
+        <w:rFonts w:ascii="Symbol" w:hAnsi="Symbol" w:hint="default"/>
+      </w:rPr>
+    </w:lvl>
+    <w:lvl w:ilvl="3" w:tplc="515E18F0" w:tentative="1">
+      <w:start w:val="1"/>
+      <w:numFmt w:val="bullet"/>
+      <w:lvlText w:val=""/>
+      <w:lvlJc w:val="left"/>
+      <w:pPr>
+        <w:tabs>
+          <w:tab w:val="num" w:pos="2880"/>
+        </w:tabs>
+        <w:ind w:left="2880" w:hanging="360"/>
+      </w:pPr>
+      <w:rPr>
+        <w:rFonts w:ascii="Symbol" w:hAnsi="Symbol" w:hint="default"/>
+      </w:rPr>
+    </w:lvl>
+    <w:lvl w:ilvl="4" w:tplc="04385584" w:tentative="1">
+      <w:start w:val="1"/>
+      <w:numFmt w:val="bullet"/>
+      <w:lvlText w:val=""/>
+      <w:lvlJc w:val="left"/>
+      <w:pPr>
+        <w:tabs>
+          <w:tab w:val="num" w:pos="3600"/>
+        </w:tabs>
+        <w:ind w:left="3600" w:hanging="360"/>
+      </w:pPr>
+      <w:rPr>
+        <w:rFonts w:ascii="Symbol" w:hAnsi="Symbol" w:hint="default"/>
+      </w:rPr>
+    </w:lvl>
+    <w:lvl w:ilvl="5" w:tplc="FF8C340C" w:tentative="1">
+      <w:start w:val="1"/>
+      <w:numFmt w:val="bullet"/>
+      <w:lvlText w:val=""/>
+      <w:lvlJc w:val="left"/>
+      <w:pPr>
+        <w:tabs>
+          <w:tab w:val="num" w:pos="4320"/>
+        </w:tabs>
+        <w:ind w:left="4320" w:hanging="360"/>
+      </w:pPr>
+      <w:rPr>
+        <w:rFonts w:ascii="Symbol" w:hAnsi="Symbol" w:hint="default"/>
+      </w:rPr>
+    </w:lvl>
+    <w:lvl w:ilvl="6" w:tplc="0CF217B4" w:tentative="1">
+      <w:start w:val="1"/>
+      <w:numFmt w:val="bullet"/>
+      <w:lvlText w:val=""/>
+      <w:lvlJc w:val="left"/>
+      <w:pPr>
+        <w:tabs>
+          <w:tab w:val="num" w:pos="5040"/>
+        </w:tabs>
+        <w:ind w:left="5040" w:hanging="360"/>
+      </w:pPr>
+      <w:rPr>
+        <w:rFonts w:ascii="Symbol" w:hAnsi="Symbol" w:hint="default"/>
+      </w:rPr>
+    </w:lvl>
+    <w:lvl w:ilvl="7" w:tplc="CE2ACE06" w:tentative="1">
+      <w:start w:val="1"/>
+      <w:numFmt w:val="bullet"/>
+      <w:lvlText w:val=""/>
+      <w:lvlJc w:val="left"/>
+      <w:pPr>
+        <w:tabs>
+          <w:tab w:val="num" w:pos="5760"/>
+        </w:tabs>
+        <w:ind w:left="5760" w:hanging="360"/>
+      </w:pPr>
+      <w:rPr>
+        <w:rFonts w:ascii="Symbol" w:hAnsi="Symbol" w:hint="default"/>
+      </w:rPr>
+    </w:lvl>
+    <w:lvl w:ilvl="8" w:tplc="485A2084" w:tentative="1">
+      <w:start w:val="1"/>
+      <w:numFmt w:val="bullet"/>
+      <w:lvlText w:val=""/>
+      <w:lvlJc w:val="left"/>
+      <w:pPr>
+        <w:tabs>
+          <w:tab w:val="num" w:pos="6480"/>
+        </w:tabs>
+        <w:ind w:left="6480" w:hanging="360"/>
+      </w:pPr>
+      <w:rPr>
+        <w:rFonts w:ascii="Symbol" w:hAnsi="Symbol" w:hint="default"/>
+      </w:rPr>
+    </w:lvl>
+  </w:abstractNum>
+  <w:abstractNum w:abstractNumId="10" w15:restartNumberingAfterBreak="0">
     <w:nsid w:val="3D6913C0"/>
     <w:multiLevelType w:val="multilevel"/>
     <w:tmpl w:val="E13A2622"/>
@@ -3234,7 +3724,7 @@
       </w:rPr>
     </w:lvl>
   </w:abstractNum>
-  <w:abstractNum w:abstractNumId="10" w15:restartNumberingAfterBreak="0">
+  <w:abstractNum w:abstractNumId="11" w15:restartNumberingAfterBreak="0">
     <w:nsid w:val="40651154"/>
     <w:multiLevelType w:val="multilevel"/>
     <w:tmpl w:val="EBA49FAA"/>
@@ -3347,7 +3837,7 @@
       </w:pPr>
     </w:lvl>
   </w:abstractNum>
-  <w:abstractNum w:abstractNumId="11" w15:restartNumberingAfterBreak="0">
+  <w:abstractNum w:abstractNumId="12" w15:restartNumberingAfterBreak="0">
     <w:nsid w:val="44024A1B"/>
     <w:multiLevelType w:val="multilevel"/>
     <w:tmpl w:val="5AC21A70"/>
@@ -3460,7 +3950,7 @@
       </w:pPr>
     </w:lvl>
   </w:abstractNum>
-  <w:abstractNum w:abstractNumId="12" w15:restartNumberingAfterBreak="0">
+  <w:abstractNum w:abstractNumId="13" w15:restartNumberingAfterBreak="0">
     <w:nsid w:val="5314627A"/>
     <w:multiLevelType w:val="multilevel"/>
     <w:tmpl w:val="64DA788A"/>
@@ -3609,7 +4099,7 @@
       </w:rPr>
     </w:lvl>
   </w:abstractNum>
-  <w:abstractNum w:abstractNumId="13" w15:restartNumberingAfterBreak="0">
+  <w:abstractNum w:abstractNumId="14" w15:restartNumberingAfterBreak="0">
     <w:nsid w:val="535E7605"/>
     <w:multiLevelType w:val="multilevel"/>
     <w:tmpl w:val="D94A7162"/>
@@ -3758,7 +4248,7 @@
       </w:rPr>
     </w:lvl>
   </w:abstractNum>
-  <w:abstractNum w:abstractNumId="14" w15:restartNumberingAfterBreak="0">
+  <w:abstractNum w:abstractNumId="15" w15:restartNumberingAfterBreak="0">
     <w:nsid w:val="5C7C3DDC"/>
     <w:multiLevelType w:val="multilevel"/>
     <w:tmpl w:val="B156A346"/>
@@ -3871,7 +4361,7 @@
       </w:pPr>
     </w:lvl>
   </w:abstractNum>
-  <w:abstractNum w:abstractNumId="15" w15:restartNumberingAfterBreak="0">
+  <w:abstractNum w:abstractNumId="16" w15:restartNumberingAfterBreak="0">
     <w:nsid w:val="63E465C1"/>
     <w:multiLevelType w:val="multilevel"/>
     <w:tmpl w:val="C0BA47EA"/>
@@ -3988,7 +4478,7 @@
       </w:pPr>
     </w:lvl>
   </w:abstractNum>
-  <w:abstractNum w:abstractNumId="16" w15:restartNumberingAfterBreak="0">
+  <w:abstractNum w:abstractNumId="17" w15:restartNumberingAfterBreak="0">
     <w:nsid w:val="6CAD74BF"/>
     <w:multiLevelType w:val="multilevel"/>
     <w:tmpl w:val="0FEC441E"/>
@@ -4101,7 +4591,7 @@
       </w:pPr>
     </w:lvl>
   </w:abstractNum>
-  <w:abstractNum w:abstractNumId="17" w15:restartNumberingAfterBreak="0">
+  <w:abstractNum w:abstractNumId="18" w15:restartNumberingAfterBreak="0">
     <w:nsid w:val="7298751D"/>
     <w:multiLevelType w:val="hybridMultilevel"/>
     <w:tmpl w:val="7576C20A"/>
@@ -4242,7 +4732,7 @@
       </w:rPr>
     </w:lvl>
   </w:abstractNum>
-  <w:abstractNum w:abstractNumId="18" w15:restartNumberingAfterBreak="0">
+  <w:abstractNum w:abstractNumId="19" w15:restartNumberingAfterBreak="0">
     <w:nsid w:val="731E05D6"/>
     <w:multiLevelType w:val="multilevel"/>
     <w:tmpl w:val="070006C0"/>
@@ -4391,7 +4881,7 @@
       </w:rPr>
     </w:lvl>
   </w:abstractNum>
-  <w:abstractNum w:abstractNumId="19" w15:restartNumberingAfterBreak="0">
+  <w:abstractNum w:abstractNumId="20" w15:restartNumberingAfterBreak="0">
     <w:nsid w:val="739E5182"/>
     <w:multiLevelType w:val="hybridMultilevel"/>
     <w:tmpl w:val="83C6B1C2"/>
@@ -4504,7 +4994,7 @@
       </w:rPr>
     </w:lvl>
   </w:abstractNum>
-  <w:abstractNum w:abstractNumId="20" w15:restartNumberingAfterBreak="0">
+  <w:abstractNum w:abstractNumId="21" w15:restartNumberingAfterBreak="0">
     <w:nsid w:val="74424675"/>
     <w:multiLevelType w:val="hybridMultilevel"/>
     <w:tmpl w:val="79BA7514"/>
@@ -4627,34 +5117,34 @@
     <w:abstractNumId w:val="5"/>
   </w:num>
   <w:num w:numId="4">
-    <w:abstractNumId w:val="17"/>
+    <w:abstractNumId w:val="18"/>
   </w:num>
   <w:num w:numId="5">
-    <w:abstractNumId w:val="19"/>
+    <w:abstractNumId w:val="20"/>
   </w:num>
   <w:num w:numId="6">
-    <w:abstractNumId w:val="20"/>
+    <w:abstractNumId w:val="21"/>
   </w:num>
   <w:num w:numId="7">
     <w:abstractNumId w:val="4"/>
   </w:num>
   <w:num w:numId="8">
-    <w:abstractNumId w:val="9"/>
+    <w:abstractNumId w:val="10"/>
   </w:num>
   <w:num w:numId="9">
-    <w:abstractNumId w:val="10"/>
+    <w:abstractNumId w:val="11"/>
   </w:num>
   <w:num w:numId="10">
-    <w:abstractNumId w:val="16"/>
+    <w:abstractNumId w:val="17"/>
   </w:num>
   <w:num w:numId="11">
-    <w:abstractNumId w:val="11"/>
+    <w:abstractNumId w:val="12"/>
   </w:num>
   <w:num w:numId="12">
-    <w:abstractNumId w:val="14"/>
+    <w:abstractNumId w:val="15"/>
   </w:num>
   <w:num w:numId="13">
-    <w:abstractNumId w:val="13"/>
+    <w:abstractNumId w:val="14"/>
   </w:num>
   <w:num w:numId="14">
     <w:abstractNumId w:val="7"/>
@@ -4663,10 +5153,10 @@
     <w:abstractNumId w:val="1"/>
   </w:num>
   <w:num w:numId="16">
-    <w:abstractNumId w:val="12"/>
+    <w:abstractNumId w:val="13"/>
   </w:num>
   <w:num w:numId="17">
-    <w:abstractNumId w:val="18"/>
+    <w:abstractNumId w:val="19"/>
   </w:num>
   <w:num w:numId="18">
     <w:abstractNumId w:val="3"/>
@@ -4678,13 +5168,16 @@
     <w:abstractNumId w:val="2"/>
   </w:num>
   <w:num w:numId="21">
-    <w:abstractNumId w:val="15"/>
+    <w:abstractNumId w:val="16"/>
+  </w:num>
+  <w:num w:numId="22">
+    <w:abstractNumId w:val="9"/>
   </w:num>
 </w:numbering>
 </file>
 
 <file path=word/styles.xml><?xml version="1.0" encoding="utf-8"?>
-<w:styles xmlns:mc="http://schemas.openxmlformats.org/markup-compatibility/2006" xmlns:r="http://schemas.openxmlformats.org/officeDocument/2006/relationships" xmlns:w="http://schemas.openxmlformats.org/wordprocessingml/2006/main" xmlns:w14="http://schemas.microsoft.com/office/word/2010/wordml" xmlns:w15="http://schemas.microsoft.com/office/word/2012/wordml" mc:Ignorable="w14 w15">
+<w:styles xmlns:mc="http://schemas.openxmlformats.org/markup-compatibility/2006" xmlns:r="http://schemas.openxmlformats.org/officeDocument/2006/relationships" xmlns:w="http://schemas.openxmlformats.org/wordprocessingml/2006/main" xmlns:w14="http://schemas.microsoft.com/office/word/2010/wordml" xmlns:w15="http://schemas.microsoft.com/office/word/2012/wordml" xmlns:w16se="http://schemas.microsoft.com/office/word/2015/wordml/symex" mc:Ignorable="w14 w15 w16se">
   <w:docDefaults>
     <w:rPrDefault>
       <w:rPr>

</xml_diff>

<commit_message>
last Topic of week 2 interface
</commit_message>
<xml_diff>
--- a/task to perform today.docx
+++ b/task to perform today.docx
@@ -1,2140 +1,702 @@
 
 <file path=word/document.xml><?xml version="1.0" encoding="utf-8"?>
-<w:document xmlns:wpc="http://schemas.microsoft.com/office/word/2010/wordprocessingCanvas" xmlns:cx="http://schemas.microsoft.com/office/drawing/2014/chartex" xmlns:mc="http://schemas.openxmlformats.org/markup-compatibility/2006" xmlns:o="urn:schemas-microsoft-com:office:office" xmlns:r="http://schemas.openxmlformats.org/officeDocument/2006/relationships" xmlns:m="http://schemas.openxmlformats.org/officeDocument/2006/math" xmlns:v="urn:schemas-microsoft-com:vml" xmlns:wp14="http://schemas.microsoft.com/office/word/2010/wordprocessingDrawing" xmlns:wp="http://schemas.openxmlformats.org/drawingml/2006/wordprocessingDrawing" xmlns:w10="urn:schemas-microsoft-com:office:word" xmlns:w="http://schemas.openxmlformats.org/wordprocessingml/2006/main" xmlns:w14="http://schemas.microsoft.com/office/word/2010/wordml" xmlns:w15="http://schemas.microsoft.com/office/word/2012/wordml" xmlns:w16se="http://schemas.microsoft.com/office/word/2015/wordml/symex" xmlns:wpg="http://schemas.microsoft.com/office/word/2010/wordprocessingGroup" xmlns:wpi="http://schemas.microsoft.com/office/word/2010/wordprocessingInk" xmlns:wne="http://schemas.microsoft.com/office/word/2006/wordml" xmlns:wps="http://schemas.microsoft.com/office/word/2010/wordprocessingShape" mc:Ignorable="w14 w15 w16se wp14">
+<w:document xmlns:wpc="http://schemas.microsoft.com/office/word/2010/wordprocessingCanvas" xmlns:mc="http://schemas.openxmlformats.org/markup-compatibility/2006" xmlns:o="urn:schemas-microsoft-com:office:office" xmlns:r="http://schemas.openxmlformats.org/officeDocument/2006/relationships" xmlns:m="http://schemas.openxmlformats.org/officeDocument/2006/math" xmlns:v="urn:schemas-microsoft-com:vml" xmlns:wp14="http://schemas.microsoft.com/office/word/2010/wordprocessingDrawing" xmlns:wp="http://schemas.openxmlformats.org/drawingml/2006/wordprocessingDrawing" xmlns:w10="urn:schemas-microsoft-com:office:word" xmlns:w="http://schemas.openxmlformats.org/wordprocessingml/2006/main" xmlns:w14="http://schemas.microsoft.com/office/word/2010/wordml" xmlns:w15="http://schemas.microsoft.com/office/word/2012/wordml" xmlns:wpg="http://schemas.microsoft.com/office/word/2010/wordprocessingGroup" xmlns:wpi="http://schemas.microsoft.com/office/word/2010/wordprocessingInk" xmlns:wne="http://schemas.microsoft.com/office/word/2006/wordml" xmlns:wps="http://schemas.microsoft.com/office/word/2010/wordprocessingShape" mc:Ignorable="w14 w15 wp14">
   <w:body>
     <w:p>
-      <w:pPr>
-        <w:pStyle w:val="NormalWeb"/>
-      </w:pPr>
-      <w:r>
-        <w:t xml:space="preserve">Perfect </w:t>
-      </w:r>
-      <w:r>
-        <w:rPr>
-          <w:rFonts w:ascii="Segoe UI Symbol" w:hAnsi="Segoe UI Symbol" w:cs="Segoe UI Symbol"/>
-        </w:rPr>
-        <w:t>👍</w:t>
-      </w:r>
-      <w:r>
-        <w:t xml:space="preserve"> Let’s go deep into </w:t>
-      </w:r>
-      <w:r>
-        <w:rPr>
-          <w:rStyle w:val="Strong"/>
-        </w:rPr>
-        <w:t>Topic 1 – Classes &amp; Objects in C#</w:t>
-      </w:r>
-      <w:r>
-        <w:t xml:space="preserve"> with </w:t>
-      </w:r>
-      <w:r>
-        <w:rPr>
-          <w:rStyle w:val="Strong"/>
-        </w:rPr>
-        <w:t>notes + practice questions</w:t>
-      </w:r>
-      <w:r>
-        <w:t xml:space="preserve"> so your revision is solid.</w:t>
-      </w:r>
-    </w:p>
-    <w:p>
-      <w:r>
-        <w:pict>
-          <v:rect id="_x0000_i1026" style="width:0;height:1.5pt" o:hralign="center" o:hrstd="t" o:hr="t" fillcolor="#a0a0a0" stroked="f"/>
-        </w:pict>
-      </w:r>
-    </w:p>
-    <w:p>
-      <w:pPr>
-        <w:pStyle w:val="Heading1"/>
-      </w:pPr>
-      <w:r>
-        <w:rPr>
-          <w:rFonts w:ascii="Segoe UI Symbol" w:hAnsi="Segoe UI Symbol" w:cs="Segoe UI Symbol"/>
-        </w:rPr>
-        <w:t>🔹</w:t>
-      </w:r>
-      <w:r>
-        <w:t xml:space="preserve"> Topic 1: Classes &amp; Objects in C#</w:t>
-      </w:r>
-    </w:p>
-    <w:p>
-      <w:pPr>
-        <w:pStyle w:val="Heading2"/>
-      </w:pPr>
-      <w:r>
-        <w:rPr>
-          <w:rFonts w:ascii="Segoe UI Symbol" w:hAnsi="Segoe UI Symbol" w:cs="Segoe UI Symbol"/>
-        </w:rPr>
-        <w:t>📘</w:t>
-      </w:r>
-      <w:r>
-        <w:t xml:space="preserve"> Notes for Knowledge</w:t>
-      </w:r>
-    </w:p>
-    <w:p>
-      <w:pPr>
-        <w:pStyle w:val="Heading3"/>
-      </w:pPr>
-      <w:r>
-        <w:t>1. What is a Class?</w:t>
-      </w:r>
-    </w:p>
-    <w:p>
-      <w:pPr>
-        <w:pStyle w:val="NormalWeb"/>
-        <w:numPr>
-          <w:ilvl w:val="0"/>
-          <w:numId w:val="13"/>
-        </w:numPr>
-      </w:pPr>
-      <w:r>
-        <w:t xml:space="preserve">A </w:t>
-      </w:r>
-      <w:r>
-        <w:rPr>
-          <w:rStyle w:val="Strong"/>
-        </w:rPr>
-        <w:t>class</w:t>
-      </w:r>
-      <w:r>
-        <w:t xml:space="preserve"> is a blueprint for creating objects.</w:t>
-      </w:r>
-    </w:p>
-    <w:p>
-      <w:pPr>
-        <w:pStyle w:val="NormalWeb"/>
-        <w:numPr>
-          <w:ilvl w:val="0"/>
-          <w:numId w:val="13"/>
-        </w:numPr>
-      </w:pPr>
-      <w:r>
-        <w:t xml:space="preserve">It defines </w:t>
-      </w:r>
-      <w:r>
-        <w:rPr>
-          <w:rStyle w:val="Strong"/>
-        </w:rPr>
-        <w:t>fields (data)</w:t>
-      </w:r>
-      <w:r>
-        <w:t xml:space="preserve"> and </w:t>
-      </w:r>
-      <w:r>
-        <w:rPr>
-          <w:rStyle w:val="Strong"/>
-        </w:rPr>
-        <w:t>methods (behavior)</w:t>
-      </w:r>
-      <w:r>
-        <w:t>.</w:t>
-      </w:r>
-    </w:p>
-    <w:p>
-      <w:pPr>
-        <w:pStyle w:val="NormalWeb"/>
-        <w:numPr>
-          <w:ilvl w:val="0"/>
-          <w:numId w:val="13"/>
-        </w:numPr>
-      </w:pPr>
-      <w:r>
-        <w:t>Syntax:</w:t>
-      </w:r>
-    </w:p>
-    <w:p>
-      <w:pPr>
-        <w:pStyle w:val="HTMLPreformatted"/>
-        <w:rPr>
-          <w:rStyle w:val="HTMLCode"/>
-        </w:rPr>
-      </w:pPr>
-      <w:r>
-        <w:rPr>
-          <w:rStyle w:val="HTMLCode"/>
-        </w:rPr>
-        <w:t xml:space="preserve">public class </w:t>
-      </w:r>
-      <w:proofErr w:type="spellStart"/>
-      <w:r>
-        <w:rPr>
-          <w:rStyle w:val="HTMLCode"/>
-        </w:rPr>
-        <w:t>ClassName</w:t>
-      </w:r>
-      <w:proofErr w:type="spellEnd"/>
-    </w:p>
-    <w:p>
-      <w:pPr>
-        <w:pStyle w:val="HTMLPreformatted"/>
-        <w:rPr>
-          <w:rStyle w:val="HTMLCode"/>
-        </w:rPr>
-      </w:pPr>
-      <w:r>
-        <w:rPr>
-          <w:rStyle w:val="HTMLCode"/>
-        </w:rPr>
+      <w:r>
+        <w:t>using System;</w:t>
+      </w:r>
+    </w:p>
+    <w:p/>
+    <w:p>
+      <w:r>
+        <w:t>namespace SalesManagement</w:t>
+      </w:r>
+    </w:p>
+    <w:p>
+      <w:r>
         <w:t>{</w:t>
       </w:r>
     </w:p>
     <w:p>
-      <w:pPr>
-        <w:pStyle w:val="HTMLPreformatted"/>
-        <w:rPr>
-          <w:rStyle w:val="HTMLCode"/>
-        </w:rPr>
-      </w:pPr>
-      <w:r>
-        <w:rPr>
-          <w:rStyle w:val="HTMLCode"/>
-        </w:rPr>
-        <w:t xml:space="preserve">    // Fields</w:t>
-      </w:r>
-    </w:p>
-    <w:p>
-      <w:pPr>
-        <w:pStyle w:val="HTMLPreformatted"/>
-        <w:rPr>
-          <w:rStyle w:val="HTMLCode"/>
-        </w:rPr>
-      </w:pPr>
-      <w:r>
-        <w:rPr>
-          <w:rStyle w:val="HTMLCode"/>
-        </w:rPr>
-        <w:t xml:space="preserve">    // Properties</w:t>
-      </w:r>
-    </w:p>
-    <w:p>
-      <w:pPr>
-        <w:pStyle w:val="HTMLPreformatted"/>
-        <w:rPr>
-          <w:rStyle w:val="HTMLCode"/>
-        </w:rPr>
-      </w:pPr>
-      <w:r>
-        <w:rPr>
-          <w:rStyle w:val="HTMLCode"/>
-        </w:rPr>
-        <w:t xml:space="preserve">    // Constructors</w:t>
-      </w:r>
-    </w:p>
-    <w:p>
-      <w:pPr>
-        <w:pStyle w:val="HTMLPreformatted"/>
-        <w:rPr>
-          <w:rStyle w:val="HTMLCode"/>
-        </w:rPr>
-      </w:pPr>
-      <w:r>
-        <w:rPr>
-          <w:rStyle w:val="HTMLCode"/>
-        </w:rPr>
-        <w:t xml:space="preserve">    // Methods</w:t>
-      </w:r>
-    </w:p>
-    <w:p>
-      <w:pPr>
-        <w:pStyle w:val="HTMLPreformatted"/>
-        <w:rPr>
-          <w:rStyle w:val="HTMLCode"/>
-        </w:rPr>
-      </w:pPr>
-      <w:r>
-        <w:rPr>
-          <w:rStyle w:val="HTMLCode"/>
-        </w:rPr>
-        <w:t>}</w:t>
-      </w:r>
-    </w:p>
-    <w:p>
-      <w:r>
-        <w:pict>
-          <v:rect id="_x0000_i1027" style="width:0;height:1.5pt" o:hralign="center" o:hrstd="t" o:hr="t" fillcolor="#a0a0a0" stroked="f"/>
-        </w:pict>
-      </w:r>
-    </w:p>
-    <w:p>
-      <w:pPr>
-        <w:pStyle w:val="Heading3"/>
-      </w:pPr>
-      <w:r>
-        <w:t>2. What is an Object?</w:t>
-      </w:r>
-    </w:p>
-    <w:p>
-      <w:pPr>
-        <w:pStyle w:val="NormalWeb"/>
-        <w:numPr>
-          <w:ilvl w:val="0"/>
-          <w:numId w:val="14"/>
-        </w:numPr>
-      </w:pPr>
-      <w:r>
-        <w:t xml:space="preserve">An </w:t>
-      </w:r>
-      <w:r>
-        <w:rPr>
-          <w:rStyle w:val="Strong"/>
-        </w:rPr>
-        <w:t>object</w:t>
-      </w:r>
-      <w:r>
-        <w:t xml:space="preserve"> is an instance of a class.</w:t>
-      </w:r>
-    </w:p>
-    <w:p>
-      <w:pPr>
-        <w:pStyle w:val="NormalWeb"/>
-        <w:numPr>
-          <w:ilvl w:val="0"/>
-          <w:numId w:val="14"/>
-        </w:numPr>
-      </w:pPr>
-      <w:r>
-        <w:t xml:space="preserve">Created using the </w:t>
-      </w:r>
-      <w:r>
-        <w:rPr>
-          <w:rStyle w:val="HTMLCode"/>
-        </w:rPr>
-        <w:t>new</w:t>
-      </w:r>
-      <w:r>
-        <w:t xml:space="preserve"> keyword.</w:t>
-      </w:r>
-    </w:p>
-    <w:p>
-      <w:pPr>
-        <w:pStyle w:val="NormalWeb"/>
-        <w:numPr>
-          <w:ilvl w:val="0"/>
-          <w:numId w:val="14"/>
-        </w:numPr>
-      </w:pPr>
-      <w:r>
-        <w:t>Example:</w:t>
-      </w:r>
-    </w:p>
-    <w:p>
-      <w:pPr>
-        <w:pStyle w:val="HTMLPreformatted"/>
-        <w:rPr>
-          <w:rStyle w:val="HTMLCode"/>
-        </w:rPr>
-      </w:pPr>
-      <w:r>
-        <w:rPr>
-          <w:rStyle w:val="HTMLCode"/>
-        </w:rPr>
-        <w:t xml:space="preserve">Person p1 = new </w:t>
-      </w:r>
-      <w:proofErr w:type="gramStart"/>
-      <w:r>
-        <w:rPr>
-          <w:rStyle w:val="HTMLCode"/>
-        </w:rPr>
-        <w:t>Person(</w:t>
-      </w:r>
-      <w:proofErr w:type="gramEnd"/>
-      <w:r>
-        <w:rPr>
-          <w:rStyle w:val="HTMLCode"/>
-        </w:rPr>
-        <w:t>"Alice", 25);</w:t>
-      </w:r>
-    </w:p>
-    <w:p>
-      <w:r>
-        <w:pict>
-          <v:rect id="_x0000_i1028" style="width:0;height:1.5pt" o:hralign="center" o:hrstd="t" o:hr="t" fillcolor="#a0a0a0" stroked="f"/>
-        </w:pict>
-      </w:r>
-    </w:p>
-    <w:p>
-      <w:pPr>
-        <w:pStyle w:val="Heading3"/>
-      </w:pPr>
-      <w:r>
-        <w:t>3. Fields vs Properties</w:t>
-      </w:r>
-    </w:p>
-    <w:p>
-      <w:pPr>
-        <w:pStyle w:val="NormalWeb"/>
-        <w:numPr>
-          <w:ilvl w:val="0"/>
-          <w:numId w:val="15"/>
-        </w:numPr>
-      </w:pPr>
-      <w:r>
-        <w:rPr>
-          <w:rStyle w:val="Strong"/>
-        </w:rPr>
-        <w:t>Fields</w:t>
-      </w:r>
-      <w:r>
-        <w:t xml:space="preserve"> → Variables inside a class. Usually </w:t>
-      </w:r>
-      <w:r>
-        <w:rPr>
-          <w:rStyle w:val="HTMLCode"/>
-        </w:rPr>
-        <w:t>private</w:t>
-      </w:r>
-      <w:r>
-        <w:t>.</w:t>
-      </w:r>
-    </w:p>
-    <w:p>
-      <w:pPr>
-        <w:pStyle w:val="NormalWeb"/>
-        <w:numPr>
-          <w:ilvl w:val="0"/>
-          <w:numId w:val="15"/>
-        </w:numPr>
-      </w:pPr>
-      <w:r>
-        <w:rPr>
-          <w:rStyle w:val="Strong"/>
-        </w:rPr>
-        <w:t>Properties</w:t>
-      </w:r>
-      <w:r>
-        <w:t xml:space="preserve"> → Encapsulated access to fields (getters &amp; setters).</w:t>
-      </w:r>
-    </w:p>
-    <w:p>
-      <w:pPr>
-        <w:pStyle w:val="NormalWeb"/>
-      </w:pPr>
-      <w:r>
-        <w:t>Example:</w:t>
-      </w:r>
-    </w:p>
-    <w:p>
-      <w:pPr>
-        <w:pStyle w:val="HTMLPreformatted"/>
-        <w:rPr>
-          <w:rStyle w:val="HTMLCode"/>
-        </w:rPr>
-      </w:pPr>
-      <w:r>
-        <w:rPr>
-          <w:rStyle w:val="HTMLCode"/>
-        </w:rPr>
-        <w:t>public class Person</w:t>
-      </w:r>
-    </w:p>
-    <w:p>
-      <w:pPr>
-        <w:pStyle w:val="HTMLPreformatted"/>
-        <w:rPr>
-          <w:rStyle w:val="HTMLCode"/>
-        </w:rPr>
-      </w:pPr>
-      <w:r>
-        <w:rPr>
-          <w:rStyle w:val="HTMLCode"/>
-        </w:rPr>
-        <w:t>{</w:t>
-      </w:r>
-    </w:p>
-    <w:p>
-      <w:pPr>
-        <w:pStyle w:val="HTMLPreformatted"/>
-        <w:rPr>
-          <w:rStyle w:val="HTMLCode"/>
-        </w:rPr>
-      </w:pPr>
-      <w:r>
-        <w:rPr>
-          <w:rStyle w:val="HTMLCode"/>
-        </w:rPr>
-        <w:t xml:space="preserve">    private </w:t>
-      </w:r>
-      <w:proofErr w:type="spellStart"/>
-      <w:r>
-        <w:rPr>
-          <w:rStyle w:val="HTMLCode"/>
-        </w:rPr>
-        <w:t>int</w:t>
-      </w:r>
-      <w:proofErr w:type="spellEnd"/>
-      <w:r>
-        <w:rPr>
-          <w:rStyle w:val="HTMLCode"/>
-        </w:rPr>
-        <w:t xml:space="preserve"> age; // Field</w:t>
-      </w:r>
-    </w:p>
-    <w:p>
-      <w:pPr>
-        <w:pStyle w:val="HTMLPreformatted"/>
-        <w:rPr>
-          <w:rStyle w:val="HTMLCode"/>
-        </w:rPr>
-      </w:pPr>
-    </w:p>
-    <w:p>
-      <w:pPr>
-        <w:pStyle w:val="HTMLPreformatted"/>
-        <w:rPr>
-          <w:rStyle w:val="HTMLCode"/>
-        </w:rPr>
-      </w:pPr>
-      <w:r>
-        <w:rPr>
-          <w:rStyle w:val="HTMLCode"/>
-        </w:rPr>
-        <w:t xml:space="preserve">    public string Name </w:t>
-      </w:r>
-      <w:proofErr w:type="gramStart"/>
-      <w:r>
-        <w:rPr>
-          <w:rStyle w:val="HTMLCode"/>
-        </w:rPr>
-        <w:t>{ get</w:t>
-      </w:r>
-      <w:proofErr w:type="gramEnd"/>
-      <w:r>
-        <w:rPr>
-          <w:rStyle w:val="HTMLCode"/>
-        </w:rPr>
-        <w:t>; set; } // Auto-property</w:t>
-      </w:r>
-    </w:p>
-    <w:p>
-      <w:pPr>
-        <w:pStyle w:val="HTMLPreformatted"/>
-        <w:rPr>
-          <w:rStyle w:val="HTMLCode"/>
-        </w:rPr>
-      </w:pPr>
-    </w:p>
-    <w:p>
-      <w:pPr>
-        <w:pStyle w:val="HTMLPreformatted"/>
-        <w:rPr>
-          <w:rStyle w:val="HTMLCode"/>
-        </w:rPr>
-      </w:pPr>
-      <w:r>
-        <w:rPr>
-          <w:rStyle w:val="HTMLCode"/>
-        </w:rPr>
-        <w:t xml:space="preserve">    public </w:t>
-      </w:r>
-      <w:proofErr w:type="spellStart"/>
-      <w:r>
-        <w:rPr>
-          <w:rStyle w:val="HTMLCode"/>
-        </w:rPr>
-        <w:t>int</w:t>
-      </w:r>
-      <w:proofErr w:type="spellEnd"/>
-      <w:r>
-        <w:rPr>
-          <w:rStyle w:val="HTMLCode"/>
-        </w:rPr>
-        <w:t xml:space="preserve"> Age // Property</w:t>
-      </w:r>
-    </w:p>
-    <w:p>
-      <w:pPr>
-        <w:pStyle w:val="HTMLPreformatted"/>
-        <w:rPr>
-          <w:rStyle w:val="HTMLCode"/>
-        </w:rPr>
-      </w:pPr>
-      <w:r>
-        <w:rPr>
-          <w:rStyle w:val="HTMLCode"/>
-        </w:rPr>
+      <w:r>
+        <w:t xml:space="preserve">    interface IReportable</w:t>
+      </w:r>
+    </w:p>
+    <w:p>
+      <w:r>
+        <w:t xml:space="preserve">    {</w:t>
+      </w:r>
+    </w:p>
+    <w:p>
+      <w:r>
+        <w:t xml:space="preserve">        void GenerateReport();</w:t>
+      </w:r>
+    </w:p>
+    <w:p>
+      <w:r>
+        <w:t xml:space="preserve">    }</w:t>
+      </w:r>
+    </w:p>
+    <w:p/>
+    <w:p>
+      <w:r>
+        <w:t xml:space="preserve">    public abstract class Employee</w:t>
+      </w:r>
+    </w:p>
+    <w:p/>
+    <w:p>
+      <w:r>
+        <w:t xml:space="preserve">    {</w:t>
+      </w:r>
+    </w:p>
+    <w:p>
+      <w:r>
+        <w:t xml:space="preserve">        private string name;</w:t>
+      </w:r>
+    </w:p>
+    <w:p>
+      <w:r>
+        <w:t xml:space="preserve">        private int id;</w:t>
+      </w:r>
+    </w:p>
+    <w:p>
+      <w:r>
+        <w:t xml:space="preserve">        protected double baseSalary;</w:t>
+      </w:r>
+    </w:p>
+    <w:p/>
+    <w:p>
+      <w:r>
+        <w:t xml:space="preserve">        private static int counter = 1000;</w:t>
+      </w:r>
+    </w:p>
+    <w:p>
+      <w:r>
+        <w:t xml:space="preserve">        public Employee()</w:t>
+      </w:r>
+    </w:p>
+    <w:p>
+      <w:r>
+        <w:t xml:space="preserve">        {</w:t>
+      </w:r>
+    </w:p>
+    <w:p>
+      <w:r>
+        <w:t xml:space="preserve">            id = counter++;</w:t>
+      </w:r>
+    </w:p>
+    <w:p>
+      <w:r>
+        <w:t xml:space="preserve">        }   </w:t>
+      </w:r>
+    </w:p>
+    <w:p>
+      <w:r>
+        <w:t xml:space="preserve">        public string Name</w:t>
+      </w:r>
+    </w:p>
+    <w:p>
+      <w:r>
+        <w:t xml:space="preserve">        {</w:t>
+      </w:r>
+    </w:p>
+    <w:p>
+      <w:r>
+        <w:t xml:space="preserve">            get { return name; }</w:t>
+      </w:r>
+    </w:p>
+    <w:p>
+      <w:r>
+        <w:t xml:space="preserve">            set { name = value; }</w:t>
+      </w:r>
+    </w:p>
+    <w:p>
+      <w:r>
+        <w:t xml:space="preserve">        }</w:t>
+      </w:r>
+    </w:p>
+    <w:p/>
+    <w:p>
+      <w:r>
+        <w:t xml:space="preserve">        public int Id</w:t>
+      </w:r>
+    </w:p>
+    <w:p>
+      <w:r>
+        <w:t xml:space="preserve">        {</w:t>
+      </w:r>
+    </w:p>
+    <w:p>
+      <w:r>
+        <w:lastRenderedPageBreak/>
+        <w:t xml:space="preserve">            get { return id; }</w:t>
+      </w:r>
+    </w:p>
+    <w:p>
+      <w:r>
+        <w:t xml:space="preserve">            private set { id = value; }</w:t>
+      </w:r>
+    </w:p>
+    <w:p>
+      <w:r>
+        <w:t xml:space="preserve">        }</w:t>
+      </w:r>
+    </w:p>
+    <w:p/>
+    <w:p>
+      <w:r>
+        <w:t xml:space="preserve">        public double BaseSalary</w:t>
+      </w:r>
+    </w:p>
+    <w:p>
+      <w:r>
+        <w:t xml:space="preserve">        {</w:t>
+      </w:r>
+    </w:p>
+    <w:p>
+      <w:r>
+        <w:t xml:space="preserve">            get { return baseSalary; }</w:t>
+      </w:r>
+    </w:p>
+    <w:p>
+      <w:r>
+        <w:t xml:space="preserve">            set { baseSalary = value; }</w:t>
+      </w:r>
+    </w:p>
+    <w:p>
+      <w:r>
+        <w:t xml:space="preserve">        }</w:t>
+      </w:r>
+    </w:p>
+    <w:p/>
+    <w:p>
+      <w:r>
+        <w:t xml:space="preserve">        public abstract double CalculateSalary();</w:t>
+      </w:r>
+    </w:p>
+    <w:p/>
+    <w:p>
+      <w:r>
+        <w:t xml:space="preserve">        public virtual void Work()</w:t>
+      </w:r>
+    </w:p>
+    <w:p>
+      <w:r>
+        <w:t xml:space="preserve">        {</w:t>
+      </w:r>
+    </w:p>
+    <w:p>
+      <w:r>
+        <w:t xml:space="preserve">            Console.WriteLine($"{Name} is working.");</w:t>
+      </w:r>
+    </w:p>
+    <w:p>
+      <w:r>
+        <w:t xml:space="preserve">        }</w:t>
+      </w:r>
+    </w:p>
+    <w:p>
+      <w:r>
+        <w:t xml:space="preserve">    }</w:t>
+      </w:r>
+    </w:p>
+    <w:p/>
+    <w:p>
+      <w:r>
+        <w:t xml:space="preserve">    public class TeamLead : Employee, IReportable</w:t>
+      </w:r>
+    </w:p>
+    <w:p>
+      <w:r>
+        <w:t xml:space="preserve">    {</w:t>
+      </w:r>
+    </w:p>
+    <w:p>
+      <w:r>
+        <w:t xml:space="preserve">        public TeamLead()</w:t>
+      </w:r>
+    </w:p>
+    <w:p>
+      <w:r>
+        <w:t xml:space="preserve">        {</w:t>
+      </w:r>
+    </w:p>
+    <w:p>
+      <w:r>
+        <w:t xml:space="preserve">            baseSalary = 50000;</w:t>
+      </w:r>
+    </w:p>
+    <w:p>
+      <w:r>
+        <w:t xml:space="preserve">        }</w:t>
+      </w:r>
+    </w:p>
+    <w:p>
+      <w:r>
+        <w:t xml:space="preserve">        public override double CalculateSalary()</w:t>
+      </w:r>
+    </w:p>
+    <w:p>
+      <w:r>
+        <w:t xml:space="preserve">        {</w:t>
+      </w:r>
+    </w:p>
+    <w:p>
+      <w:r>
+        <w:t xml:space="preserve">            return BaseSalary + (BaseSalary * 0.15);</w:t>
+      </w:r>
+    </w:p>
+    <w:p>
+      <w:r>
+        <w:t xml:space="preserve">        }</w:t>
+      </w:r>
+    </w:p>
+    <w:p/>
+    <w:p>
+      <w:r>
+        <w:lastRenderedPageBreak/>
+        <w:t xml:space="preserve">        public override void Work()</w:t>
+      </w:r>
+    </w:p>
+    <w:p>
+      <w:r>
+        <w:t xml:space="preserve">        {</w:t>
+      </w:r>
+    </w:p>
+    <w:p>
+      <w:r>
+        <w:t xml:space="preserve">            Console.WriteLine($"{Name} is managing the team.");</w:t>
+      </w:r>
+    </w:p>
+    <w:p>
+      <w:r>
+        <w:t xml:space="preserve">        }</w:t>
+      </w:r>
+    </w:p>
+    <w:p/>
+    <w:p>
+      <w:r>
+        <w:t xml:space="preserve">        public void GenerateReport()</w:t>
+      </w:r>
+    </w:p>
+    <w:p>
+      <w:r>
+        <w:t xml:space="preserve">        {</w:t>
+      </w:r>
+    </w:p>
+    <w:p>
+      <w:r>
+        <w:t xml:space="preserve">            Console.WriteLine($"{Name} is generating Team sales report.");</w:t>
+      </w:r>
+    </w:p>
+    <w:p>
+      <w:r>
+        <w:t xml:space="preserve">        }</w:t>
+      </w:r>
+    </w:p>
+    <w:p>
+      <w:r>
+        <w:t xml:space="preserve">    }</w:t>
+      </w:r>
+    </w:p>
+    <w:p/>
+    <w:p>
+      <w:r>
+        <w:t xml:space="preserve">    public class LeadCloser : Employee</w:t>
+      </w:r>
+    </w:p>
+    <w:p>
+      <w:r>
+        <w:t xml:space="preserve">    {</w:t>
+      </w:r>
+    </w:p>
+    <w:p>
+      <w:r>
+        <w:t xml:space="preserve">        public LeadCloser()</w:t>
+      </w:r>
+    </w:p>
+    <w:p>
+      <w:r>
+        <w:t xml:space="preserve">        {</w:t>
+      </w:r>
+    </w:p>
+    <w:p>
+      <w:r>
+        <w:t xml:space="preserve">            baseSalary = 35000;</w:t>
+      </w:r>
+    </w:p>
+    <w:p>
+      <w:r>
+        <w:t xml:space="preserve">        }</w:t>
+      </w:r>
+    </w:p>
+    <w:p>
+      <w:r>
+        <w:t xml:space="preserve">        public override double CalculateSalary()</w:t>
+      </w:r>
+    </w:p>
+    <w:p>
+      <w:r>
+        <w:t xml:space="preserve">        {</w:t>
+      </w:r>
+    </w:p>
+    <w:p>
+      <w:r>
+        <w:t xml:space="preserve">            return BaseSalary + (BaseSalary * 0.3);</w:t>
+      </w:r>
+    </w:p>
+    <w:p>
+      <w:r>
+        <w:t xml:space="preserve">        }</w:t>
+      </w:r>
+    </w:p>
+    <w:p/>
+    <w:p>
+      <w:r>
+        <w:t xml:space="preserve">        public override void Work()</w:t>
+      </w:r>
+    </w:p>
+    <w:p>
+      <w:r>
+        <w:t xml:space="preserve">        {</w:t>
+      </w:r>
+    </w:p>
+    <w:p>
+      <w:r>
+        <w:t xml:space="preserve">            Console.WriteLine($"{Name} is Closing the Sale.");</w:t>
+      </w:r>
+    </w:p>
+    <w:p>
+      <w:r>
+        <w:t xml:space="preserve">        }</w:t>
+      </w:r>
+    </w:p>
+    <w:p>
+      <w:r>
+        <w:t xml:space="preserve">    }</w:t>
+      </w:r>
+    </w:p>
+    <w:p/>
+    <w:p>
+      <w:r>
+        <w:t xml:space="preserve">    public class LeadInitiator : Employee</w:t>
+      </w:r>
+    </w:p>
+    <w:p>
+      <w:r>
         <w:lastRenderedPageBreak/>
         <w:t xml:space="preserve">    {</w:t>
       </w:r>
     </w:p>
     <w:p>
-      <w:pPr>
-        <w:pStyle w:val="HTMLPreformatted"/>
-        <w:rPr>
-          <w:rStyle w:val="HTMLCode"/>
-        </w:rPr>
-      </w:pPr>
-      <w:r>
-        <w:rPr>
-          <w:rStyle w:val="HTMLCode"/>
-        </w:rPr>
-        <w:t xml:space="preserve">        get </w:t>
-      </w:r>
-      <w:proofErr w:type="gramStart"/>
-      <w:r>
-        <w:rPr>
-          <w:rStyle w:val="HTMLCode"/>
-        </w:rPr>
-        <w:t>{ return</w:t>
-      </w:r>
-      <w:proofErr w:type="gramEnd"/>
-      <w:r>
-        <w:rPr>
-          <w:rStyle w:val="HTMLCode"/>
-        </w:rPr>
-        <w:t xml:space="preserve"> age; }</w:t>
-      </w:r>
-    </w:p>
-    <w:p>
-      <w:pPr>
-        <w:pStyle w:val="HTMLPreformatted"/>
-        <w:rPr>
-          <w:rStyle w:val="HTMLCode"/>
-        </w:rPr>
-      </w:pPr>
-      <w:r>
-        <w:rPr>
-          <w:rStyle w:val="HTMLCode"/>
-        </w:rPr>
-        <w:t xml:space="preserve">        set</w:t>
-      </w:r>
-    </w:p>
-    <w:p>
-      <w:pPr>
-        <w:pStyle w:val="HTMLPreformatted"/>
-        <w:rPr>
-          <w:rStyle w:val="HTMLCode"/>
-        </w:rPr>
-      </w:pPr>
-      <w:r>
-        <w:rPr>
-          <w:rStyle w:val="HTMLCode"/>
-        </w:rPr>
+      <w:r>
+        <w:t xml:space="preserve">        public LeadInitiator()</w:t>
+      </w:r>
+    </w:p>
+    <w:p>
+      <w:r>
         <w:t xml:space="preserve">        {</w:t>
       </w:r>
     </w:p>
     <w:p>
-      <w:pPr>
-        <w:pStyle w:val="HTMLPreformatted"/>
-        <w:rPr>
-          <w:rStyle w:val="HTMLCode"/>
-        </w:rPr>
-      </w:pPr>
-      <w:r>
-        <w:rPr>
-          <w:rStyle w:val="HTMLCode"/>
-        </w:rPr>
-        <w:t xml:space="preserve">            if (value &gt;= 0) age = value;</w:t>
-      </w:r>
-    </w:p>
-    <w:p>
-      <w:pPr>
-        <w:pStyle w:val="HTMLPreformatted"/>
-        <w:rPr>
-          <w:rStyle w:val="HTMLCode"/>
-        </w:rPr>
-      </w:pPr>
-      <w:r>
-        <w:rPr>
-          <w:rStyle w:val="HTMLCode"/>
-        </w:rPr>
+      <w:r>
+        <w:t xml:space="preserve">            baseSalary = 30000;</w:t>
+      </w:r>
+    </w:p>
+    <w:p>
+      <w:r>
         <w:t xml:space="preserve">        }</w:t>
       </w:r>
     </w:p>
     <w:p>
-      <w:pPr>
-        <w:pStyle w:val="HTMLPreformatted"/>
-        <w:rPr>
-          <w:rStyle w:val="HTMLCode"/>
-        </w:rPr>
-      </w:pPr>
-      <w:r>
-        <w:rPr>
-          <w:rStyle w:val="HTMLCode"/>
-        </w:rPr>
+      <w:r>
+        <w:t xml:space="preserve">        public override double CalculateSalary()</w:t>
+      </w:r>
+    </w:p>
+    <w:p>
+      <w:r>
+        <w:t xml:space="preserve">        {</w:t>
+      </w:r>
+    </w:p>
+    <w:p>
+      <w:r>
+        <w:t xml:space="preserve">            return BaseSalary + (BaseSalary * 0.3);</w:t>
+      </w:r>
+    </w:p>
+    <w:p>
+      <w:r>
+        <w:t xml:space="preserve">        }</w:t>
+      </w:r>
+    </w:p>
+    <w:p/>
+    <w:p>
+      <w:r>
+        <w:t xml:space="preserve">        public override void Work()</w:t>
+      </w:r>
+    </w:p>
+    <w:p>
+      <w:r>
+        <w:t xml:space="preserve">        {</w:t>
+      </w:r>
+    </w:p>
+    <w:p>
+      <w:r>
+        <w:t xml:space="preserve">            Console.WriteLine($"{Name} is Creating Sales Lead.");</w:t>
+      </w:r>
+    </w:p>
+    <w:p>
+      <w:r>
+        <w:t xml:space="preserve">        }</w:t>
+      </w:r>
+    </w:p>
+    <w:p>
+      <w:r>
         <w:t xml:space="preserve">    }</w:t>
       </w:r>
     </w:p>
-    <w:p>
-      <w:pPr>
-        <w:pStyle w:val="HTMLPreformatted"/>
-        <w:rPr>
-          <w:rStyle w:val="HTMLCode"/>
-        </w:rPr>
-      </w:pPr>
-      <w:r>
-        <w:rPr>
-          <w:rStyle w:val="HTMLCode"/>
-        </w:rPr>
-        <w:t>}</w:t>
-      </w:r>
-    </w:p>
-    <w:p>
-      <w:r>
-        <w:pict>
-          <v:rect id="_x0000_i1029" style="width:0;height:1.5pt" o:hralign="center" o:hrstd="t" o:hr="t" fillcolor="#a0a0a0" stroked="f"/>
-        </w:pict>
-      </w:r>
-    </w:p>
-    <w:p>
-      <w:pPr>
-        <w:pStyle w:val="Heading3"/>
-      </w:pPr>
-      <w:r>
-        <w:t>4. Constructors</w:t>
-      </w:r>
-    </w:p>
-    <w:p>
-      <w:pPr>
-        <w:pStyle w:val="NormalWeb"/>
-        <w:numPr>
-          <w:ilvl w:val="0"/>
-          <w:numId w:val="16"/>
-        </w:numPr>
-      </w:pPr>
-      <w:r>
-        <w:t xml:space="preserve">Special methods used to </w:t>
-      </w:r>
-      <w:r>
-        <w:rPr>
-          <w:rStyle w:val="Strong"/>
-        </w:rPr>
-        <w:t>initialize objects</w:t>
-      </w:r>
-      <w:r>
-        <w:t>.</w:t>
-      </w:r>
-    </w:p>
-    <w:p>
-      <w:pPr>
-        <w:pStyle w:val="NormalWeb"/>
-        <w:numPr>
-          <w:ilvl w:val="0"/>
-          <w:numId w:val="16"/>
-        </w:numPr>
-      </w:pPr>
-      <w:r>
-        <w:t>Same name as the class, no return type.</w:t>
-      </w:r>
-    </w:p>
-    <w:p>
-      <w:pPr>
-        <w:pStyle w:val="NormalWeb"/>
-        <w:numPr>
-          <w:ilvl w:val="0"/>
-          <w:numId w:val="16"/>
-        </w:numPr>
-      </w:pPr>
-      <w:r>
-        <w:t xml:space="preserve">Can be </w:t>
-      </w:r>
-      <w:r>
-        <w:rPr>
-          <w:rStyle w:val="Strong"/>
-        </w:rPr>
-        <w:t>overloaded</w:t>
-      </w:r>
-      <w:r>
-        <w:t>.</w:t>
-      </w:r>
-    </w:p>
-    <w:p>
-      <w:pPr>
-        <w:pStyle w:val="NormalWeb"/>
-      </w:pPr>
-      <w:r>
-        <w:t>Example:</w:t>
-      </w:r>
-    </w:p>
-    <w:p>
-      <w:pPr>
-        <w:pStyle w:val="HTMLPreformatted"/>
-        <w:rPr>
-          <w:rStyle w:val="HTMLCode"/>
-        </w:rPr>
-      </w:pPr>
-      <w:r>
-        <w:rPr>
-          <w:rStyle w:val="HTMLCode"/>
-        </w:rPr>
-        <w:t>public class Person</w:t>
-      </w:r>
-    </w:p>
-    <w:p>
-      <w:pPr>
-        <w:pStyle w:val="HTMLPreformatted"/>
-        <w:rPr>
-          <w:rStyle w:val="HTMLCode"/>
-        </w:rPr>
-      </w:pPr>
-      <w:r>
-        <w:rPr>
-          <w:rStyle w:val="HTMLCode"/>
-        </w:rPr>
-        <w:t>{</w:t>
-      </w:r>
-    </w:p>
-    <w:p>
-      <w:pPr>
-        <w:pStyle w:val="HTMLPreformatted"/>
-        <w:rPr>
-          <w:rStyle w:val="HTMLCode"/>
-        </w:rPr>
-      </w:pPr>
-      <w:r>
-        <w:rPr>
-          <w:rStyle w:val="HTMLCode"/>
-        </w:rPr>
-        <w:t xml:space="preserve">    public string Name </w:t>
-      </w:r>
-      <w:proofErr w:type="gramStart"/>
-      <w:r>
-        <w:rPr>
-          <w:rStyle w:val="HTMLCode"/>
-        </w:rPr>
-        <w:t>{ get</w:t>
-      </w:r>
-      <w:proofErr w:type="gramEnd"/>
-      <w:r>
-        <w:rPr>
-          <w:rStyle w:val="HTMLCode"/>
-        </w:rPr>
-        <w:t>; set; }</w:t>
-      </w:r>
-    </w:p>
-    <w:p>
-      <w:pPr>
-        <w:pStyle w:val="HTMLPreformatted"/>
-        <w:rPr>
-          <w:rStyle w:val="HTMLCode"/>
-        </w:rPr>
-      </w:pPr>
-      <w:r>
-        <w:rPr>
-          <w:rStyle w:val="HTMLCode"/>
-        </w:rPr>
-        <w:t xml:space="preserve">    public </w:t>
-      </w:r>
-      <w:proofErr w:type="spellStart"/>
-      <w:r>
-        <w:rPr>
-          <w:rStyle w:val="HTMLCode"/>
-        </w:rPr>
-        <w:t>int</w:t>
-      </w:r>
-      <w:proofErr w:type="spellEnd"/>
-      <w:r>
-        <w:rPr>
-          <w:rStyle w:val="HTMLCode"/>
-        </w:rPr>
-        <w:t xml:space="preserve"> Age </w:t>
-      </w:r>
-      <w:proofErr w:type="gramStart"/>
-      <w:r>
-        <w:rPr>
-          <w:rStyle w:val="HTMLCode"/>
-        </w:rPr>
-        <w:t>{ get</w:t>
-      </w:r>
-      <w:proofErr w:type="gramEnd"/>
-      <w:r>
-        <w:rPr>
-          <w:rStyle w:val="HTMLCode"/>
-        </w:rPr>
-        <w:t>; set; }</w:t>
-      </w:r>
-    </w:p>
-    <w:p>
-      <w:pPr>
-        <w:pStyle w:val="HTMLPreformatted"/>
-        <w:rPr>
-          <w:rStyle w:val="HTMLCode"/>
-        </w:rPr>
-      </w:pPr>
-    </w:p>
-    <w:p>
-      <w:pPr>
-        <w:pStyle w:val="HTMLPreformatted"/>
-        <w:rPr>
-          <w:rStyle w:val="HTMLCode"/>
-        </w:rPr>
-      </w:pPr>
-      <w:r>
-        <w:rPr>
-          <w:rStyle w:val="HTMLCode"/>
-        </w:rPr>
-        <w:t xml:space="preserve">    // Constructor</w:t>
-      </w:r>
-    </w:p>
-    <w:p>
-      <w:pPr>
-        <w:pStyle w:val="HTMLPreformatted"/>
-        <w:rPr>
-          <w:rStyle w:val="HTMLCode"/>
-        </w:rPr>
-      </w:pPr>
-      <w:r>
-        <w:rPr>
-          <w:rStyle w:val="HTMLCode"/>
-        </w:rPr>
-        <w:t xml:space="preserve">    public </w:t>
-      </w:r>
-      <w:proofErr w:type="gramStart"/>
-      <w:r>
-        <w:rPr>
-          <w:rStyle w:val="HTMLCode"/>
-        </w:rPr>
-        <w:t>Person(</w:t>
-      </w:r>
-      <w:proofErr w:type="gramEnd"/>
-      <w:r>
-        <w:rPr>
-          <w:rStyle w:val="HTMLCode"/>
-        </w:rPr>
-        <w:t xml:space="preserve">string name, </w:t>
-      </w:r>
-      <w:proofErr w:type="spellStart"/>
-      <w:r>
-        <w:rPr>
-          <w:rStyle w:val="HTMLCode"/>
-        </w:rPr>
-        <w:t>int</w:t>
-      </w:r>
-      <w:proofErr w:type="spellEnd"/>
-      <w:r>
-        <w:rPr>
-          <w:rStyle w:val="HTMLCode"/>
-        </w:rPr>
-        <w:t xml:space="preserve"> age)</w:t>
-      </w:r>
-    </w:p>
-    <w:p>
-      <w:pPr>
-        <w:pStyle w:val="HTMLPreformatted"/>
-        <w:rPr>
-          <w:rStyle w:val="HTMLCode"/>
-        </w:rPr>
-      </w:pPr>
-      <w:r>
-        <w:rPr>
-          <w:rStyle w:val="HTMLCode"/>
-        </w:rPr>
+    <w:p/>
+    <w:p>
+      <w:r>
+        <w:t xml:space="preserve">    class Program</w:t>
+      </w:r>
+    </w:p>
+    <w:p>
+      <w:r>
         <w:t xml:space="preserve">    {</w:t>
       </w:r>
     </w:p>
     <w:p>
-      <w:pPr>
-        <w:pStyle w:val="HTMLPreformatted"/>
-        <w:rPr>
-          <w:rStyle w:val="HTMLCode"/>
-        </w:rPr>
-      </w:pPr>
-      <w:r>
-        <w:rPr>
-          <w:rStyle w:val="HTMLCode"/>
-        </w:rPr>
-        <w:t xml:space="preserve">        Name = name;</w:t>
-      </w:r>
-    </w:p>
-    <w:p>
-      <w:pPr>
-        <w:pStyle w:val="HTMLPreformatted"/>
-        <w:rPr>
-          <w:rStyle w:val="HTMLCode"/>
-        </w:rPr>
-      </w:pPr>
-      <w:r>
-        <w:rPr>
-          <w:rStyle w:val="HTMLCode"/>
-        </w:rPr>
-        <w:t xml:space="preserve">        Age = age;</w:t>
-      </w:r>
-    </w:p>
-    <w:p>
-      <w:pPr>
-        <w:pStyle w:val="HTMLPreformatted"/>
-        <w:rPr>
-          <w:rStyle w:val="HTMLCode"/>
-        </w:rPr>
-      </w:pPr>
-      <w:r>
-        <w:rPr>
-          <w:rStyle w:val="HTMLCode"/>
-        </w:rPr>
-        <w:t xml:space="preserve">    }</w:t>
-      </w:r>
-    </w:p>
-    <w:p>
-      <w:pPr>
-        <w:pStyle w:val="HTMLPreformatted"/>
-        <w:rPr>
-          <w:rStyle w:val="HTMLCode"/>
-        </w:rPr>
-      </w:pPr>
-      <w:r>
-        <w:rPr>
-          <w:rStyle w:val="HTMLCode"/>
-        </w:rPr>
-        <w:t>}</w:t>
-      </w:r>
-    </w:p>
-    <w:p>
-      <w:r>
-        <w:pict>
-          <v:rect id="_x0000_i1030" style="width:0;height:1.5pt" o:hralign="center" o:hrstd="t" o:hr="t" fillcolor="#a0a0a0" stroked="f"/>
-        </w:pict>
-      </w:r>
-    </w:p>
-    <w:p>
-      <w:pPr>
-        <w:pStyle w:val="Heading3"/>
-      </w:pPr>
-      <w:r>
-        <w:t>5. Methods in Classes</w:t>
-      </w:r>
-    </w:p>
-    <w:p>
-      <w:pPr>
-        <w:pStyle w:val="NormalWeb"/>
-        <w:numPr>
-          <w:ilvl w:val="0"/>
-          <w:numId w:val="17"/>
-        </w:numPr>
-      </w:pPr>
-      <w:r>
-        <w:t>Define behavior of objects.</w:t>
-      </w:r>
-    </w:p>
-    <w:p>
-      <w:pPr>
-        <w:pStyle w:val="NormalWeb"/>
-        <w:numPr>
-          <w:ilvl w:val="0"/>
-          <w:numId w:val="17"/>
-        </w:numPr>
-      </w:pPr>
-      <w:r>
-        <w:t>Can be instance (</w:t>
-      </w:r>
-      <w:r>
-        <w:rPr>
-          <w:rStyle w:val="HTMLCode"/>
-        </w:rPr>
-        <w:t>non-static</w:t>
-      </w:r>
-      <w:r>
-        <w:t>) or static.</w:t>
-      </w:r>
-    </w:p>
-    <w:p>
-      <w:pPr>
-        <w:pStyle w:val="NormalWeb"/>
-      </w:pPr>
-      <w:r>
-        <w:t>Example:</w:t>
-      </w:r>
-    </w:p>
-    <w:p>
-      <w:pPr>
-        <w:pStyle w:val="HTMLPreformatted"/>
-        <w:rPr>
-          <w:rStyle w:val="HTMLCode"/>
-        </w:rPr>
-      </w:pPr>
-      <w:r>
-        <w:rPr>
-          <w:rStyle w:val="HTMLCode"/>
-        </w:rPr>
-        <w:t xml:space="preserve">public void </w:t>
-      </w:r>
-      <w:proofErr w:type="gramStart"/>
-      <w:r>
-        <w:rPr>
-          <w:rStyle w:val="HTMLCode"/>
-        </w:rPr>
-        <w:t>Introduce(</w:t>
-      </w:r>
-      <w:proofErr w:type="gramEnd"/>
-      <w:r>
-        <w:rPr>
-          <w:rStyle w:val="HTMLCode"/>
-        </w:rPr>
-        <w:t>)</w:t>
-      </w:r>
-    </w:p>
-    <w:p>
-      <w:pPr>
-        <w:pStyle w:val="HTMLPreformatted"/>
-        <w:rPr>
-          <w:rStyle w:val="HTMLCode"/>
-        </w:rPr>
-      </w:pPr>
-      <w:r>
-        <w:rPr>
-          <w:rStyle w:val="HTMLCode"/>
-        </w:rPr>
-        <w:t>{</w:t>
-      </w:r>
-    </w:p>
-    <w:p>
-      <w:pPr>
-        <w:pStyle w:val="HTMLPreformatted"/>
-        <w:rPr>
-          <w:rStyle w:val="HTMLCode"/>
-        </w:rPr>
-      </w:pPr>
-      <w:r>
-        <w:rPr>
-          <w:rStyle w:val="HTMLCode"/>
-        </w:rPr>
-        <w:t xml:space="preserve">    </w:t>
-      </w:r>
-      <w:proofErr w:type="spellStart"/>
-      <w:r>
-        <w:rPr>
-          <w:rStyle w:val="HTMLCode"/>
-        </w:rPr>
-        <w:t>Console.WriteLine</w:t>
-      </w:r>
-      <w:proofErr w:type="spellEnd"/>
-      <w:r>
-        <w:rPr>
-          <w:rStyle w:val="HTMLCode"/>
-        </w:rPr>
-        <w:t>($"Hi, I'm {Name}, {Age} years old.");</w:t>
-      </w:r>
-    </w:p>
-    <w:p>
-      <w:pPr>
-        <w:pStyle w:val="HTMLPreformatted"/>
-        <w:rPr>
-          <w:rStyle w:val="HTMLCode"/>
-        </w:rPr>
-      </w:pPr>
-      <w:r>
-        <w:rPr>
-          <w:rStyle w:val="HTMLCode"/>
-        </w:rPr>
-        <w:t>}</w:t>
-      </w:r>
-    </w:p>
-    <w:p>
-      <w:r>
-        <w:pict>
-          <v:rect id="_x0000_i1031" style="width:0;height:1.5pt" o:hralign="center" o:hrstd="t" o:hr="t" fillcolor="#a0a0a0" stroked="f"/>
-        </w:pict>
-      </w:r>
-    </w:p>
-    <w:p>
-      <w:pPr>
-        <w:pStyle w:val="Heading3"/>
-      </w:pPr>
-      <w:r>
-        <w:t>6. Objects in Action</w:t>
-      </w:r>
-    </w:p>
-    <w:p>
-      <w:pPr>
-        <w:pStyle w:val="HTMLPreformatted"/>
-        <w:rPr>
-          <w:rStyle w:val="HTMLCode"/>
-        </w:rPr>
-      </w:pPr>
-      <w:proofErr w:type="spellStart"/>
-      <w:r>
-        <w:rPr>
-          <w:rStyle w:val="HTMLCode"/>
-        </w:rPr>
-        <w:t>var</w:t>
-      </w:r>
-      <w:proofErr w:type="spellEnd"/>
-      <w:r>
-        <w:rPr>
-          <w:rStyle w:val="HTMLCode"/>
-        </w:rPr>
-        <w:t xml:space="preserve"> p1 = new </w:t>
-      </w:r>
-      <w:proofErr w:type="gramStart"/>
-      <w:r>
-        <w:rPr>
-          <w:rStyle w:val="HTMLCode"/>
-        </w:rPr>
-        <w:t>Person(</w:t>
-      </w:r>
-      <w:proofErr w:type="gramEnd"/>
-      <w:r>
-        <w:rPr>
-          <w:rStyle w:val="HTMLCode"/>
-        </w:rPr>
-        <w:t>"Alice", 25);</w:t>
-      </w:r>
-    </w:p>
-    <w:p>
-      <w:pPr>
-        <w:pStyle w:val="HTMLPreformatted"/>
-        <w:rPr>
-          <w:rStyle w:val="HTMLCode"/>
-        </w:rPr>
-      </w:pPr>
-      <w:r>
-        <w:rPr>
-          <w:rStyle w:val="HTMLCode"/>
-        </w:rPr>
-        <w:t>p</w:t>
-      </w:r>
-      <w:proofErr w:type="gramStart"/>
-      <w:r>
-        <w:rPr>
-          <w:rStyle w:val="HTMLCode"/>
-        </w:rPr>
-        <w:t>1.Introduce</w:t>
-      </w:r>
-      <w:proofErr w:type="gramEnd"/>
-      <w:r>
-        <w:rPr>
-          <w:rStyle w:val="HTMLCode"/>
-        </w:rPr>
-        <w:t>();  // "Hi, I'm Alice, 25 years old."</w:t>
-      </w:r>
-    </w:p>
-    <w:p>
-      <w:r>
-        <w:pict>
-          <v:rect id="_x0000_i1032" style="width:0;height:1.5pt" o:hralign="center" o:hrstd="t" o:hr="t" fillcolor="#a0a0a0" stroked="f"/>
-        </w:pict>
-      </w:r>
-    </w:p>
-    <w:p>
-      <w:pPr>
-        <w:pStyle w:val="Heading2"/>
-      </w:pPr>
-      <w:r>
-        <w:rPr>
-          <w:rFonts w:ascii="Segoe UI Symbol" w:hAnsi="Segoe UI Symbol" w:cs="Segoe UI Symbol"/>
-        </w:rPr>
+      <w:r>
+        <w:t xml:space="preserve">        static void Main(string[] args)</w:t>
+      </w:r>
+    </w:p>
+    <w:p>
+      <w:r>
+        <w:t xml:space="preserve">        {</w:t>
+      </w:r>
+    </w:p>
+    <w:p>
+      <w:r>
+        <w:t xml:space="preserve">            </w:t>
+      </w:r>
+    </w:p>
+    <w:p>
+      <w:r>
+        <w:t xml:space="preserve">            while (true)</w:t>
+      </w:r>
+    </w:p>
+    <w:p>
+      <w:r>
+        <w:t xml:space="preserve">            {</w:t>
+      </w:r>
+    </w:p>
+    <w:p>
+      <w:r>
+        <w:t xml:space="preserve">                Console.WriteLine("\n=== Sales Management System ===");</w:t>
+      </w:r>
+    </w:p>
+    <w:p>
+      <w:r>
+        <w:t xml:space="preserve">                Console.WriteLine("1. Create TeamLead");</w:t>
+      </w:r>
+    </w:p>
+    <w:p>
+      <w:r>
+        <w:t xml:space="preserve">                Console.WriteLine("2. Create Lead Closer");</w:t>
+      </w:r>
+    </w:p>
+    <w:p>
+      <w:r>
+        <w:t xml:space="preserve">                Console.WriteLine("3. Create Lead Initiator");</w:t>
+      </w:r>
+    </w:p>
+    <w:p>
+      <w:r>
+        <w:t xml:space="preserve">                Console.WriteLine("4. Exit");</w:t>
+      </w:r>
+    </w:p>
+    <w:p>
+      <w:r>
+        <w:t xml:space="preserve">                Console.Write("Enter your choice: ");</w:t>
+      </w:r>
+    </w:p>
+    <w:p>
+      <w:r>
         <w:lastRenderedPageBreak/>
-        <w:t>📝</w:t>
-      </w:r>
-      <w:r>
-        <w:t xml:space="preserve"> Quick Summary</w:t>
-      </w:r>
-    </w:p>
-    <w:p>
-      <w:pPr>
-        <w:pStyle w:val="NormalWeb"/>
-        <w:numPr>
-          <w:ilvl w:val="0"/>
-          <w:numId w:val="18"/>
-        </w:numPr>
-      </w:pPr>
-      <w:r>
-        <w:t>Class = Blueprint</w:t>
-      </w:r>
-    </w:p>
-    <w:p>
-      <w:pPr>
-        <w:pStyle w:val="NormalWeb"/>
-        <w:numPr>
-          <w:ilvl w:val="0"/>
-          <w:numId w:val="18"/>
-        </w:numPr>
-      </w:pPr>
-      <w:r>
-        <w:t>Object = Instance of a class</w:t>
-      </w:r>
-    </w:p>
-    <w:p>
-      <w:pPr>
-        <w:pStyle w:val="NormalWeb"/>
-        <w:numPr>
-          <w:ilvl w:val="0"/>
-          <w:numId w:val="18"/>
-        </w:numPr>
-      </w:pPr>
-      <w:r>
-        <w:t>Fields = Variables inside class</w:t>
-      </w:r>
-    </w:p>
-    <w:p>
-      <w:pPr>
-        <w:pStyle w:val="NormalWeb"/>
-        <w:numPr>
-          <w:ilvl w:val="0"/>
-          <w:numId w:val="18"/>
-        </w:numPr>
-      </w:pPr>
-      <w:r>
-        <w:t>Properties = Encapsulated fields</w:t>
-      </w:r>
-    </w:p>
-    <w:p>
-      <w:pPr>
-        <w:pStyle w:val="NormalWeb"/>
-        <w:numPr>
-          <w:ilvl w:val="0"/>
-          <w:numId w:val="18"/>
-        </w:numPr>
-      </w:pPr>
-      <w:r>
-        <w:t>Constructor = Initializes objects</w:t>
-      </w:r>
-    </w:p>
-    <w:p>
-      <w:pPr>
-        <w:pStyle w:val="NormalWeb"/>
-        <w:numPr>
-          <w:ilvl w:val="0"/>
-          <w:numId w:val="18"/>
-        </w:numPr>
-      </w:pPr>
-      <w:r>
-        <w:t>Methods = Behavior of objects</w:t>
-      </w:r>
-    </w:p>
-    <w:p>
-      <w:r>
-        <w:pict>
-          <v:rect id="_x0000_i1033" style="width:0;height:1.5pt" o:hralign="center" o:hrstd="t" o:hr="t" fillcolor="#a0a0a0" stroked="f"/>
-        </w:pict>
-      </w:r>
-    </w:p>
-    <w:p>
-      <w:pPr>
-        <w:pStyle w:val="Heading1"/>
-      </w:pPr>
-      <w:r>
-        <w:rPr>
-          <w:rFonts w:ascii="Segoe UI Symbol" w:hAnsi="Segoe UI Symbol" w:cs="Segoe UI Symbol"/>
-        </w:rPr>
-        <w:t>🔹</w:t>
-      </w:r>
-      <w:r>
-        <w:t xml:space="preserve"> Practice Questions</w:t>
-      </w:r>
-    </w:p>
-    <w:p>
-      <w:pPr>
-        <w:pStyle w:val="Heading3"/>
-      </w:pPr>
-      <w:r>
-        <w:rPr>
-          <w:rFonts w:ascii="Segoe UI Symbol" w:hAnsi="Segoe UI Symbol" w:cs="Segoe UI Symbol"/>
-        </w:rPr>
-        <w:t>✅</w:t>
-      </w:r>
-      <w:r>
-        <w:t xml:space="preserve"> Basic Practice</w:t>
-      </w:r>
-    </w:p>
-    <w:p>
-      <w:pPr>
-        <w:pStyle w:val="NormalWeb"/>
-        <w:numPr>
-          <w:ilvl w:val="0"/>
-          <w:numId w:val="19"/>
-        </w:numPr>
-      </w:pPr>
-      <w:r>
-        <w:rPr>
-          <w:rStyle w:val="Strong"/>
-        </w:rPr>
-        <w:t xml:space="preserve">Create a </w:t>
-      </w:r>
-      <w:r>
-        <w:rPr>
-          <w:rStyle w:val="HTMLCode"/>
-          <w:b/>
-          <w:bCs/>
-        </w:rPr>
-        <w:t>Car</w:t>
-      </w:r>
-      <w:r>
-        <w:rPr>
-          <w:rStyle w:val="Strong"/>
-        </w:rPr>
-        <w:t xml:space="preserve"> class</w:t>
-      </w:r>
-      <w:r>
-        <w:t xml:space="preserve"> with:</w:t>
-      </w:r>
-    </w:p>
-    <w:p>
-      <w:pPr>
-        <w:pStyle w:val="NormalWeb"/>
-        <w:numPr>
-          <w:ilvl w:val="1"/>
-          <w:numId w:val="19"/>
-        </w:numPr>
-      </w:pPr>
-      <w:r>
-        <w:t xml:space="preserve">Fields: </w:t>
-      </w:r>
-      <w:r>
-        <w:rPr>
-          <w:rStyle w:val="HTMLCode"/>
-        </w:rPr>
-        <w:t>make</w:t>
-      </w:r>
-      <w:r>
-        <w:t xml:space="preserve">, </w:t>
-      </w:r>
-      <w:r>
-        <w:rPr>
-          <w:rStyle w:val="HTMLCode"/>
-        </w:rPr>
-        <w:t>model</w:t>
-      </w:r>
-      <w:r>
-        <w:t xml:space="preserve">, </w:t>
-      </w:r>
-      <w:r>
-        <w:rPr>
-          <w:rStyle w:val="HTMLCode"/>
-        </w:rPr>
-        <w:t>year</w:t>
-      </w:r>
-    </w:p>
-    <w:p>
-      <w:pPr>
-        <w:pStyle w:val="NormalWeb"/>
-        <w:numPr>
-          <w:ilvl w:val="1"/>
-          <w:numId w:val="19"/>
-        </w:numPr>
-      </w:pPr>
-      <w:r>
-        <w:t xml:space="preserve">Method: </w:t>
-      </w:r>
-      <w:proofErr w:type="spellStart"/>
-      <w:proofErr w:type="gramStart"/>
-      <w:r>
-        <w:rPr>
-          <w:rStyle w:val="HTMLCode"/>
-        </w:rPr>
-        <w:t>DisplayInfo</w:t>
-      </w:r>
-      <w:proofErr w:type="spellEnd"/>
-      <w:r>
-        <w:rPr>
-          <w:rStyle w:val="HTMLCode"/>
-        </w:rPr>
-        <w:t>(</w:t>
-      </w:r>
-      <w:proofErr w:type="gramEnd"/>
-      <w:r>
-        <w:rPr>
-          <w:rStyle w:val="HTMLCode"/>
-        </w:rPr>
-        <w:t>)</w:t>
-      </w:r>
-      <w:r>
-        <w:t xml:space="preserve"> that prints details.</w:t>
-      </w:r>
-    </w:p>
-    <w:p>
-      <w:pPr>
-        <w:pStyle w:val="NormalWeb"/>
-        <w:numPr>
-          <w:ilvl w:val="1"/>
-          <w:numId w:val="19"/>
-        </w:numPr>
-      </w:pPr>
-      <w:r>
-        <w:t>Constructor that sets values.</w:t>
-      </w:r>
-    </w:p>
-    <w:p>
-      <w:pPr>
-        <w:pStyle w:val="NormalWeb"/>
-        <w:numPr>
-          <w:ilvl w:val="0"/>
-          <w:numId w:val="19"/>
-        </w:numPr>
-      </w:pPr>
-      <w:r>
-        <w:rPr>
-          <w:rStyle w:val="Strong"/>
-        </w:rPr>
-        <w:t xml:space="preserve">Create a </w:t>
-      </w:r>
-      <w:r>
-        <w:rPr>
-          <w:rStyle w:val="HTMLCode"/>
-          <w:b/>
-          <w:bCs/>
-        </w:rPr>
-        <w:t>Student</w:t>
-      </w:r>
-      <w:r>
-        <w:rPr>
-          <w:rStyle w:val="Strong"/>
-        </w:rPr>
-        <w:t xml:space="preserve"> class</w:t>
-      </w:r>
-      <w:r>
-        <w:t xml:space="preserve"> with:</w:t>
-      </w:r>
-    </w:p>
-    <w:p>
-      <w:pPr>
-        <w:pStyle w:val="NormalWeb"/>
-        <w:numPr>
-          <w:ilvl w:val="1"/>
-          <w:numId w:val="19"/>
-        </w:numPr>
-      </w:pPr>
-      <w:r>
-        <w:t xml:space="preserve">Properties: </w:t>
-      </w:r>
-      <w:r>
-        <w:rPr>
-          <w:rStyle w:val="HTMLCode"/>
-        </w:rPr>
-        <w:t>Name</w:t>
-      </w:r>
-      <w:r>
-        <w:t xml:space="preserve">, </w:t>
-      </w:r>
-      <w:proofErr w:type="spellStart"/>
-      <w:r>
-        <w:rPr>
-          <w:rStyle w:val="HTMLCode"/>
-        </w:rPr>
-        <w:t>RollNumber</w:t>
-      </w:r>
-      <w:proofErr w:type="spellEnd"/>
-      <w:r>
-        <w:t xml:space="preserve">, </w:t>
-      </w:r>
-      <w:r>
-        <w:rPr>
-          <w:rStyle w:val="HTMLCode"/>
-        </w:rPr>
-        <w:t>Grade</w:t>
-      </w:r>
-    </w:p>
-    <w:p>
-      <w:pPr>
-        <w:pStyle w:val="NormalWeb"/>
-        <w:numPr>
-          <w:ilvl w:val="1"/>
-          <w:numId w:val="19"/>
-        </w:numPr>
-      </w:pPr>
-      <w:r>
-        <w:t xml:space="preserve">Method: </w:t>
-      </w:r>
-      <w:proofErr w:type="spellStart"/>
-      <w:proofErr w:type="gramStart"/>
-      <w:r>
-        <w:rPr>
-          <w:rStyle w:val="HTMLCode"/>
-        </w:rPr>
-        <w:t>PrintDetails</w:t>
-      </w:r>
-      <w:proofErr w:type="spellEnd"/>
-      <w:r>
-        <w:rPr>
-          <w:rStyle w:val="HTMLCode"/>
-        </w:rPr>
-        <w:t>(</w:t>
-      </w:r>
-      <w:proofErr w:type="gramEnd"/>
-      <w:r>
-        <w:rPr>
-          <w:rStyle w:val="HTMLCode"/>
-        </w:rPr>
-        <w:t>)</w:t>
-      </w:r>
-      <w:r>
-        <w:t xml:space="preserve"> that shows all info.</w:t>
-      </w:r>
-    </w:p>
-    <w:p>
-      <w:pPr>
-        <w:pStyle w:val="NormalWeb"/>
-        <w:numPr>
-          <w:ilvl w:val="1"/>
-          <w:numId w:val="19"/>
-        </w:numPr>
-      </w:pPr>
-      <w:r>
-        <w:t>Instantiate two students and display details.</w:t>
-      </w:r>
-    </w:p>
-    <w:p>
-      <w:r>
-        <w:pict>
-          <v:rect id="_x0000_i1034" style="width:0;height:1.5pt" o:hralign="center" o:hrstd="t" o:hr="t" fillcolor="#a0a0a0" stroked="f"/>
-        </w:pict>
-      </w:r>
-    </w:p>
-    <w:p>
-      <w:pPr>
-        <w:pStyle w:val="Heading3"/>
-      </w:pPr>
-      <w:r>
-        <w:rPr>
-          <w:rFonts w:ascii="Segoe UI Symbol" w:hAnsi="Segoe UI Symbol" w:cs="Segoe UI Symbol"/>
-        </w:rPr>
-        <w:t>✅</w:t>
-      </w:r>
-      <w:r>
-        <w:t xml:space="preserve"> Intermediate Practice</w:t>
-      </w:r>
-    </w:p>
-    <w:p>
-      <w:pPr>
-        <w:pStyle w:val="NormalWeb"/>
-        <w:numPr>
-          <w:ilvl w:val="0"/>
-          <w:numId w:val="20"/>
-        </w:numPr>
-      </w:pPr>
-      <w:proofErr w:type="spellStart"/>
-      <w:r>
-        <w:rPr>
-          <w:rStyle w:val="Strong"/>
-        </w:rPr>
-        <w:t>BankAccount</w:t>
-      </w:r>
-      <w:proofErr w:type="spellEnd"/>
-      <w:r>
-        <w:rPr>
-          <w:rStyle w:val="Strong"/>
-        </w:rPr>
-        <w:t xml:space="preserve"> class (basic)</w:t>
-      </w:r>
-    </w:p>
-    <w:p>
-      <w:pPr>
-        <w:pStyle w:val="NormalWeb"/>
-        <w:numPr>
-          <w:ilvl w:val="1"/>
-          <w:numId w:val="20"/>
-        </w:numPr>
-      </w:pPr>
-      <w:r>
-        <w:t xml:space="preserve">Fields: </w:t>
-      </w:r>
-      <w:proofErr w:type="spellStart"/>
-      <w:r>
-        <w:rPr>
-          <w:rStyle w:val="HTMLCode"/>
-        </w:rPr>
-        <w:t>accountNumber</w:t>
-      </w:r>
-      <w:proofErr w:type="spellEnd"/>
-      <w:r>
-        <w:t xml:space="preserve">, </w:t>
-      </w:r>
-      <w:r>
-        <w:rPr>
-          <w:rStyle w:val="HTMLCode"/>
-        </w:rPr>
-        <w:t>balance</w:t>
-      </w:r>
-    </w:p>
-    <w:p>
-      <w:pPr>
-        <w:pStyle w:val="NormalWeb"/>
-        <w:numPr>
-          <w:ilvl w:val="1"/>
-          <w:numId w:val="20"/>
-        </w:numPr>
-      </w:pPr>
-      <w:r>
-        <w:t xml:space="preserve">Methods: </w:t>
-      </w:r>
-      <w:proofErr w:type="gramStart"/>
-      <w:r>
-        <w:rPr>
-          <w:rStyle w:val="HTMLCode"/>
-        </w:rPr>
-        <w:t>Deposit(</w:t>
-      </w:r>
-      <w:proofErr w:type="gramEnd"/>
-      <w:r>
-        <w:rPr>
-          <w:rStyle w:val="HTMLCode"/>
-        </w:rPr>
-        <w:t>)</w:t>
-      </w:r>
-      <w:r>
-        <w:t xml:space="preserve">, </w:t>
-      </w:r>
-      <w:r>
-        <w:rPr>
-          <w:rStyle w:val="HTMLCode"/>
-        </w:rPr>
-        <w:t>Withdraw()</w:t>
-      </w:r>
-      <w:r>
-        <w:t xml:space="preserve">, </w:t>
-      </w:r>
-      <w:proofErr w:type="spellStart"/>
-      <w:r>
-        <w:rPr>
-          <w:rStyle w:val="HTMLCode"/>
-        </w:rPr>
-        <w:t>GetBalance</w:t>
-      </w:r>
-      <w:proofErr w:type="spellEnd"/>
-      <w:r>
-        <w:rPr>
-          <w:rStyle w:val="HTMLCode"/>
-        </w:rPr>
-        <w:t>()</w:t>
-      </w:r>
-    </w:p>
-    <w:p>
-      <w:pPr>
-        <w:pStyle w:val="NormalWeb"/>
-        <w:numPr>
-          <w:ilvl w:val="1"/>
-          <w:numId w:val="20"/>
-        </w:numPr>
-      </w:pPr>
-      <w:r>
-        <w:t>Constructor: initializes balance.</w:t>
-      </w:r>
-    </w:p>
-    <w:p>
-      <w:pPr>
-        <w:pStyle w:val="NormalWeb"/>
-        <w:numPr>
-          <w:ilvl w:val="0"/>
-          <w:numId w:val="20"/>
-        </w:numPr>
-      </w:pPr>
-      <w:r>
-        <w:rPr>
-          <w:rStyle w:val="Strong"/>
-        </w:rPr>
-        <w:t>Book class</w:t>
-      </w:r>
-    </w:p>
-    <w:p>
-      <w:pPr>
-        <w:pStyle w:val="NormalWeb"/>
-        <w:numPr>
-          <w:ilvl w:val="1"/>
-          <w:numId w:val="20"/>
-        </w:numPr>
-      </w:pPr>
-      <w:r>
-        <w:t xml:space="preserve">Properties: </w:t>
-      </w:r>
-      <w:r>
-        <w:rPr>
-          <w:rStyle w:val="HTMLCode"/>
-        </w:rPr>
-        <w:t>Title</w:t>
-      </w:r>
-      <w:r>
-        <w:t xml:space="preserve">, </w:t>
-      </w:r>
-      <w:r>
-        <w:rPr>
-          <w:rStyle w:val="HTMLCode"/>
-        </w:rPr>
-        <w:t>Author</w:t>
-      </w:r>
-      <w:r>
-        <w:t xml:space="preserve">, </w:t>
-      </w:r>
-      <w:r>
-        <w:rPr>
-          <w:rStyle w:val="HTMLCode"/>
-        </w:rPr>
-        <w:t>Price</w:t>
-      </w:r>
-    </w:p>
-    <w:p>
-      <w:pPr>
-        <w:pStyle w:val="NormalWeb"/>
-        <w:numPr>
-          <w:ilvl w:val="1"/>
-          <w:numId w:val="20"/>
-        </w:numPr>
-      </w:pPr>
-      <w:r>
-        <w:t>Constructor initializes all three.</w:t>
-      </w:r>
-    </w:p>
-    <w:p>
-      <w:pPr>
-        <w:pStyle w:val="NormalWeb"/>
-        <w:numPr>
-          <w:ilvl w:val="1"/>
-          <w:numId w:val="20"/>
-        </w:numPr>
-      </w:pPr>
-      <w:r>
-        <w:t xml:space="preserve">Method: </w:t>
-      </w:r>
-      <w:proofErr w:type="spellStart"/>
-      <w:proofErr w:type="gramStart"/>
-      <w:r>
-        <w:rPr>
-          <w:rStyle w:val="HTMLCode"/>
-        </w:rPr>
-        <w:t>DiscountPrice</w:t>
-      </w:r>
-      <w:proofErr w:type="spellEnd"/>
-      <w:r>
-        <w:rPr>
-          <w:rStyle w:val="HTMLCode"/>
-        </w:rPr>
-        <w:t>(</w:t>
-      </w:r>
-      <w:proofErr w:type="spellStart"/>
-      <w:proofErr w:type="gramEnd"/>
-      <w:r>
-        <w:rPr>
-          <w:rStyle w:val="HTMLCode"/>
-        </w:rPr>
-        <w:t>int</w:t>
-      </w:r>
-      <w:proofErr w:type="spellEnd"/>
-      <w:r>
-        <w:rPr>
-          <w:rStyle w:val="HTMLCode"/>
-        </w:rPr>
-        <w:t xml:space="preserve"> percent)</w:t>
-      </w:r>
-      <w:r>
-        <w:t xml:space="preserve"> → reduces price by given % and returns new price.</w:t>
+        <w:t xml:space="preserve">                int choice = Convert.ToInt32(Console.ReadLine());</w:t>
+      </w:r>
+    </w:p>
+    <w:p/>
+    <w:p>
+      <w:r>
+        <w:t xml:space="preserve">                Employee emp = null;</w:t>
+      </w:r>
+    </w:p>
+    <w:p/>
+    <w:p>
+      <w:r>
+        <w:t xml:space="preserve">                switch (choice)</w:t>
+      </w:r>
+    </w:p>
+    <w:p>
+      <w:r>
+        <w:t xml:space="preserve">                {</w:t>
+      </w:r>
+    </w:p>
+    <w:p>
+      <w:r>
+        <w:t xml:space="preserve">                    case 1:</w:t>
+      </w:r>
+    </w:p>
+    <w:p>
+      <w:r>
+        <w:t xml:space="preserve">                        emp = new TeamLead();</w:t>
+      </w:r>
+    </w:p>
+    <w:p>
+      <w:r>
+        <w:t xml:space="preserve">                        break;</w:t>
+      </w:r>
+    </w:p>
+    <w:p>
+      <w:r>
+        <w:t xml:space="preserve">                    case 2:</w:t>
+      </w:r>
+    </w:p>
+    <w:p>
+      <w:r>
+        <w:t xml:space="preserve">                        emp = new LeadCloser();</w:t>
+      </w:r>
+    </w:p>
+    <w:p>
+      <w:r>
+        <w:t xml:space="preserve">                        break;</w:t>
+      </w:r>
+    </w:p>
+    <w:p>
+      <w:r>
+        <w:t xml:space="preserve">                    case 3:</w:t>
+      </w:r>
+    </w:p>
+    <w:p>
+      <w:r>
+        <w:t xml:space="preserve">                        emp = new LeadInitiator();</w:t>
+      </w:r>
+    </w:p>
+    <w:p>
+      <w:r>
+        <w:t xml:space="preserve">                        break;</w:t>
+      </w:r>
+    </w:p>
+    <w:p>
+      <w:r>
+        <w:t xml:space="preserve">                    case 4:</w:t>
+      </w:r>
+    </w:p>
+    <w:p>
+      <w:r>
+        <w:t xml:space="preserve">                        Console.WriteLine("Exiting...");</w:t>
+      </w:r>
+    </w:p>
+    <w:p>
+      <w:r>
+        <w:t xml:space="preserve">                        return;</w:t>
+      </w:r>
+    </w:p>
+    <w:p>
+      <w:r>
+        <w:t xml:space="preserve">                    default:</w:t>
+      </w:r>
+    </w:p>
+    <w:p>
+      <w:r>
+        <w:t xml:space="preserve">                        Console.WriteLine("Invalid choice.");</w:t>
+      </w:r>
+    </w:p>
+    <w:p>
+      <w:r>
+        <w:t xml:space="preserve">                        continue;</w:t>
+      </w:r>
+    </w:p>
+    <w:p>
+      <w:r>
+        <w:t xml:space="preserve">                }</w:t>
+      </w:r>
+    </w:p>
+    <w:p/>
+    <w:p>
+      <w:r>
+        <w:t xml:space="preserve">                Console.Write("Enter Employee Name: ");</w:t>
+      </w:r>
+    </w:p>
+    <w:p>
+      <w:r>
+        <w:t xml:space="preserve">                emp.Name = Console.ReadLine();</w:t>
       </w:r>
     </w:p>
     <w:p/>
     <w:p/>
-    <w:p>
+    <w:p/>
+    <w:p>
+      <w:r>
+        <w:t xml:space="preserve">                emp.Work();</w:t>
+      </w:r>
+    </w:p>
+    <w:p>
+      <w:r>
+        <w:lastRenderedPageBreak/>
+        <w:t xml:space="preserve">                Console.Write($"Employee ID: {emp.Id}");</w:t>
+      </w:r>
+    </w:p>
+    <w:p>
+      <w:r>
+        <w:t xml:space="preserve">                Console.WriteLine($"\nSalary of {emp.Name} is {emp.BaseSalary}: \nAfter Commission on a Sale {emp.CalculateSalary()}");</w:t>
+      </w:r>
+    </w:p>
+    <w:p/>
+    <w:p>
+      <w:r>
+        <w:t xml:space="preserve">                if (emp is TeamLead manager)</w:t>
+      </w:r>
+    </w:p>
+    <w:p>
+      <w:r>
+        <w:t xml:space="preserve">                {</w:t>
+      </w:r>
+    </w:p>
+    <w:p>
+      <w:r>
+        <w:t xml:space="preserve">                    manager.GenerateReport();</w:t>
+      </w:r>
+    </w:p>
+    <w:p>
+      <w:r>
+        <w:t xml:space="preserve">                }</w:t>
+      </w:r>
+    </w:p>
+    <w:p>
+      <w:r>
+        <w:t xml:space="preserve">            }</w:t>
+      </w:r>
+    </w:p>
+    <w:p>
+      <w:r>
+        <w:t xml:space="preserve">        }</w:t>
+      </w:r>
+    </w:p>
+    <w:p>
+      <w:r>
+        <w:t xml:space="preserve">    }</w:t>
+      </w:r>
+    </w:p>
+    <w:p>
+      <w:r>
+        <w:t>}</w:t>
+      </w:r>
       <w:bookmarkStart w:id="0" w:name="_GoBack"/>
       <w:bookmarkEnd w:id="0"/>
     </w:p>
-    <w:p>
-      <w:pPr>
-        <w:pStyle w:val="Heading3"/>
-        <w:numPr>
-          <w:ilvl w:val="0"/>
-          <w:numId w:val="22"/>
-        </w:numPr>
-      </w:pPr>
-      <w:r>
-        <w:rPr>
-          <w:rFonts w:ascii="Segoe UI Symbol" w:hAnsi="Segoe UI Symbol" w:cs="Segoe UI Symbol"/>
-        </w:rPr>
-        <w:lastRenderedPageBreak/>
-        <w:t>✅</w:t>
-      </w:r>
-      <w:r>
-        <w:t xml:space="preserve"> Advanced Practice</w:t>
-      </w:r>
-    </w:p>
-    <w:p>
-      <w:pPr>
-        <w:pStyle w:val="NormalWeb"/>
-        <w:numPr>
-          <w:ilvl w:val="0"/>
-          <w:numId w:val="21"/>
-        </w:numPr>
-      </w:pPr>
-      <w:r>
-        <w:rPr>
-          <w:rStyle w:val="Strong"/>
-        </w:rPr>
-        <w:t xml:space="preserve">Create a </w:t>
-      </w:r>
-      <w:r>
-        <w:rPr>
-          <w:rStyle w:val="HTMLCode"/>
-          <w:b/>
-          <w:bCs/>
-        </w:rPr>
-        <w:t>Rectangle</w:t>
-      </w:r>
-      <w:r>
-        <w:rPr>
-          <w:rStyle w:val="Strong"/>
-        </w:rPr>
-        <w:t xml:space="preserve"> class</w:t>
-      </w:r>
-    </w:p>
-    <w:p>
-      <w:pPr>
-        <w:pStyle w:val="NormalWeb"/>
-        <w:numPr>
-          <w:ilvl w:val="1"/>
-          <w:numId w:val="21"/>
-        </w:numPr>
-      </w:pPr>
-      <w:r>
-        <w:t xml:space="preserve">Properties: </w:t>
-      </w:r>
-      <w:r>
-        <w:rPr>
-          <w:rStyle w:val="HTMLCode"/>
-        </w:rPr>
-        <w:t>Width</w:t>
-      </w:r>
-      <w:r>
-        <w:t xml:space="preserve">, </w:t>
-      </w:r>
-      <w:r>
-        <w:rPr>
-          <w:rStyle w:val="HTMLCode"/>
-        </w:rPr>
-        <w:t>Height</w:t>
-      </w:r>
-    </w:p>
-    <w:p>
-      <w:pPr>
-        <w:pStyle w:val="NormalWeb"/>
-        <w:numPr>
-          <w:ilvl w:val="1"/>
-          <w:numId w:val="21"/>
-        </w:numPr>
-      </w:pPr>
-      <w:r>
-        <w:t xml:space="preserve">Method: </w:t>
-      </w:r>
-      <w:proofErr w:type="spellStart"/>
-      <w:proofErr w:type="gramStart"/>
-      <w:r>
-        <w:rPr>
-          <w:rStyle w:val="HTMLCode"/>
-        </w:rPr>
-        <w:t>GetArea</w:t>
-      </w:r>
-      <w:proofErr w:type="spellEnd"/>
-      <w:r>
-        <w:rPr>
-          <w:rStyle w:val="HTMLCode"/>
-        </w:rPr>
-        <w:t>(</w:t>
-      </w:r>
-      <w:proofErr w:type="gramEnd"/>
-      <w:r>
-        <w:rPr>
-          <w:rStyle w:val="HTMLCode"/>
-        </w:rPr>
-        <w:t>)</w:t>
-      </w:r>
-      <w:r>
-        <w:t xml:space="preserve"> → returns area.</w:t>
-      </w:r>
-    </w:p>
-    <w:p>
-      <w:pPr>
-        <w:pStyle w:val="NormalWeb"/>
-        <w:numPr>
-          <w:ilvl w:val="1"/>
-          <w:numId w:val="21"/>
-        </w:numPr>
-      </w:pPr>
-      <w:r>
-        <w:t xml:space="preserve">Method: </w:t>
-      </w:r>
-      <w:proofErr w:type="spellStart"/>
-      <w:proofErr w:type="gramStart"/>
-      <w:r>
-        <w:rPr>
-          <w:rStyle w:val="HTMLCode"/>
-        </w:rPr>
-        <w:t>GetPerimeter</w:t>
-      </w:r>
-      <w:proofErr w:type="spellEnd"/>
-      <w:r>
-        <w:rPr>
-          <w:rStyle w:val="HTMLCode"/>
-        </w:rPr>
-        <w:t>(</w:t>
-      </w:r>
-      <w:proofErr w:type="gramEnd"/>
-      <w:r>
-        <w:rPr>
-          <w:rStyle w:val="HTMLCode"/>
-        </w:rPr>
-        <w:t>)</w:t>
-      </w:r>
-      <w:r>
-        <w:t xml:space="preserve"> → returns perimeter.</w:t>
-      </w:r>
-    </w:p>
-    <w:p>
-      <w:pPr>
-        <w:pStyle w:val="NormalWeb"/>
-        <w:numPr>
-          <w:ilvl w:val="0"/>
-          <w:numId w:val="21"/>
-        </w:numPr>
-      </w:pPr>
-      <w:r>
-        <w:rPr>
-          <w:rStyle w:val="Strong"/>
-        </w:rPr>
-        <w:t>Inventory System</w:t>
-      </w:r>
-    </w:p>
-    <w:p>
-      <w:pPr>
-        <w:pStyle w:val="NormalWeb"/>
-        <w:numPr>
-          <w:ilvl w:val="1"/>
-          <w:numId w:val="21"/>
-        </w:numPr>
-      </w:pPr>
-      <w:r>
-        <w:rPr>
-          <w:rStyle w:val="HTMLCode"/>
-        </w:rPr>
-        <w:t>Product</w:t>
-      </w:r>
-      <w:r>
-        <w:t xml:space="preserve"> class with </w:t>
-      </w:r>
-      <w:r>
-        <w:rPr>
-          <w:rStyle w:val="HTMLCode"/>
-        </w:rPr>
-        <w:t>Name</w:t>
-      </w:r>
-      <w:r>
-        <w:t xml:space="preserve">, </w:t>
-      </w:r>
-      <w:r>
-        <w:rPr>
-          <w:rStyle w:val="HTMLCode"/>
-        </w:rPr>
-        <w:t>Price</w:t>
-      </w:r>
-      <w:r>
-        <w:t xml:space="preserve">, </w:t>
-      </w:r>
-      <w:r>
-        <w:rPr>
-          <w:rStyle w:val="HTMLCode"/>
-        </w:rPr>
-        <w:t>Quantity</w:t>
-      </w:r>
-      <w:r>
-        <w:t>.</w:t>
-      </w:r>
-    </w:p>
-    <w:p>
-      <w:pPr>
-        <w:pStyle w:val="NormalWeb"/>
-        <w:numPr>
-          <w:ilvl w:val="1"/>
-          <w:numId w:val="21"/>
-        </w:numPr>
-      </w:pPr>
-      <w:r>
-        <w:t xml:space="preserve">Method: </w:t>
-      </w:r>
-      <w:proofErr w:type="spellStart"/>
-      <w:proofErr w:type="gramStart"/>
-      <w:r>
-        <w:rPr>
-          <w:rStyle w:val="HTMLCode"/>
-        </w:rPr>
-        <w:t>TotalValue</w:t>
-      </w:r>
-      <w:proofErr w:type="spellEnd"/>
-      <w:r>
-        <w:rPr>
-          <w:rStyle w:val="HTMLCode"/>
-        </w:rPr>
-        <w:t>(</w:t>
-      </w:r>
-      <w:proofErr w:type="gramEnd"/>
-      <w:r>
-        <w:rPr>
-          <w:rStyle w:val="HTMLCode"/>
-        </w:rPr>
-        <w:t>)</w:t>
-      </w:r>
-      <w:r>
-        <w:t xml:space="preserve"> → returns </w:t>
-      </w:r>
-      <w:r>
-        <w:rPr>
-          <w:rStyle w:val="HTMLCode"/>
-        </w:rPr>
-        <w:t>Price * Quantity</w:t>
-      </w:r>
-      <w:r>
-        <w:t>.</w:t>
-      </w:r>
-    </w:p>
-    <w:p>
-      <w:pPr>
-        <w:pStyle w:val="NormalWeb"/>
-        <w:numPr>
-          <w:ilvl w:val="1"/>
-          <w:numId w:val="21"/>
-        </w:numPr>
-      </w:pPr>
-      <w:r>
-        <w:t>Create 3 products and print their total inventory value.</w:t>
-      </w:r>
-    </w:p>
-    <w:p>
-      <w:r>
-        <w:pict>
-          <v:rect id="_x0000_i1036" style="width:0;height:1.5pt" o:hralign="center" o:hrstd="t" o:hr="t" fillcolor="#a0a0a0" stroked="f"/>
-        </w:pict>
-      </w:r>
-    </w:p>
-    <w:p>
-      <w:pPr>
-        <w:pStyle w:val="NormalWeb"/>
-      </w:pPr>
-      <w:r>
-        <w:rPr>
-          <w:rFonts w:ascii="Segoe UI Symbol" w:hAnsi="Segoe UI Symbol" w:cs="Segoe UI Symbol"/>
-        </w:rPr>
-        <w:t>👉</w:t>
-      </w:r>
-      <w:r>
-        <w:t xml:space="preserve"> If you complete these practice questions, you’ll be fully comfortable with </w:t>
-      </w:r>
-      <w:r>
-        <w:rPr>
-          <w:rStyle w:val="Strong"/>
-        </w:rPr>
-        <w:t>Classes &amp; Objects</w:t>
-      </w:r>
-      <w:r>
-        <w:t xml:space="preserve"> before moving to Encapsulation.</w:t>
-      </w:r>
-    </w:p>
-    <w:p>
-      <w:r>
-        <w:pict>
-          <v:rect id="_x0000_i1037" style="width:0;height:1.5pt" o:hralign="center" o:hrstd="t" o:hr="t" fillcolor="#a0a0a0" stroked="f"/>
-        </w:pict>
-      </w:r>
-    </w:p>
-    <w:p>
-      <w:pPr>
-        <w:pStyle w:val="NormalWeb"/>
-      </w:pPr>
-      <w:r>
-        <w:t xml:space="preserve">Do you want me to </w:t>
-      </w:r>
-      <w:r>
-        <w:rPr>
-          <w:rStyle w:val="Strong"/>
-        </w:rPr>
-        <w:t>also provide answers/solutions</w:t>
-      </w:r>
-      <w:r>
-        <w:t xml:space="preserve"> for these practice questions so you can check your work after attempting?</w:t>
-      </w:r>
-    </w:p>
-    <w:p/>
     <w:sectPr>
       <w:pgSz w:w="12240" w:h="15840"/>
       <w:pgMar w:top="1440" w:right="1440" w:bottom="1440" w:left="1440" w:header="720" w:footer="720" w:gutter="0"/>
@@ -2146,15 +708,15 @@
 </file>
 
 <file path=word/numbering.xml><?xml version="1.0" encoding="utf-8"?>
-<w:numbering xmlns:wpc="http://schemas.microsoft.com/office/word/2010/wordprocessingCanvas" xmlns:cx="http://schemas.microsoft.com/office/drawing/2014/chartex" xmlns:mc="http://schemas.openxmlformats.org/markup-compatibility/2006" xmlns:o="urn:schemas-microsoft-com:office:office" xmlns:r="http://schemas.openxmlformats.org/officeDocument/2006/relationships" xmlns:m="http://schemas.openxmlformats.org/officeDocument/2006/math" xmlns:v="urn:schemas-microsoft-com:vml" xmlns:wp14="http://schemas.microsoft.com/office/word/2010/wordprocessingDrawing" xmlns:wp="http://schemas.openxmlformats.org/drawingml/2006/wordprocessingDrawing" xmlns:w10="urn:schemas-microsoft-com:office:word" xmlns:w="http://schemas.openxmlformats.org/wordprocessingml/2006/main" xmlns:w14="http://schemas.microsoft.com/office/word/2010/wordml" xmlns:w15="http://schemas.microsoft.com/office/word/2012/wordml" xmlns:w16se="http://schemas.microsoft.com/office/word/2015/wordml/symex" xmlns:wpg="http://schemas.microsoft.com/office/word/2010/wordprocessingGroup" xmlns:wpi="http://schemas.microsoft.com/office/word/2010/wordprocessingInk" xmlns:wne="http://schemas.microsoft.com/office/word/2006/wordml" xmlns:wps="http://schemas.microsoft.com/office/word/2010/wordprocessingShape" mc:Ignorable="w14 w15 w16se wp14">
+<w:numbering xmlns:wpc="http://schemas.microsoft.com/office/word/2010/wordprocessingCanvas" xmlns:mc="http://schemas.openxmlformats.org/markup-compatibility/2006" xmlns:o="urn:schemas-microsoft-com:office:office" xmlns:r="http://schemas.openxmlformats.org/officeDocument/2006/relationships" xmlns:m="http://schemas.openxmlformats.org/officeDocument/2006/math" xmlns:v="urn:schemas-microsoft-com:vml" xmlns:wp14="http://schemas.microsoft.com/office/word/2010/wordprocessingDrawing" xmlns:wp="http://schemas.openxmlformats.org/drawingml/2006/wordprocessingDrawing" xmlns:w10="urn:schemas-microsoft-com:office:word" xmlns:w="http://schemas.openxmlformats.org/wordprocessingml/2006/main" xmlns:w14="http://schemas.microsoft.com/office/word/2010/wordml" xmlns:w15="http://schemas.microsoft.com/office/word/2012/wordml" xmlns:wpg="http://schemas.microsoft.com/office/word/2010/wordprocessingGroup" xmlns:wpi="http://schemas.microsoft.com/office/word/2010/wordprocessingInk" xmlns:wne="http://schemas.microsoft.com/office/word/2006/wordml" xmlns:wps="http://schemas.microsoft.com/office/word/2010/wordprocessingShape" mc:Ignorable="w14 w15 wp14">
   <w:numPicBullet w:numPicBulletId="0">
     <w:pict>
-      <v:rect id="_x0000_i1032" style="width:0;height:1.5pt" o:hralign="center" o:bullet="t" o:hrstd="t" o:hr="t" fillcolor="#a0a0a0" stroked="f"/>
+      <v:rect id="_x0000_i1028" style="width:0;height:1.5pt" o:hralign="center" o:bullet="t" o:hrstd="t" o:hr="t" fillcolor="#a0a0a0" stroked="f"/>
     </w:pict>
   </w:numPicBullet>
   <w:numPicBullet w:numPicBulletId="1">
     <w:pict>
-      <v:rect id="_x0000_i1033" style="width:0;height:1.5pt" o:hralign="center" o:bullet="t" o:hrstd="t" o:hr="t" fillcolor="#a0a0a0" stroked="f"/>
+      <v:rect id="_x0000_i1029" style="width:0;height:1.5pt" o:hralign="center" o:bullet="t" o:hrstd="t" o:hr="t" fillcolor="#a0a0a0" stroked="f"/>
     </w:pict>
   </w:numPicBullet>
   <w:abstractNum w:abstractNumId="0" w15:restartNumberingAfterBreak="0">
@@ -5177,7 +3739,7 @@
 </file>
 
 <file path=word/styles.xml><?xml version="1.0" encoding="utf-8"?>
-<w:styles xmlns:mc="http://schemas.openxmlformats.org/markup-compatibility/2006" xmlns:r="http://schemas.openxmlformats.org/officeDocument/2006/relationships" xmlns:w="http://schemas.openxmlformats.org/wordprocessingml/2006/main" xmlns:w14="http://schemas.microsoft.com/office/word/2010/wordml" xmlns:w15="http://schemas.microsoft.com/office/word/2012/wordml" xmlns:w16se="http://schemas.microsoft.com/office/word/2015/wordml/symex" mc:Ignorable="w14 w15 w16se">
+<w:styles xmlns:mc="http://schemas.openxmlformats.org/markup-compatibility/2006" xmlns:r="http://schemas.openxmlformats.org/officeDocument/2006/relationships" xmlns:w="http://schemas.openxmlformats.org/wordprocessingml/2006/main" xmlns:w14="http://schemas.microsoft.com/office/word/2010/wordml" xmlns:w15="http://schemas.microsoft.com/office/word/2012/wordml" mc:Ignorable="w14 w15">
   <w:docDefaults>
     <w:rPrDefault>
       <w:rPr>

</xml_diff>